<commit_message>
Removed full hemocyte photos
</commit_message>
<xml_diff>
--- a/Manuscript.docx
+++ b/Manuscript.docx
@@ -312,8 +312,18 @@
           <w:i/>
           <w:iCs/>
         </w:rPr>
-        <w:t>Spodoptera frugiperda</w:t>
-      </w:r>
+        <w:t xml:space="preserve">Spodoptera </w:t>
+      </w:r>
+      <w:proofErr w:type="spellStart"/>
+      <w:r>
+        <w:rPr>
+          <w:rFonts w:cstheme="minorHAnsi"/>
+          <w:i/>
+          <w:iCs/>
+        </w:rPr>
+        <w:t>frugiperda</w:t>
+      </w:r>
+      <w:proofErr w:type="spellEnd"/>
       <w:r>
         <w:rPr>
           <w:rFonts w:cstheme="minorHAnsi"/>
@@ -610,10 +620,27 @@
           <w:i/>
           <w:iCs/>
         </w:rPr>
-        <w:t>Spodoptera frugiperda</w:t>
-      </w:r>
-      <w:r>
-        <w:t xml:space="preserve">) is a major agricultural pest thought to originate from the tropical environments of Central and South America. The larvae feed primarily on corn, rice, and grasses, but have also been known to destroy crops like tobacco and cotton (Wang et al., 2022).  In the last 10 years, fall armyworms have spread into Western and Central Africa causing massive agricultural damage to maize plots within the area (Goergan et al, 2016). Fall armyworms thrive in warmer climates and are most active in the late summers in North America (Ali et al., 1990). While pesticides have traditionally been used to help </w:t>
+        <w:t xml:space="preserve">Spodoptera </w:t>
+      </w:r>
+      <w:proofErr w:type="spellStart"/>
+      <w:r>
+        <w:rPr>
+          <w:i/>
+          <w:iCs/>
+        </w:rPr>
+        <w:t>frugiperda</w:t>
+      </w:r>
+      <w:proofErr w:type="spellEnd"/>
+      <w:r>
+        <w:t>) is a major agricultural pest thought to originate from the tropical environments of Central and South America. The larvae feed primarily on corn, rice, and grasses, but have also been known to destroy crops like tobacco and cotton (Wang et al., 2022).  In the last 10 years, fall armyworms have spread into Western and Central Africa causing massive agricultural damage to maize plots within the area (</w:t>
+      </w:r>
+      <w:proofErr w:type="spellStart"/>
+      <w:r>
+        <w:t>Goergan</w:t>
+      </w:r>
+      <w:proofErr w:type="spellEnd"/>
+      <w:r>
+        <w:t xml:space="preserve"> et al, 2016). Fall armyworms thrive in warmer climates and are most active in the late summers in North America (Ali et al., 1990). While pesticides have traditionally been used to help </w:t>
       </w:r>
       <w:proofErr w:type="gramStart"/>
       <w:r>
@@ -654,15 +681,59 @@
           <w:iCs/>
           <w:shd w:val="clear" w:color="auto" w:fill="FCFCFC"/>
         </w:rPr>
-        <w:t>Spodoptera frugiperda</w:t>
-      </w:r>
-      <w:r>
-        <w:rPr>
-          <w:rFonts w:cstheme="minorHAnsi"/>
+        <w:t xml:space="preserve">Spodoptera </w:t>
+      </w:r>
+      <w:proofErr w:type="spellStart"/>
+      <w:r>
+        <w:rPr>
+          <w:rFonts w:cstheme="minorHAnsi"/>
+          <w:i/>
+          <w:iCs/>
           <w:shd w:val="clear" w:color="auto" w:fill="FCFCFC"/>
         </w:rPr>
-        <w:t> multicapsid nucleopolyhedrovirus (</w:t>
-      </w:r>
+        <w:t>frugiperda</w:t>
+      </w:r>
+      <w:proofErr w:type="spellEnd"/>
+      <w:r>
+        <w:rPr>
+          <w:rFonts w:cstheme="minorHAnsi"/>
+          <w:shd w:val="clear" w:color="auto" w:fill="FCFCFC"/>
+        </w:rPr>
+        <w:t> </w:t>
+      </w:r>
+      <w:proofErr w:type="spellStart"/>
+      <w:r>
+        <w:rPr>
+          <w:rFonts w:cstheme="minorHAnsi"/>
+          <w:shd w:val="clear" w:color="auto" w:fill="FCFCFC"/>
+        </w:rPr>
+        <w:t>multicapsid</w:t>
+      </w:r>
+      <w:proofErr w:type="spellEnd"/>
+      <w:r>
+        <w:rPr>
+          <w:rFonts w:cstheme="minorHAnsi"/>
+          <w:shd w:val="clear" w:color="auto" w:fill="FCFCFC"/>
+        </w:rPr>
+        <w:t xml:space="preserve"> </w:t>
+      </w:r>
+      <w:proofErr w:type="spellStart"/>
+      <w:r>
+        <w:rPr>
+          <w:rFonts w:cstheme="minorHAnsi"/>
+          <w:shd w:val="clear" w:color="auto" w:fill="FCFCFC"/>
+        </w:rPr>
+        <w:t>nucleopolyhedrovirus</w:t>
+      </w:r>
+      <w:proofErr w:type="spellEnd"/>
+      <w:r>
+        <w:rPr>
+          <w:rFonts w:cstheme="minorHAnsi"/>
+          <w:shd w:val="clear" w:color="auto" w:fill="FCFCFC"/>
+        </w:rPr>
+        <w:t xml:space="preserve"> (</w:t>
+      </w:r>
+      <w:proofErr w:type="spellStart"/>
       <w:r>
         <w:rPr>
           <w:rFonts w:cstheme="minorHAnsi"/>
@@ -671,6 +742,7 @@
         </w:rPr>
         <w:t>SpfrMNPV</w:t>
       </w:r>
+      <w:proofErr w:type="spellEnd"/>
       <w:r>
         <w:rPr>
           <w:rFonts w:cstheme="minorHAnsi"/>
@@ -696,7 +768,15 @@
         <w:t xml:space="preserve">a specialist virus that has been shown to effectively reduce fall army worm populations, making it a candidate for further study </w:t>
       </w:r>
       <w:r>
-        <w:t>(Behle &amp; Popham, 2012)</w:t>
+        <w:t>(</w:t>
+      </w:r>
+      <w:proofErr w:type="spellStart"/>
+      <w:r>
+        <w:t>Behle</w:t>
+      </w:r>
+      <w:proofErr w:type="spellEnd"/>
+      <w:r>
+        <w:t xml:space="preserve"> &amp; Popham, 2012)</w:t>
       </w:r>
       <w:r>
         <w:t>.</w:t>
@@ -832,7 +912,15 @@
         <w:t xml:space="preserve"> </w:t>
       </w:r>
       <w:r>
-        <w:t>(Smilanich et al., 2018)</w:t>
+        <w:t>(</w:t>
+      </w:r>
+      <w:proofErr w:type="spellStart"/>
+      <w:r>
+        <w:t>Smilanich</w:t>
+      </w:r>
+      <w:proofErr w:type="spellEnd"/>
+      <w:r>
+        <w:t xml:space="preserve"> et al., 2018)</w:t>
       </w:r>
       <w:r>
         <w:t xml:space="preserve">. </w:t>
@@ -868,7 +956,15 @@
         <w:t>a low dose</w:t>
       </w:r>
       <w:r>
-        <w:t xml:space="preserve"> (Eslin &amp; Prévost, 1998)</w:t>
+        <w:t xml:space="preserve"> (</w:t>
+      </w:r>
+      <w:proofErr w:type="spellStart"/>
+      <w:r>
+        <w:t>Eslin</w:t>
+      </w:r>
+      <w:proofErr w:type="spellEnd"/>
+      <w:r>
+        <w:t xml:space="preserve"> &amp; Prévost, 1998)</w:t>
       </w:r>
       <w:r>
         <w:t>.</w:t>
@@ -1223,7 +1319,15 @@
         <w:t xml:space="preserve">-stage detectors include </w:t>
       </w:r>
       <w:r>
-        <w:t>You Only Look Once (YOLO) and Single Shot Multibox Detector (SSD)</w:t>
+        <w:t xml:space="preserve">You Only Look Once (YOLO) and Single Shot </w:t>
+      </w:r>
+      <w:proofErr w:type="spellStart"/>
+      <w:r>
+        <w:t>Multibox</w:t>
+      </w:r>
+      <w:proofErr w:type="spellEnd"/>
+      <w:r>
+        <w:t xml:space="preserve"> Detector (SSD)</w:t>
       </w:r>
       <w:r>
         <w:t xml:space="preserve"> (Redmon et al., 2016; Liu et al., 2016)</w:t>
@@ -1445,7 +1549,15 @@
         <w:t xml:space="preserve"> </w:t>
       </w:r>
       <w:r>
-        <w:t xml:space="preserve">infected white blood cells (Poostchi et al., 2018). However, these studies often aim to detect large objects </w:t>
+        <w:t>infected white blood cells (</w:t>
+      </w:r>
+      <w:proofErr w:type="spellStart"/>
+      <w:r>
+        <w:t>Poostchi</w:t>
+      </w:r>
+      <w:proofErr w:type="spellEnd"/>
+      <w:r>
+        <w:t xml:space="preserve"> et al., 2018). However, these studies often aim to detect large objects </w:t>
       </w:r>
       <w:r>
         <w:t>occupying</w:t>
@@ -1745,11 +1857,19 @@
       <w:r>
         <w:t xml:space="preserve"> from </w:t>
       </w:r>
-      <w:r>
-        <w:rPr>
-          <w:color w:val="000000" w:themeColor="text1"/>
-        </w:rPr>
-        <w:t xml:space="preserve">Benzon Research </w:t>
+      <w:proofErr w:type="spellStart"/>
+      <w:r>
+        <w:rPr>
+          <w:color w:val="000000" w:themeColor="text1"/>
+        </w:rPr>
+        <w:t>Benzon</w:t>
+      </w:r>
+      <w:proofErr w:type="spellEnd"/>
+      <w:r>
+        <w:rPr>
+          <w:color w:val="000000" w:themeColor="text1"/>
+        </w:rPr>
+        <w:t xml:space="preserve"> Research </w:t>
       </w:r>
       <w:r>
         <w:rPr>
@@ -1951,6 +2071,7 @@
       <w:r>
         <w:t xml:space="preserve"> </w:t>
       </w:r>
+      <w:proofErr w:type="spellStart"/>
       <w:r>
         <w:rPr>
           <w:rFonts w:cstheme="minorHAnsi"/>
@@ -1959,6 +2080,7 @@
         </w:rPr>
         <w:t>SpfrMNPV</w:t>
       </w:r>
+      <w:proofErr w:type="spellEnd"/>
       <w:r>
         <w:t>. Caterpillars were then transferred to individual cups containing small cubes of diet</w:t>
       </w:r>
@@ -1968,6 +2090,7 @@
       <w:r>
         <w:t xml:space="preserve"> 3 </w:t>
       </w:r>
+      <w:proofErr w:type="spellStart"/>
       <w:r>
         <w:rPr>
           <w:rStyle w:val="Strong"/>
@@ -1978,6 +2101,7 @@
         </w:rPr>
         <w:t>μl</w:t>
       </w:r>
+      <w:proofErr w:type="spellEnd"/>
       <w:r>
         <w:rPr>
           <w:rStyle w:val="Strong"/>
@@ -2017,8 +2141,13 @@
         <w:t xml:space="preserve"> from 100 </w:t>
       </w:r>
       <w:r>
-        <w:t>cells/μL</w:t>
-      </w:r>
+        <w:t>cells/</w:t>
+      </w:r>
+      <w:proofErr w:type="spellStart"/>
+      <w:r>
+        <w:t>μL</w:t>
+      </w:r>
+      <w:proofErr w:type="spellEnd"/>
       <w:r>
         <w:t xml:space="preserve"> of virus to 10</w:t>
       </w:r>
@@ -2029,8 +2158,13 @@
         <w:t xml:space="preserve">6 </w:t>
       </w:r>
       <w:r>
-        <w:t>cells/μL</w:t>
-      </w:r>
+        <w:t>cells/</w:t>
+      </w:r>
+      <w:proofErr w:type="spellStart"/>
+      <w:r>
+        <w:t>μL</w:t>
+      </w:r>
+      <w:proofErr w:type="spellEnd"/>
       <w:r>
         <w:t xml:space="preserve"> of virus</w:t>
       </w:r>
@@ -2084,6 +2218,7 @@
       <w:r>
         <w:t xml:space="preserve">Once all caterpillars had pupated or died, individuals infected with </w:t>
       </w:r>
+      <w:proofErr w:type="spellStart"/>
       <w:r>
         <w:rPr>
           <w:rFonts w:cstheme="minorHAnsi"/>
@@ -2092,6 +2227,7 @@
         </w:rPr>
         <w:t>SpfrMNPV</w:t>
       </w:r>
+      <w:proofErr w:type="spellEnd"/>
       <w:r>
         <w:t xml:space="preserve"> were processed to collect remaining viral particles. This processed virus was then used to infect the next generation of caterpillars. </w:t>
       </w:r>
@@ -3013,7 +3149,25 @@
           <w:color w:val="000000" w:themeColor="text1"/>
           <w:shd w:val="clear" w:color="auto" w:fill="FFFFFF"/>
         </w:rPr>
-        <w:t>manually annotated using the program LabelImg (</w:t>
+        <w:t xml:space="preserve">manually annotated using the program </w:t>
+      </w:r>
+      <w:proofErr w:type="spellStart"/>
+      <w:r>
+        <w:rPr>
+          <w:rFonts w:cstheme="minorHAnsi"/>
+          <w:color w:val="000000" w:themeColor="text1"/>
+          <w:shd w:val="clear" w:color="auto" w:fill="FFFFFF"/>
+        </w:rPr>
+        <w:t>LabelImg</w:t>
+      </w:r>
+      <w:proofErr w:type="spellEnd"/>
+      <w:r>
+        <w:rPr>
+          <w:rFonts w:cstheme="minorHAnsi"/>
+          <w:color w:val="000000" w:themeColor="text1"/>
+          <w:shd w:val="clear" w:color="auto" w:fill="FFFFFF"/>
+        </w:rPr>
+        <w:t xml:space="preserve"> (</w:t>
       </w:r>
       <w:hyperlink r:id="rId8" w:history="1">
         <w:r>
@@ -3138,10 +3292,18 @@
         <w:t xml:space="preserve">Training data was used to train the models, the validation set was used during training to estimate the current model accuracy and help prevent overfitting, and the test set was used once training finished to measure </w:t>
       </w:r>
       <w:r>
-        <w:t>the accuracy of each algorithm in</w:t>
-      </w:r>
-      <w:r>
-        <w:t xml:space="preserve">counting hemocytes. </w:t>
+        <w:t xml:space="preserve">the accuracy of each algorithm </w:t>
+      </w:r>
+      <w:proofErr w:type="spellStart"/>
+      <w:r>
+        <w:t>in</w:t>
+      </w:r>
+      <w:r>
+        <w:t>counting</w:t>
+      </w:r>
+      <w:proofErr w:type="spellEnd"/>
+      <w:r>
+        <w:t xml:space="preserve"> hemocytes. </w:t>
       </w:r>
       <w:r>
         <w:t xml:space="preserve">After data was sorted, the photos labeled training were augmented to increase the size of the </w:t>
@@ -3297,7 +3459,21 @@
         <w:rPr>
           <w:rFonts w:cstheme="minorHAnsi"/>
         </w:rPr>
-        <w:t xml:space="preserve"> was sourced from Ultralytics for use in training on our own models </w:t>
+        <w:t xml:space="preserve"> was sourced from </w:t>
+      </w:r>
+      <w:proofErr w:type="spellStart"/>
+      <w:r>
+        <w:rPr>
+          <w:rFonts w:cstheme="minorHAnsi"/>
+        </w:rPr>
+        <w:t>Ultralytics</w:t>
+      </w:r>
+      <w:proofErr w:type="spellEnd"/>
+      <w:r>
+        <w:rPr>
+          <w:rFonts w:cstheme="minorHAnsi"/>
+        </w:rPr>
+        <w:t xml:space="preserve"> for use in training on our own models </w:t>
       </w:r>
       <w:r>
         <w:rPr>
@@ -3341,6 +3517,7 @@
         </w:rPr>
         <w:t xml:space="preserve"> All models other than YOLO based models were trained using </w:t>
       </w:r>
+      <w:proofErr w:type="spellStart"/>
       <w:r>
         <w:rPr>
           <w:rFonts w:cstheme="minorHAnsi"/>
@@ -3351,7 +3528,28 @@
         <w:rPr>
           <w:rFonts w:cstheme="minorHAnsi"/>
         </w:rPr>
-        <w:t>etection and code available on Github due to their extensive model library and easy to configure models (Chen et al., 2019).</w:t>
+        <w:t>etection</w:t>
+      </w:r>
+      <w:proofErr w:type="spellEnd"/>
+      <w:r>
+        <w:rPr>
+          <w:rFonts w:cstheme="minorHAnsi"/>
+        </w:rPr>
+        <w:t xml:space="preserve"> and code available on </w:t>
+      </w:r>
+      <w:proofErr w:type="spellStart"/>
+      <w:r>
+        <w:rPr>
+          <w:rFonts w:cstheme="minorHAnsi"/>
+        </w:rPr>
+        <w:t>Github</w:t>
+      </w:r>
+      <w:proofErr w:type="spellEnd"/>
+      <w:r>
+        <w:rPr>
+          <w:rFonts w:cstheme="minorHAnsi"/>
+        </w:rPr>
+        <w:t xml:space="preserve"> due to their extensive model library and easy to configure models (Chen et al., 2019).</w:t>
       </w:r>
       <w:r>
         <w:rPr>
@@ -3908,7 +4106,21 @@
         <w:rPr>
           <w:rFonts w:cstheme="minorHAnsi"/>
         </w:rPr>
-        <w:t xml:space="preserve">% on unaugmented </w:t>
+        <w:t xml:space="preserve">% on </w:t>
+      </w:r>
+      <w:proofErr w:type="spellStart"/>
+      <w:r>
+        <w:rPr>
+          <w:rFonts w:cstheme="minorHAnsi"/>
+        </w:rPr>
+        <w:t>unaugmented</w:t>
+      </w:r>
+      <w:proofErr w:type="spellEnd"/>
+      <w:r>
+        <w:rPr>
+          <w:rFonts w:cstheme="minorHAnsi"/>
+        </w:rPr>
+        <w:t xml:space="preserve"> </w:t>
       </w:r>
       <w:r>
         <w:rPr>
@@ -4100,7 +4312,21 @@
         <w:rPr>
           <w:rFonts w:cstheme="minorHAnsi"/>
         </w:rPr>
-        <w:t>8 models trained on unaugmented data. Other models followed similar trends where augmentation had little to no effect on the accuracy of the model</w:t>
+        <w:t xml:space="preserve">8 models trained on </w:t>
+      </w:r>
+      <w:proofErr w:type="spellStart"/>
+      <w:r>
+        <w:rPr>
+          <w:rFonts w:cstheme="minorHAnsi"/>
+        </w:rPr>
+        <w:t>unaugmented</w:t>
+      </w:r>
+      <w:proofErr w:type="spellEnd"/>
+      <w:r>
+        <w:rPr>
+          <w:rFonts w:cstheme="minorHAnsi"/>
+        </w:rPr>
+        <w:t xml:space="preserve"> data. Other models followed similar trends where augmentation had little to no effect on the accuracy of the model</w:t>
       </w:r>
       <w:r>
         <w:rPr>
@@ -4856,7 +5082,15 @@
         <w:t xml:space="preserve"> </w:t>
       </w:r>
       <w:r>
-        <w:t>(Jocher et al., 2023)</w:t>
+        <w:t>(</w:t>
+      </w:r>
+      <w:proofErr w:type="spellStart"/>
+      <w:r>
+        <w:t>Jocher</w:t>
+      </w:r>
+      <w:proofErr w:type="spellEnd"/>
+      <w:r>
+        <w:t xml:space="preserve"> et al., 2023)</w:t>
       </w:r>
       <w:r>
         <w:t xml:space="preserve">. It is surprising that YOLO </w:t>
@@ -4931,7 +5165,15 @@
         <w:t xml:space="preserve"> was how little</w:t>
       </w:r>
       <w:r>
-        <w:t xml:space="preserve"> augmenting the training data changed the overall accuracy of predictions. The addition of augmented photos has been shown to improve predictions in other studies (Shorten &amp; Khoshgoftaar, 2019). </w:t>
+        <w:t xml:space="preserve"> augmenting the training data changed the overall accuracy of predictions. The addition of augmented photos has been shown to improve predictions in other studies (Shorten &amp; </w:t>
+      </w:r>
+      <w:proofErr w:type="spellStart"/>
+      <w:r>
+        <w:t>Khoshgoftaar</w:t>
+      </w:r>
+      <w:proofErr w:type="spellEnd"/>
+      <w:r>
+        <w:t xml:space="preserve">, 2019). </w:t>
       </w:r>
       <w:r>
         <w:t xml:space="preserve">This likely indicates that </w:t>
@@ -5115,7 +5357,15 @@
         <w:t xml:space="preserve">mounting an immune response </w:t>
       </w:r>
       <w:r>
-        <w:t>(Catalán et al., 2012)</w:t>
+        <w:t>(</w:t>
+      </w:r>
+      <w:proofErr w:type="spellStart"/>
+      <w:r>
+        <w:t>Catalán</w:t>
+      </w:r>
+      <w:proofErr w:type="spellEnd"/>
+      <w:r>
+        <w:t xml:space="preserve"> et al., 2012)</w:t>
       </w:r>
       <w:r>
         <w:t>.</w:t>
@@ -5270,7 +5520,15 @@
         <w:t>used,</w:t>
       </w:r>
       <w:r>
-        <w:t xml:space="preserve"> and results vary between hosts and viruses (Mastore et al., 2019). The uninfected coevolved showed higher hemocyte counts in the 26</w:t>
+        <w:t xml:space="preserve"> and results vary between hosts and viruses (</w:t>
+      </w:r>
+      <w:proofErr w:type="spellStart"/>
+      <w:r>
+        <w:t>Mastore</w:t>
+      </w:r>
+      <w:proofErr w:type="spellEnd"/>
+      <w:r>
+        <w:t xml:space="preserve"> et al., 2019). The uninfected coevolved showed higher hemocyte counts in the 26</w:t>
       </w:r>
       <w:r>
         <w:rPr>
@@ -7250,7 +7508,15 @@
         <w:t xml:space="preserve">would like to </w:t>
       </w:r>
       <w:r>
-        <w:t xml:space="preserve">thank Kale Costanza and Scott Grimmell for </w:t>
+        <w:t xml:space="preserve">thank Kale Costanza and Scott </w:t>
+      </w:r>
+      <w:proofErr w:type="spellStart"/>
+      <w:r>
+        <w:t>Grimmell</w:t>
+      </w:r>
+      <w:proofErr w:type="spellEnd"/>
+      <w:r>
+        <w:t xml:space="preserve"> for </w:t>
       </w:r>
       <w:r>
         <w:t xml:space="preserve">assisting </w:t>
@@ -7281,7 +7547,15 @@
         <w:spacing w:line="240" w:lineRule="auto"/>
       </w:pPr>
       <w:r>
-        <w:t xml:space="preserve">Nathaniel Haulk and Bret Elderd </w:t>
+        <w:t xml:space="preserve">Nathaniel Haulk and Bret </w:t>
+      </w:r>
+      <w:proofErr w:type="spellStart"/>
+      <w:r>
+        <w:t>Elderd</w:t>
+      </w:r>
+      <w:proofErr w:type="spellEnd"/>
+      <w:r>
+        <w:t xml:space="preserve"> </w:t>
       </w:r>
       <w:r>
         <w:t>d</w:t>
@@ -7290,7 +7564,15 @@
         <w:t xml:space="preserve">esigned the </w:t>
       </w:r>
       <w:r>
-        <w:t xml:space="preserve">ideas and experiments. Nathaniel Haulk collected data and ran analysis. Nathaniel Haulk and Bret Elderd wrote the </w:t>
+        <w:t xml:space="preserve">ideas and experiments. Nathaniel Haulk collected data and ran analysis. Nathaniel Haulk and Bret </w:t>
+      </w:r>
+      <w:proofErr w:type="spellStart"/>
+      <w:r>
+        <w:t>Elderd</w:t>
+      </w:r>
+      <w:proofErr w:type="spellEnd"/>
+      <w:r>
+        <w:t xml:space="preserve"> wrote the </w:t>
       </w:r>
       <w:r>
         <w:t>manuscript.</w:t>
@@ -7382,10 +7664,18 @@
     <w:p>
       <w:pPr>
         <w:spacing w:line="240" w:lineRule="auto"/>
-        <w:ind w:left="450" w:hanging="475"/>
-      </w:pPr>
-      <w:r>
-        <w:t xml:space="preserve">Ali, A., Luttrell, R. G., &amp; Schneider, J. C. (1990). Effects of Temperature and Larval Diet on Development of the Fall Armyworm (Lepidoptera: Noctuidae). </w:t>
+        <w:ind w:left="446" w:hanging="475"/>
+      </w:pPr>
+      <w:r>
+        <w:t xml:space="preserve">Ali, A., Luttrell, R. G., &amp; Schneider, J. C. (1990). Effects of Temperature and Larval Diet on Development of the Fall Armyworm (Lepidoptera: </w:t>
+      </w:r>
+      <w:proofErr w:type="spellStart"/>
+      <w:r>
+        <w:t>Noctuidae</w:t>
+      </w:r>
+      <w:proofErr w:type="spellEnd"/>
+      <w:r>
+        <w:t xml:space="preserve">). </w:t>
       </w:r>
       <w:r>
         <w:rPr>
@@ -7419,10 +7709,42 @@
     <w:p>
       <w:pPr>
         <w:spacing w:line="240" w:lineRule="auto"/>
-        <w:ind w:left="450" w:hanging="475"/>
-      </w:pPr>
-      <w:r>
-        <w:t xml:space="preserve">Allen, T., Kenis, M., &amp; Norgrove, L. (2021). Eiphosoma laphygmae, a classical solution for the biocontrol of the fall armyworm, Spodoptera frugiperda? </w:t>
+        <w:ind w:left="446" w:hanging="475"/>
+      </w:pPr>
+      <w:r>
+        <w:t xml:space="preserve">Allen, T., </w:t>
+      </w:r>
+      <w:proofErr w:type="spellStart"/>
+      <w:r>
+        <w:t>Kenis</w:t>
+      </w:r>
+      <w:proofErr w:type="spellEnd"/>
+      <w:r>
+        <w:t xml:space="preserve">, M., &amp; Norgrove, L. (2021). </w:t>
+      </w:r>
+      <w:proofErr w:type="spellStart"/>
+      <w:r>
+        <w:t>Eiphosoma</w:t>
+      </w:r>
+      <w:proofErr w:type="spellEnd"/>
+      <w:r>
+        <w:t xml:space="preserve"> </w:t>
+      </w:r>
+      <w:proofErr w:type="spellStart"/>
+      <w:r>
+        <w:t>laphygmae</w:t>
+      </w:r>
+      <w:proofErr w:type="spellEnd"/>
+      <w:r>
+        <w:t xml:space="preserve">, a classical solution for the biocontrol of the fall armyworm, Spodoptera </w:t>
+      </w:r>
+      <w:proofErr w:type="spellStart"/>
+      <w:r>
+        <w:t>frugiperda</w:t>
+      </w:r>
+      <w:proofErr w:type="spellEnd"/>
+      <w:r>
+        <w:t xml:space="preserve">? </w:t>
       </w:r>
       <w:r>
         <w:rPr>
@@ -7456,17 +7778,30 @@
     <w:p>
       <w:pPr>
         <w:spacing w:line="240" w:lineRule="auto"/>
-        <w:ind w:left="450" w:hanging="475"/>
-      </w:pPr>
-      <w:r>
-        <w:t xml:space="preserve">Catalán, T. P., Wozniak, A., Niemeyer, H. M., Kalergis, A. M., &amp; Bozinovic, F. (2012). Interplay between thermal and immune ecology: Effect of environmental temperature on insect immune response and energetic costs after an immune challenge. </w:t>
+        <w:ind w:left="446" w:hanging="475"/>
+      </w:pPr>
+      <w:proofErr w:type="spellStart"/>
+      <w:r>
+        <w:t>Behle</w:t>
+      </w:r>
+      <w:proofErr w:type="spellEnd"/>
+      <w:r>
+        <w:t xml:space="preserve">, R. W., &amp; Popham, H. J. R. (2012). Laboratory and field evaluations of the efficacy of a fast-killing baculovirus isolate from Spodoptera </w:t>
+      </w:r>
+      <w:proofErr w:type="spellStart"/>
+      <w:r>
+        <w:t>frugiperda</w:t>
+      </w:r>
+      <w:proofErr w:type="spellEnd"/>
+      <w:r>
+        <w:t xml:space="preserve">. </w:t>
       </w:r>
       <w:r>
         <w:rPr>
           <w:i/>
           <w:iCs/>
         </w:rPr>
-        <w:t>Journal of Insect Physiology</w:t>
+        <w:t>Journal of Invertebrate Pathology</w:t>
       </w:r>
       <w:r>
         <w:t xml:space="preserve">, </w:t>
@@ -7476,12 +7811,70 @@
           <w:i/>
           <w:iCs/>
         </w:rPr>
+        <w:t>109</w:t>
+      </w:r>
+      <w:r>
+        <w:t xml:space="preserve">(2), 194–200. </w:t>
+      </w:r>
+      <w:hyperlink r:id="rId22" w:history="1">
+        <w:r>
+          <w:rPr>
+            <w:rStyle w:val="Hyperlink"/>
+          </w:rPr>
+          <w:t>https://doi.org/10.1016/j.jip.2011.11.002</w:t>
+        </w:r>
+      </w:hyperlink>
+    </w:p>
+    <w:p>
+      <w:pPr>
+        <w:spacing w:line="240" w:lineRule="auto"/>
+        <w:ind w:left="446" w:hanging="475"/>
+      </w:pPr>
+      <w:proofErr w:type="spellStart"/>
+      <w:r>
+        <w:t>Catalán</w:t>
+      </w:r>
+      <w:proofErr w:type="spellEnd"/>
+      <w:r>
+        <w:t xml:space="preserve">, T. P., Wozniak, A., Niemeyer, H. M., </w:t>
+      </w:r>
+      <w:proofErr w:type="spellStart"/>
+      <w:r>
+        <w:t>Kalergis</w:t>
+      </w:r>
+      <w:proofErr w:type="spellEnd"/>
+      <w:r>
+        <w:t xml:space="preserve">, A. M., &amp; </w:t>
+      </w:r>
+      <w:proofErr w:type="spellStart"/>
+      <w:r>
+        <w:t>Bozinovic</w:t>
+      </w:r>
+      <w:proofErr w:type="spellEnd"/>
+      <w:r>
+        <w:t xml:space="preserve">, F. (2012). Interplay between thermal and immune ecology: Effect of environmental temperature on insect immune response and energetic costs after an immune challenge. </w:t>
+      </w:r>
+      <w:r>
+        <w:rPr>
+          <w:i/>
+          <w:iCs/>
+        </w:rPr>
+        <w:t>Journal of Insect Physiology</w:t>
+      </w:r>
+      <w:r>
+        <w:t xml:space="preserve">, </w:t>
+      </w:r>
+      <w:r>
+        <w:rPr>
+          <w:i/>
+          <w:iCs/>
+        </w:rPr>
         <w:t>58</w:t>
       </w:r>
       <w:r>
         <w:t xml:space="preserve">(3), 310–317. </w:t>
       </w:r>
-      <w:hyperlink r:id="rId22" w:history="1">
+      <w:hyperlink r:id="rId23" w:history="1">
         <w:r>
           <w:rPr>
             <w:rStyle w:val="Hyperlink"/>
@@ -7493,17 +7886,42 @@
     <w:p>
       <w:pPr>
         <w:spacing w:line="240" w:lineRule="auto"/>
-        <w:ind w:left="450" w:hanging="475"/>
-      </w:pPr>
-      <w:r>
-        <w:t xml:space="preserve">Chen, K., Wang, J., Pang, J., Cao, Y., Xiong, Y., Li, X., Sun, S., Feng, W., Liu, Z., Xu, J., Zhang, Z., Cheng, D., Zhu, C., Cheng, T., Zhao, Q., Li, B., Lu, X., Zhu, R., Wu, Y., … Lin, D. (2019). MMDetection: Open MMLab Detection Toolbox and Benchmark. </w:t>
-      </w:r>
+        <w:ind w:left="446" w:hanging="475"/>
+      </w:pPr>
+      <w:r>
+        <w:t xml:space="preserve">Chen, K., Wang, J., Pang, J., Cao, Y., Xiong, Y., Li, X., Sun, S., Feng, W., Liu, Z., Xu, J., Zhang, Z., Cheng, D., Zhu, C., Cheng, T., Zhao, Q., Li, B., Lu, X., Zhu, R., Wu, Y., … Lin, D. (2019). </w:t>
+      </w:r>
+      <w:proofErr w:type="spellStart"/>
+      <w:r>
+        <w:t>MMDetection</w:t>
+      </w:r>
+      <w:proofErr w:type="spellEnd"/>
+      <w:r>
+        <w:t xml:space="preserve">: Open </w:t>
+      </w:r>
+      <w:proofErr w:type="spellStart"/>
+      <w:r>
+        <w:t>MMLab</w:t>
+      </w:r>
+      <w:proofErr w:type="spellEnd"/>
+      <w:r>
+        <w:t xml:space="preserve"> Detection Toolbox and Benchmark. </w:t>
+      </w:r>
+      <w:proofErr w:type="spellStart"/>
       <w:r>
         <w:rPr>
           <w:i/>
           <w:iCs/>
         </w:rPr>
-        <w:t>ArXiv Preprint ArXiv:1906.07155</w:t>
+        <w:t>ArXiv</w:t>
+      </w:r>
+      <w:proofErr w:type="spellEnd"/>
+      <w:r>
+        <w:rPr>
+          <w:i/>
+          <w:iCs/>
+        </w:rPr>
+        <w:t xml:space="preserve"> Preprint ArXiv:1906.07155</w:t>
       </w:r>
       <w:r>
         <w:t>.</w:t>
@@ -7512,10 +7930,31 @@
     <w:p>
       <w:pPr>
         <w:spacing w:line="240" w:lineRule="auto"/>
-        <w:ind w:left="450" w:hanging="475"/>
-      </w:pPr>
-      <w:r>
-        <w:t xml:space="preserve">Eslin, P., &amp; Prévost, G. (1998). Hemocyte load and immune resistance to Asobara tabida are correlated in species of the Drosophila melanogaster subgroup. </w:t>
+        <w:ind w:left="446" w:hanging="475"/>
+      </w:pPr>
+      <w:proofErr w:type="spellStart"/>
+      <w:r>
+        <w:t>Eslin</w:t>
+      </w:r>
+      <w:proofErr w:type="spellEnd"/>
+      <w:r>
+        <w:t xml:space="preserve">, P., &amp; Prévost, G. (1998). Hemocyte load and immune resistance to </w:t>
+      </w:r>
+      <w:proofErr w:type="spellStart"/>
+      <w:r>
+        <w:t>Asobara</w:t>
+      </w:r>
+      <w:proofErr w:type="spellEnd"/>
+      <w:r>
+        <w:t xml:space="preserve"> </w:t>
+      </w:r>
+      <w:proofErr w:type="spellStart"/>
+      <w:r>
+        <w:t>tabida</w:t>
+      </w:r>
+      <w:proofErr w:type="spellEnd"/>
+      <w:r>
+        <w:t xml:space="preserve"> are correlated in species of the Drosophila melanogaster subgroup. </w:t>
       </w:r>
       <w:r>
         <w:rPr>
@@ -7537,7 +7976,7 @@
       <w:r>
         <w:t xml:space="preserve">(9), 807–816. </w:t>
       </w:r>
-      <w:hyperlink r:id="rId23" w:history="1">
+      <w:hyperlink r:id="rId24" w:history="1">
         <w:r>
           <w:rPr>
             <w:rStyle w:val="Hyperlink"/>
@@ -7549,10 +7988,15 @@
     <w:p>
       <w:pPr>
         <w:spacing w:line="240" w:lineRule="auto"/>
-        <w:ind w:left="450" w:hanging="475"/>
-      </w:pPr>
-      <w:r>
-        <w:t xml:space="preserve">Girshick, R. (2015). </w:t>
+        <w:ind w:left="446" w:hanging="475"/>
+      </w:pPr>
+      <w:proofErr w:type="spellStart"/>
+      <w:r>
+        <w:t>Girshick</w:t>
+      </w:r>
+      <w:proofErr w:type="spellEnd"/>
+      <w:r>
+        <w:t xml:space="preserve">, R. (2015). </w:t>
       </w:r>
       <w:r>
         <w:rPr>
@@ -7562,9 +8006,17 @@
         <w:t>Fast R-CNN</w:t>
       </w:r>
       <w:r>
-        <w:t xml:space="preserve"> (arXiv:1504.08083). arXiv. </w:t>
-      </w:r>
-      <w:hyperlink r:id="rId24" w:history="1">
+        <w:t xml:space="preserve"> (arXiv:1504.08083). </w:t>
+      </w:r>
+      <w:proofErr w:type="spellStart"/>
+      <w:r>
+        <w:t>arXiv</w:t>
+      </w:r>
+      <w:proofErr w:type="spellEnd"/>
+      <w:r>
+        <w:t xml:space="preserve">. </w:t>
+      </w:r>
+      <w:hyperlink r:id="rId25" w:history="1">
         <w:r>
           <w:rPr>
             <w:rStyle w:val="Hyperlink"/>
@@ -7576,10 +8028,55 @@
     <w:p>
       <w:pPr>
         <w:spacing w:line="240" w:lineRule="auto"/>
-        <w:ind w:left="450" w:hanging="475"/>
-      </w:pPr>
-      <w:r>
-        <w:t xml:space="preserve">Goergen, G., Kumar, P. L., Sankung, S. B., Togola, A., &amp; Tamò, M. (2016). First Report of Outbreaks of the Fall Armyworm Spodoptera frugiperda (J E Smith) (Lepidoptera, Noctuidae), a New Alien Invasive Pest in West and Central Africa. </w:t>
+        <w:ind w:left="446" w:hanging="475"/>
+      </w:pPr>
+      <w:proofErr w:type="spellStart"/>
+      <w:r>
+        <w:t>Goergen</w:t>
+      </w:r>
+      <w:proofErr w:type="spellEnd"/>
+      <w:r>
+        <w:t xml:space="preserve">, G., Kumar, P. L., </w:t>
+      </w:r>
+      <w:proofErr w:type="spellStart"/>
+      <w:r>
+        <w:t>Sankung</w:t>
+      </w:r>
+      <w:proofErr w:type="spellEnd"/>
+      <w:r>
+        <w:t xml:space="preserve">, S. B., </w:t>
+      </w:r>
+      <w:proofErr w:type="spellStart"/>
+      <w:r>
+        <w:t>Togola</w:t>
+      </w:r>
+      <w:proofErr w:type="spellEnd"/>
+      <w:r>
+        <w:t xml:space="preserve">, A., &amp; </w:t>
+      </w:r>
+      <w:proofErr w:type="spellStart"/>
+      <w:r>
+        <w:t>Tamò</w:t>
+      </w:r>
+      <w:proofErr w:type="spellEnd"/>
+      <w:r>
+        <w:t xml:space="preserve">, M. (2016). First Report of Outbreaks of the Fall Armyworm Spodoptera </w:t>
+      </w:r>
+      <w:proofErr w:type="spellStart"/>
+      <w:r>
+        <w:t>frugiperda</w:t>
+      </w:r>
+      <w:proofErr w:type="spellEnd"/>
+      <w:r>
+        <w:t xml:space="preserve"> (J E Smith) (Lepidoptera, </w:t>
+      </w:r>
+      <w:proofErr w:type="spellStart"/>
+      <w:r>
+        <w:t>Noctuidae</w:t>
+      </w:r>
+      <w:proofErr w:type="spellEnd"/>
+      <w:r>
+        <w:t xml:space="preserve">), a New Alien Invasive Pest in West and Central Africa. </w:t>
       </w:r>
       <w:r>
         <w:rPr>
@@ -7601,7 +8098,7 @@
       <w:r>
         <w:t xml:space="preserve">(10), e0165632. </w:t>
       </w:r>
-      <w:hyperlink r:id="rId25" w:history="1">
+      <w:hyperlink r:id="rId26" w:history="1">
         <w:r>
           <w:rPr>
             <w:rStyle w:val="Hyperlink"/>
@@ -7613,22 +8110,36 @@
     <w:p>
       <w:pPr>
         <w:spacing w:line="240" w:lineRule="auto"/>
-        <w:ind w:left="450" w:hanging="475"/>
-      </w:pPr>
-      <w:r>
-        <w:t xml:space="preserve">Jocher, G. (2020). </w:t>
+        <w:ind w:left="446" w:hanging="475"/>
+      </w:pPr>
+      <w:proofErr w:type="spellStart"/>
+      <w:r>
+        <w:t>Jocher</w:t>
+      </w:r>
+      <w:proofErr w:type="spellEnd"/>
+      <w:r>
+        <w:t xml:space="preserve">, G. (2020). </w:t>
       </w:r>
       <w:r>
         <w:rPr>
           <w:i/>
           <w:iCs/>
         </w:rPr>
-        <w:t>YOLOv5 by Ultralytics</w:t>
-      </w:r>
+        <w:t xml:space="preserve">YOLOv5 by </w:t>
+      </w:r>
+      <w:proofErr w:type="spellStart"/>
+      <w:r>
+        <w:rPr>
+          <w:i/>
+          <w:iCs/>
+        </w:rPr>
+        <w:t>Ultralytics</w:t>
+      </w:r>
+      <w:proofErr w:type="spellEnd"/>
       <w:r>
         <w:t xml:space="preserve"> (7.0). </w:t>
       </w:r>
-      <w:hyperlink r:id="rId26" w:history="1">
+      <w:hyperlink r:id="rId27" w:history="1">
         <w:r>
           <w:rPr>
             <w:rStyle w:val="Hyperlink"/>
@@ -7640,22 +8151,53 @@
     <w:p>
       <w:pPr>
         <w:spacing w:line="240" w:lineRule="auto"/>
-        <w:ind w:left="450" w:hanging="475"/>
-      </w:pPr>
-      <w:r>
-        <w:t xml:space="preserve">Jocher, G., Chaurasia, A., &amp; Qiu, J. (2023). </w:t>
+        <w:ind w:left="446" w:hanging="475"/>
+      </w:pPr>
+      <w:proofErr w:type="spellStart"/>
+      <w:r>
+        <w:lastRenderedPageBreak/>
+        <w:t>Jocher</w:t>
+      </w:r>
+      <w:proofErr w:type="spellEnd"/>
+      <w:r>
+        <w:t xml:space="preserve">, G., </w:t>
+      </w:r>
+      <w:proofErr w:type="spellStart"/>
+      <w:r>
+        <w:t>Chaurasia</w:t>
+      </w:r>
+      <w:proofErr w:type="spellEnd"/>
+      <w:r>
+        <w:t xml:space="preserve">, A., &amp; </w:t>
+      </w:r>
+      <w:proofErr w:type="spellStart"/>
+      <w:r>
+        <w:t>Qiu</w:t>
+      </w:r>
+      <w:proofErr w:type="spellEnd"/>
+      <w:r>
+        <w:t xml:space="preserve">, J. (2023). </w:t>
       </w:r>
       <w:r>
         <w:rPr>
           <w:i/>
           <w:iCs/>
         </w:rPr>
-        <w:t>YOLO by Ultralytics</w:t>
-      </w:r>
+        <w:t xml:space="preserve">YOLO by </w:t>
+      </w:r>
+      <w:proofErr w:type="spellStart"/>
+      <w:r>
+        <w:rPr>
+          <w:i/>
+          <w:iCs/>
+        </w:rPr>
+        <w:t>Ultralytics</w:t>
+      </w:r>
+      <w:proofErr w:type="spellEnd"/>
       <w:r>
         <w:t xml:space="preserve"> (8.0.0). </w:t>
       </w:r>
-      <w:hyperlink r:id="rId27" w:history="1">
+      <w:hyperlink r:id="rId28" w:history="1">
         <w:r>
           <w:rPr>
             <w:rStyle w:val="Hyperlink"/>
@@ -7667,7 +8209,7 @@
     <w:p>
       <w:pPr>
         <w:spacing w:line="240" w:lineRule="auto"/>
-        <w:ind w:left="450" w:hanging="475"/>
+        <w:ind w:left="446" w:hanging="475"/>
       </w:pPr>
       <w:r>
         <w:t xml:space="preserve">Lavine, M. D., &amp; Strand, M. R. (2002). Insect hemocytes and their role in immunity. </w:t>
@@ -7692,7 +8234,7 @@
       <w:r>
         <w:t xml:space="preserve">(10), 1295–1309. </w:t>
       </w:r>
-      <w:hyperlink r:id="rId28" w:history="1">
+      <w:hyperlink r:id="rId29" w:history="1">
         <w:r>
           <w:rPr>
             <w:rStyle w:val="Hyperlink"/>
@@ -7704,11 +8246,42 @@
     <w:p>
       <w:pPr>
         <w:spacing w:line="240" w:lineRule="auto"/>
-        <w:ind w:left="450" w:hanging="475"/>
-      </w:pPr>
-      <w:r>
-        <w:lastRenderedPageBreak/>
-        <w:t xml:space="preserve">Liu, W., Anguelov, D., Erhan, D., Szegedy, C., Reed, S., Fu, C.-Y., &amp; Berg, A. C. (2016). Ssd: Single shot multibox detector. </w:t>
+        <w:ind w:left="446" w:hanging="475"/>
+      </w:pPr>
+      <w:r>
+        <w:t xml:space="preserve">Liu, W., </w:t>
+      </w:r>
+      <w:proofErr w:type="spellStart"/>
+      <w:r>
+        <w:t>Anguelov</w:t>
+      </w:r>
+      <w:proofErr w:type="spellEnd"/>
+      <w:r>
+        <w:t xml:space="preserve">, D., Erhan, D., </w:t>
+      </w:r>
+      <w:proofErr w:type="spellStart"/>
+      <w:r>
+        <w:t>Szegedy</w:t>
+      </w:r>
+      <w:proofErr w:type="spellEnd"/>
+      <w:r>
+        <w:t xml:space="preserve">, C., Reed, S., Fu, C.-Y., &amp; Berg, A. C. (2016). </w:t>
+      </w:r>
+      <w:proofErr w:type="spellStart"/>
+      <w:r>
+        <w:t>Ssd</w:t>
+      </w:r>
+      <w:proofErr w:type="spellEnd"/>
+      <w:r>
+        <w:t xml:space="preserve">: Single shot </w:t>
+      </w:r>
+      <w:proofErr w:type="spellStart"/>
+      <w:r>
+        <w:t>multibox</w:t>
+      </w:r>
+      <w:proofErr w:type="spellEnd"/>
+      <w:r>
+        <w:t xml:space="preserve"> detector. </w:t>
       </w:r>
       <w:r>
         <w:rPr>
@@ -7724,10 +8297,18 @@
     <w:p>
       <w:pPr>
         <w:spacing w:line="240" w:lineRule="auto"/>
-        <w:ind w:left="450" w:hanging="475"/>
-      </w:pPr>
-      <w:r>
-        <w:t xml:space="preserve">Liu, Y., Sun, P., Wergeles, N., &amp; Shang, Y. (2021). A survey and performance evaluation of deep learning methods for small object detection. </w:t>
+        <w:ind w:left="446" w:hanging="475"/>
+      </w:pPr>
+      <w:r>
+        <w:t xml:space="preserve">Liu, Y., Sun, P., </w:t>
+      </w:r>
+      <w:proofErr w:type="spellStart"/>
+      <w:r>
+        <w:t>Wergeles</w:t>
+      </w:r>
+      <w:proofErr w:type="spellEnd"/>
+      <w:r>
+        <w:t xml:space="preserve">, N., &amp; Shang, Y. (2021). A survey and performance evaluation of deep learning methods for small object detection. </w:t>
       </w:r>
       <w:r>
         <w:rPr>
@@ -7749,7 +8330,7 @@
       <w:r>
         <w:t xml:space="preserve">, 114602. </w:t>
       </w:r>
-      <w:hyperlink r:id="rId29" w:history="1">
+      <w:hyperlink r:id="rId30" w:history="1">
         <w:r>
           <w:rPr>
             <w:rStyle w:val="Hyperlink"/>
@@ -7761,10 +8342,39 @@
     <w:p>
       <w:pPr>
         <w:spacing w:line="240" w:lineRule="auto"/>
-        <w:ind w:left="450" w:hanging="475"/>
-      </w:pPr>
-      <w:r>
-        <w:t xml:space="preserve">Mastore, M., Quadroni, S., Toscano, A., Mottadelli, N., &amp; Brivio, M. F. (2019). Susceptibility to entomopathogens and modulation of basal immunity in two insect models at different temperatures. </w:t>
+        <w:ind w:left="446" w:hanging="475"/>
+      </w:pPr>
+      <w:proofErr w:type="spellStart"/>
+      <w:r>
+        <w:t>Mastore</w:t>
+      </w:r>
+      <w:proofErr w:type="spellEnd"/>
+      <w:r>
+        <w:t xml:space="preserve">, M., </w:t>
+      </w:r>
+      <w:proofErr w:type="spellStart"/>
+      <w:r>
+        <w:t>Quadroni</w:t>
+      </w:r>
+      <w:proofErr w:type="spellEnd"/>
+      <w:r>
+        <w:t xml:space="preserve">, S., Toscano, A., </w:t>
+      </w:r>
+      <w:proofErr w:type="spellStart"/>
+      <w:r>
+        <w:t>Mottadelli</w:t>
+      </w:r>
+      <w:proofErr w:type="spellEnd"/>
+      <w:r>
+        <w:t xml:space="preserve">, N., &amp; </w:t>
+      </w:r>
+      <w:proofErr w:type="spellStart"/>
+      <w:r>
+        <w:t>Brivio</w:t>
+      </w:r>
+      <w:proofErr w:type="spellEnd"/>
+      <w:r>
+        <w:t xml:space="preserve">, M. F. (2019). Susceptibility to entomopathogens and modulation of basal immunity in two insect models at different temperatures. </w:t>
       </w:r>
       <w:r>
         <w:rPr>
@@ -7786,7 +8396,7 @@
       <w:r>
         <w:t xml:space="preserve">, 15–23. </w:t>
       </w:r>
-      <w:hyperlink r:id="rId30" w:history="1">
+      <w:hyperlink r:id="rId31" w:history="1">
         <w:r>
           <w:rPr>
             <w:rStyle w:val="Hyperlink"/>
@@ -7798,7 +8408,7 @@
     <w:p>
       <w:pPr>
         <w:spacing w:line="240" w:lineRule="auto"/>
-        <w:ind w:left="450" w:hanging="475"/>
+        <w:ind w:left="446" w:hanging="475"/>
       </w:pPr>
       <w:r>
         <w:t xml:space="preserve">Nguyen, N.-D., Do, T., Ngo, T. D., &amp; Le, D.-D. (2020). An Evaluation of Deep Learning Methods for Small Object Detection. </w:t>
@@ -7823,7 +8433,7 @@
       <w:r>
         <w:t xml:space="preserve">, e3189691. </w:t>
       </w:r>
-      <w:hyperlink r:id="rId31" w:history="1">
+      <w:hyperlink r:id="rId32" w:history="1">
         <w:r>
           <w:rPr>
             <w:rStyle w:val="Hyperlink"/>
@@ -7835,10 +8445,31 @@
     <w:p>
       <w:pPr>
         <w:spacing w:line="240" w:lineRule="auto"/>
-        <w:ind w:left="450" w:hanging="475"/>
-      </w:pPr>
-      <w:r>
-        <w:t xml:space="preserve">Poostchi, M., Silamut, K., Maude, R. J., Jaeger, S., &amp; Thoma, G. (2018). Image analysis and machine learning for detecting malaria. </w:t>
+        <w:ind w:left="446" w:hanging="475"/>
+      </w:pPr>
+      <w:proofErr w:type="spellStart"/>
+      <w:r>
+        <w:t>Poostchi</w:t>
+      </w:r>
+      <w:proofErr w:type="spellEnd"/>
+      <w:r>
+        <w:t xml:space="preserve">, M., </w:t>
+      </w:r>
+      <w:proofErr w:type="spellStart"/>
+      <w:r>
+        <w:t>Silamut</w:t>
+      </w:r>
+      <w:proofErr w:type="spellEnd"/>
+      <w:r>
+        <w:t xml:space="preserve">, K., Maude, R. J., Jaeger, S., &amp; </w:t>
+      </w:r>
+      <w:proofErr w:type="spellStart"/>
+      <w:r>
+        <w:t>Thoma</w:t>
+      </w:r>
+      <w:proofErr w:type="spellEnd"/>
+      <w:r>
+        <w:t xml:space="preserve">, G. (2018). Image analysis and machine learning for detecting malaria. </w:t>
       </w:r>
       <w:r>
         <w:rPr>
@@ -7860,7 +8491,7 @@
       <w:r>
         <w:t xml:space="preserve">, 36–55. </w:t>
       </w:r>
-      <w:hyperlink r:id="rId32" w:history="1">
+      <w:hyperlink r:id="rId33" w:history="1">
         <w:r>
           <w:rPr>
             <w:rStyle w:val="Hyperlink"/>
@@ -7872,22 +8503,59 @@
     <w:p>
       <w:pPr>
         <w:spacing w:line="240" w:lineRule="auto"/>
-        <w:ind w:left="450" w:hanging="475"/>
-      </w:pPr>
-      <w:r>
-        <w:t xml:space="preserve">Prasetyo, E., Suciati, N., &amp; Fatichah, C. (2020). A Comparison of YOLO and Mask R-CNN for Segmenting Head and Tail of Fish. </w:t>
+        <w:ind w:left="446" w:hanging="475"/>
+      </w:pPr>
+      <w:proofErr w:type="spellStart"/>
+      <w:r>
+        <w:t>Prasetyo</w:t>
+      </w:r>
+      <w:proofErr w:type="spellEnd"/>
+      <w:r>
+        <w:t xml:space="preserve">, E., </w:t>
+      </w:r>
+      <w:proofErr w:type="spellStart"/>
+      <w:r>
+        <w:t>Suciati</w:t>
+      </w:r>
+      <w:proofErr w:type="spellEnd"/>
+      <w:r>
+        <w:t xml:space="preserve">, N., &amp; </w:t>
+      </w:r>
+      <w:proofErr w:type="spellStart"/>
+      <w:r>
+        <w:t>Fatichah</w:t>
+      </w:r>
+      <w:proofErr w:type="spellEnd"/>
+      <w:r>
+        <w:t xml:space="preserve">, C. (2020). A Comparison of YOLO and Mask R-CNN for Segmenting Head and Tail of Fish. </w:t>
       </w:r>
       <w:r>
         <w:rPr>
           <w:i/>
           <w:iCs/>
         </w:rPr>
-        <w:t>2020 4th International Conference on Informatics and Computational Sciences (ICICoS)</w:t>
+        <w:t>2020 4th International Conference on Informatics and Computational Sciences (</w:t>
+      </w:r>
+      <w:proofErr w:type="spellStart"/>
+      <w:r>
+        <w:rPr>
+          <w:i/>
+          <w:iCs/>
+        </w:rPr>
+        <w:t>ICICoS</w:t>
+      </w:r>
+      <w:proofErr w:type="spellEnd"/>
+      <w:r>
+        <w:rPr>
+          <w:i/>
+          <w:iCs/>
+        </w:rPr>
+        <w:t>)</w:t>
       </w:r>
       <w:r>
         <w:t xml:space="preserve">, 1–6. </w:t>
       </w:r>
-      <w:hyperlink r:id="rId33" w:history="1">
+      <w:hyperlink r:id="rId34" w:history="1">
         <w:r>
           <w:rPr>
             <w:rStyle w:val="Hyperlink"/>
@@ -7899,10 +8567,26 @@
     <w:p>
       <w:pPr>
         <w:spacing w:line="240" w:lineRule="auto"/>
-        <w:ind w:left="450" w:hanging="475"/>
-      </w:pPr>
-      <w:r>
-        <w:t xml:space="preserve">Redmon, J., Divvala, S., Girshick, R., &amp; Farhadi, A. (2016). You Only Look Once: Unified, Real-Time Object Detection. </w:t>
+        <w:ind w:left="446" w:hanging="475"/>
+      </w:pPr>
+      <w:r>
+        <w:t xml:space="preserve">Redmon, J., </w:t>
+      </w:r>
+      <w:proofErr w:type="spellStart"/>
+      <w:r>
+        <w:t>Divvala</w:t>
+      </w:r>
+      <w:proofErr w:type="spellEnd"/>
+      <w:r>
+        <w:t xml:space="preserve">, S., </w:t>
+      </w:r>
+      <w:proofErr w:type="spellStart"/>
+      <w:r>
+        <w:t>Girshick</w:t>
+      </w:r>
+      <w:proofErr w:type="spellEnd"/>
+      <w:r>
+        <w:t xml:space="preserve">, R., &amp; Farhadi, A. (2016). You Only Look Once: Unified, Real-Time Object Detection. </w:t>
       </w:r>
       <w:r>
         <w:rPr>
@@ -7914,7 +8598,7 @@
       <w:r>
         <w:t xml:space="preserve">, 779–788. </w:t>
       </w:r>
-      <w:hyperlink r:id="rId34" w:history="1">
+      <w:hyperlink r:id="rId35" w:history="1">
         <w:r>
           <w:rPr>
             <w:rStyle w:val="Hyperlink"/>
@@ -7926,7 +8610,7 @@
     <w:p>
       <w:pPr>
         <w:spacing w:line="240" w:lineRule="auto"/>
-        <w:ind w:left="450" w:hanging="475"/>
+        <w:ind w:left="446" w:hanging="475"/>
       </w:pPr>
       <w:r>
         <w:t xml:space="preserve">Ren, J., &amp; Wang, Y. (2022). Overview of Object Detection Algorithms Using Convolutional Neural Networks. </w:t>
@@ -7951,7 +8635,7 @@
       <w:r>
         <w:t xml:space="preserve">(1), Article 1. </w:t>
       </w:r>
-      <w:hyperlink r:id="rId35" w:history="1">
+      <w:hyperlink r:id="rId36" w:history="1">
         <w:r>
           <w:rPr>
             <w:rStyle w:val="Hyperlink"/>
@@ -7963,10 +8647,18 @@
     <w:p>
       <w:pPr>
         <w:spacing w:line="240" w:lineRule="auto"/>
-        <w:ind w:left="450" w:hanging="475"/>
-      </w:pPr>
-      <w:r>
-        <w:t xml:space="preserve">Ren, S., He, K., Girshick, R., &amp; Sun, J. (2016). </w:t>
+        <w:ind w:left="446" w:hanging="475"/>
+      </w:pPr>
+      <w:r>
+        <w:t xml:space="preserve">Ren, S., He, K., </w:t>
+      </w:r>
+      <w:proofErr w:type="spellStart"/>
+      <w:r>
+        <w:t>Girshick</w:t>
+      </w:r>
+      <w:proofErr w:type="spellEnd"/>
+      <w:r>
+        <w:t xml:space="preserve">, R., &amp; Sun, J. (2016). </w:t>
       </w:r>
       <w:r>
         <w:rPr>
@@ -7976,9 +8668,17 @@
         <w:t>Faster R-CNN: Towards Real-Time Object Detection with Region Proposal Networks</w:t>
       </w:r>
       <w:r>
-        <w:t xml:space="preserve"> (arXiv:1506.01497). arXiv. </w:t>
-      </w:r>
-      <w:hyperlink r:id="rId36" w:history="1">
+        <w:t xml:space="preserve"> (arXiv:1506.01497). </w:t>
+      </w:r>
+      <w:proofErr w:type="spellStart"/>
+      <w:r>
+        <w:t>arXiv</w:t>
+      </w:r>
+      <w:proofErr w:type="spellEnd"/>
+      <w:r>
+        <w:t xml:space="preserve">. </w:t>
+      </w:r>
+      <w:hyperlink r:id="rId37" w:history="1">
         <w:r>
           <w:rPr>
             <w:rStyle w:val="Hyperlink"/>
@@ -7990,10 +8690,26 @@
     <w:p>
       <w:pPr>
         <w:spacing w:line="240" w:lineRule="auto"/>
-        <w:ind w:left="450" w:hanging="475"/>
-      </w:pPr>
-      <w:r>
-        <w:t xml:space="preserve">Schneider, C. A., Rasband, W. S., &amp; Eliceiri, K. W. (2012). NIH Image to ImageJ: 25 years of image analysis. </w:t>
+        <w:ind w:left="446" w:hanging="475"/>
+      </w:pPr>
+      <w:r>
+        <w:t xml:space="preserve">Schneider, C. A., </w:t>
+      </w:r>
+      <w:proofErr w:type="spellStart"/>
+      <w:r>
+        <w:t>Rasband</w:t>
+      </w:r>
+      <w:proofErr w:type="spellEnd"/>
+      <w:r>
+        <w:t xml:space="preserve">, W. S., &amp; </w:t>
+      </w:r>
+      <w:proofErr w:type="spellStart"/>
+      <w:r>
+        <w:t>Eliceiri</w:t>
+      </w:r>
+      <w:proofErr w:type="spellEnd"/>
+      <w:r>
+        <w:t xml:space="preserve">, K. W. (2012). NIH Image to ImageJ: 25 years of image analysis. </w:t>
       </w:r>
       <w:r>
         <w:rPr>
@@ -8019,10 +8735,18 @@
     <w:p>
       <w:pPr>
         <w:spacing w:line="240" w:lineRule="auto"/>
-        <w:ind w:left="450" w:hanging="475"/>
-      </w:pPr>
-      <w:r>
-        <w:t xml:space="preserve">Shorten, C., &amp; Khoshgoftaar, T. M. (2019). A survey on Image Data Augmentation for Deep Learning. </w:t>
+        <w:ind w:left="446" w:hanging="475"/>
+      </w:pPr>
+      <w:r>
+        <w:t xml:space="preserve">Shorten, C., &amp; </w:t>
+      </w:r>
+      <w:proofErr w:type="spellStart"/>
+      <w:r>
+        <w:t>Khoshgoftaar</w:t>
+      </w:r>
+      <w:proofErr w:type="spellEnd"/>
+      <w:r>
+        <w:t xml:space="preserve">, T. M. (2019). A survey on Image Data Augmentation for Deep Learning. </w:t>
       </w:r>
       <w:r>
         <w:rPr>
@@ -8044,7 +8768,7 @@
       <w:r>
         <w:t xml:space="preserve">(1), 60. </w:t>
       </w:r>
-      <w:hyperlink r:id="rId37" w:history="1">
+      <w:hyperlink r:id="rId38" w:history="1">
         <w:r>
           <w:rPr>
             <w:rStyle w:val="Hyperlink"/>
@@ -8056,10 +8780,31 @@
     <w:p>
       <w:pPr>
         <w:spacing w:line="240" w:lineRule="auto"/>
-        <w:ind w:left="450" w:hanging="475"/>
-      </w:pPr>
-      <w:r>
-        <w:t xml:space="preserve">Smilanich, A. M., Langus, T. C., Doan, L., Dyer, L. A., Harrison, J. G., Hsueh, J., &amp; Teglas, M. B. (2018). Host plant associated enhancement of immunity and survival in virus infected caterpillars. </w:t>
+        <w:ind w:left="446" w:hanging="475"/>
+      </w:pPr>
+      <w:proofErr w:type="spellStart"/>
+      <w:r>
+        <w:t>Smilanich</w:t>
+      </w:r>
+      <w:proofErr w:type="spellEnd"/>
+      <w:r>
+        <w:t xml:space="preserve">, A. M., </w:t>
+      </w:r>
+      <w:proofErr w:type="spellStart"/>
+      <w:r>
+        <w:t>Langus</w:t>
+      </w:r>
+      <w:proofErr w:type="spellEnd"/>
+      <w:r>
+        <w:t xml:space="preserve">, T. C., Doan, L., Dyer, L. A., Harrison, J. G., Hsueh, J., &amp; </w:t>
+      </w:r>
+      <w:proofErr w:type="spellStart"/>
+      <w:r>
+        <w:t>Teglas</w:t>
+      </w:r>
+      <w:proofErr w:type="spellEnd"/>
+      <w:r>
+        <w:t xml:space="preserve">, M. B. (2018). Host plant associated enhancement of immunity and survival in virus infected caterpillars. </w:t>
       </w:r>
       <w:r>
         <w:rPr>
@@ -8081,7 +8826,7 @@
       <w:r>
         <w:t xml:space="preserve">, 102–112. </w:t>
       </w:r>
-      <w:hyperlink r:id="rId38" w:history="1">
+      <w:hyperlink r:id="rId39" w:history="1">
         <w:r>
           <w:rPr>
             <w:rStyle w:val="Hyperlink"/>
@@ -8093,10 +8838,27 @@
     <w:p>
       <w:pPr>
         <w:spacing w:line="240" w:lineRule="auto"/>
-        <w:ind w:left="450" w:hanging="475"/>
-      </w:pPr>
-      <w:r>
-        <w:t xml:space="preserve">Tay, W. T., Meagher, R. L., Czepak, C., &amp; Groot, A. T. (2023). Spodoptera frugiperda: Ecology, Evolution, and Management Options of an Invasive Species. </w:t>
+        <w:ind w:left="446" w:hanging="475"/>
+      </w:pPr>
+      <w:r>
+        <w:lastRenderedPageBreak/>
+        <w:t xml:space="preserve">Tay, W. T., Meagher, R. L., </w:t>
+      </w:r>
+      <w:proofErr w:type="spellStart"/>
+      <w:r>
+        <w:t>Czepak</w:t>
+      </w:r>
+      <w:proofErr w:type="spellEnd"/>
+      <w:r>
+        <w:t xml:space="preserve">, C., &amp; Groot, A. T. (2023). Spodoptera </w:t>
+      </w:r>
+      <w:proofErr w:type="spellStart"/>
+      <w:r>
+        <w:t>frugiperda</w:t>
+      </w:r>
+      <w:proofErr w:type="spellEnd"/>
+      <w:r>
+        <w:t xml:space="preserve">: Ecology, Evolution, and Management Options of an Invasive Species. </w:t>
       </w:r>
       <w:r>
         <w:rPr>
@@ -8118,7 +8880,7 @@
       <w:r>
         <w:t xml:space="preserve">(1), 299–317. </w:t>
       </w:r>
-      <w:hyperlink r:id="rId39" w:history="1">
+      <w:hyperlink r:id="rId40" w:history="1">
         <w:r>
           <w:rPr>
             <w:rStyle w:val="Hyperlink"/>
@@ -8130,14 +8892,74 @@
     <w:p>
       <w:pPr>
         <w:spacing w:line="240" w:lineRule="auto"/>
-        <w:ind w:left="450" w:hanging="475"/>
-      </w:pPr>
-      <w:r>
-        <w:t xml:space="preserve">Varshney, R., Poornesha, B., Raghavendra, A., Lalitha, Y., Apoorva, V., Ramanujam, B., Rangeshwaran, R., Subaharan, K., Shylesha, A. N., Bakthavatsalam, N., Chaudhary, M., &amp; Pandit, V. (2021). Biocontrol-based management of fall armyworm, Spodoptera frugiperda (J E Smith) (Lepidoptera: Noctuidae) </w:t>
-      </w:r>
-      <w:r>
-        <w:lastRenderedPageBreak/>
-        <w:t xml:space="preserve">on Indian Maize. </w:t>
+        <w:ind w:left="446" w:hanging="475"/>
+      </w:pPr>
+      <w:r>
+        <w:t xml:space="preserve">Varshney, R., </w:t>
+      </w:r>
+      <w:proofErr w:type="spellStart"/>
+      <w:r>
+        <w:t>Poornesha</w:t>
+      </w:r>
+      <w:proofErr w:type="spellEnd"/>
+      <w:r>
+        <w:t xml:space="preserve">, B., Raghavendra, A., Lalitha, Y., Apoorva, V., </w:t>
+      </w:r>
+      <w:proofErr w:type="spellStart"/>
+      <w:r>
+        <w:t>Ramanujam</w:t>
+      </w:r>
+      <w:proofErr w:type="spellEnd"/>
+      <w:r>
+        <w:t xml:space="preserve">, B., </w:t>
+      </w:r>
+      <w:proofErr w:type="spellStart"/>
+      <w:r>
+        <w:t>Rangeshwaran</w:t>
+      </w:r>
+      <w:proofErr w:type="spellEnd"/>
+      <w:r>
+        <w:t xml:space="preserve">, R., </w:t>
+      </w:r>
+      <w:proofErr w:type="spellStart"/>
+      <w:r>
+        <w:t>Subaharan</w:t>
+      </w:r>
+      <w:proofErr w:type="spellEnd"/>
+      <w:r>
+        <w:t xml:space="preserve">, K., </w:t>
+      </w:r>
+      <w:proofErr w:type="spellStart"/>
+      <w:r>
+        <w:t>Shylesha</w:t>
+      </w:r>
+      <w:proofErr w:type="spellEnd"/>
+      <w:r>
+        <w:t xml:space="preserve">, A. N., </w:t>
+      </w:r>
+      <w:proofErr w:type="spellStart"/>
+      <w:r>
+        <w:t>Bakthavatsalam</w:t>
+      </w:r>
+      <w:proofErr w:type="spellEnd"/>
+      <w:r>
+        <w:t xml:space="preserve">, N., Chaudhary, M., &amp; Pandit, V. (2021). Biocontrol-based management of fall armyworm, Spodoptera </w:t>
+      </w:r>
+      <w:proofErr w:type="spellStart"/>
+      <w:r>
+        <w:t>frugiperda</w:t>
+      </w:r>
+      <w:proofErr w:type="spellEnd"/>
+      <w:r>
+        <w:t xml:space="preserve"> (J E Smith) (Lepidoptera: </w:t>
+      </w:r>
+      <w:proofErr w:type="spellStart"/>
+      <w:r>
+        <w:t>Noctuidae</w:t>
+      </w:r>
+      <w:proofErr w:type="spellEnd"/>
+      <w:r>
+        <w:t xml:space="preserve">) on Indian Maize. </w:t>
       </w:r>
       <w:r>
         <w:rPr>
@@ -8159,7 +8981,7 @@
       <w:r>
         <w:t xml:space="preserve">(1), 87–95. </w:t>
       </w:r>
-      <w:hyperlink r:id="rId40" w:history="1">
+      <w:hyperlink r:id="rId41" w:history="1">
         <w:r>
           <w:rPr>
             <w:rStyle w:val="Hyperlink"/>
@@ -8171,7 +8993,7 @@
     <w:p>
       <w:pPr>
         <w:spacing w:line="240" w:lineRule="auto"/>
-        <w:ind w:left="450" w:hanging="475"/>
+        <w:ind w:left="446" w:hanging="475"/>
       </w:pPr>
       <w:r>
         <w:t xml:space="preserve">Wang, J., Mall, S., &amp; Perez, L. (n.d.). </w:t>
@@ -8190,10 +9012,50 @@
     <w:p>
       <w:pPr>
         <w:spacing w:line="240" w:lineRule="auto"/>
-        <w:ind w:left="450" w:hanging="475"/>
-      </w:pPr>
-      <w:r>
-        <w:t xml:space="preserve">Wang, P., Meng, F., Donaldson, P., Horan, S., Panchy, N. L., Vischulis, E., Winship, E., Conner, J. K., Krysan, P. J., Shiu, S.-H., &amp; Lehti-Shiu, M. D. (2022). High-throughput measurement of plant fitness traits with an object detection method using Faster R-CNN. </w:t>
+        <w:ind w:left="446" w:hanging="475"/>
+      </w:pPr>
+      <w:r>
+        <w:t xml:space="preserve">Wang, P., Meng, F., Donaldson, P., Horan, S., </w:t>
+      </w:r>
+      <w:proofErr w:type="spellStart"/>
+      <w:r>
+        <w:t>Panchy</w:t>
+      </w:r>
+      <w:proofErr w:type="spellEnd"/>
+      <w:r>
+        <w:t xml:space="preserve">, N. L., </w:t>
+      </w:r>
+      <w:proofErr w:type="spellStart"/>
+      <w:r>
+        <w:t>Vischulis</w:t>
+      </w:r>
+      <w:proofErr w:type="spellEnd"/>
+      <w:r>
+        <w:t xml:space="preserve">, E., Winship, E., Conner, J. K., </w:t>
+      </w:r>
+      <w:proofErr w:type="spellStart"/>
+      <w:r>
+        <w:t>Krysan</w:t>
+      </w:r>
+      <w:proofErr w:type="spellEnd"/>
+      <w:r>
+        <w:t xml:space="preserve">, P. J., </w:t>
+      </w:r>
+      <w:proofErr w:type="spellStart"/>
+      <w:r>
+        <w:t>Shiu</w:t>
+      </w:r>
+      <w:proofErr w:type="spellEnd"/>
+      <w:r>
+        <w:t xml:space="preserve">, S.-H., &amp; </w:t>
+      </w:r>
+      <w:proofErr w:type="spellStart"/>
+      <w:r>
+        <w:t>Lehti-Shiu</w:t>
+      </w:r>
+      <w:proofErr w:type="spellEnd"/>
+      <w:r>
+        <w:t xml:space="preserve">, M. D. (2022). High-throughput measurement of plant fitness traits with an object detection method using Faster R-CNN. </w:t>
       </w:r>
       <w:r>
         <w:rPr>
@@ -8215,7 +9077,7 @@
       <w:r>
         <w:t xml:space="preserve">(4), 1521–1533. </w:t>
       </w:r>
-      <w:hyperlink r:id="rId41" w:history="1">
+      <w:hyperlink r:id="rId42" w:history="1">
         <w:r>
           <w:rPr>
             <w:rStyle w:val="Hyperlink"/>
@@ -8227,10 +9089,18 @@
     <w:p>
       <w:pPr>
         <w:spacing w:line="240" w:lineRule="auto"/>
-        <w:ind w:left="450" w:hanging="475"/>
-      </w:pPr>
-      <w:r>
-        <w:t xml:space="preserve">Wang, W., He, P., Zhang, Y., Liu, T., Jing, X., &amp; Zhang, S. (2020). The Population Growth of Spodoptera frugiperda on Six Cash Crop Species and Implications for Its Occurrence and Damage Potential in China. </w:t>
+        <w:ind w:left="446" w:hanging="475"/>
+      </w:pPr>
+      <w:r>
+        <w:t xml:space="preserve">Wang, W., He, P., Zhang, Y., Liu, T., Jing, X., &amp; Zhang, S. (2020). The Population Growth of Spodoptera </w:t>
+      </w:r>
+      <w:proofErr w:type="spellStart"/>
+      <w:r>
+        <w:t>frugiperda</w:t>
+      </w:r>
+      <w:proofErr w:type="spellEnd"/>
+      <w:r>
+        <w:t xml:space="preserve"> on Six Cash Crop Species and Implications for Its Occurrence and Damage Potential in China. </w:t>
       </w:r>
       <w:r>
         <w:rPr>
@@ -8252,7 +9122,7 @@
       <w:r>
         <w:t xml:space="preserve">(9), Article 9. </w:t>
       </w:r>
-      <w:hyperlink r:id="rId42" w:history="1">
+      <w:hyperlink r:id="rId43" w:history="1">
         <w:r>
           <w:rPr>
             <w:rStyle w:val="Hyperlink"/>
@@ -8264,7 +9134,7 @@
     <w:p>
       <w:pPr>
         <w:spacing w:line="240" w:lineRule="auto"/>
-        <w:ind w:left="450" w:hanging="475"/>
+        <w:ind w:left="446" w:hanging="475"/>
       </w:pPr>
       <w:r>
         <w:t xml:space="preserve">Zou, Z., Chen, K., Shi, Z., Guo, Y., &amp; Ye, J. (2023). </w:t>
@@ -8277,9 +9147,17 @@
         <w:t>Object Detection in 20 Years: A Survey</w:t>
       </w:r>
       <w:r>
-        <w:t xml:space="preserve"> (arXiv:1905.05055). arXiv. </w:t>
-      </w:r>
-      <w:hyperlink r:id="rId43" w:history="1">
+        <w:t xml:space="preserve"> (arXiv:1905.05055). </w:t>
+      </w:r>
+      <w:proofErr w:type="spellStart"/>
+      <w:r>
+        <w:t>arXiv</w:t>
+      </w:r>
+      <w:proofErr w:type="spellEnd"/>
+      <w:r>
+        <w:t xml:space="preserve">. </w:t>
+      </w:r>
+      <w:hyperlink r:id="rId44" w:history="1">
         <w:r>
           <w:rPr>
             <w:rStyle w:val="Hyperlink"/>
@@ -8288,8 +9166,14 @@
         </w:r>
       </w:hyperlink>
     </w:p>
+    <w:p>
+      <w:pPr>
+        <w:spacing w:line="240" w:lineRule="auto"/>
+        <w:ind w:left="450" w:hanging="475"/>
+      </w:pPr>
+    </w:p>
     <w:sectPr>
-      <w:footerReference w:type="default" r:id="rId44"/>
+      <w:footerReference w:type="default" r:id="rId45"/>
       <w:pgSz w:w="12240" w:h="15840"/>
       <w:pgMar w:top="1440" w:right="1440" w:bottom="1440" w:left="1440" w:header="720" w:footer="720" w:gutter="0"/>
       <w:lnNumType w:countBy="1" w:restart="continuous"/>

</xml_diff>

<commit_message>
Updated file names and manuscript
</commit_message>
<xml_diff>
--- a/Manuscript.docx
+++ b/Manuscript.docx
@@ -1381,7 +1381,15 @@
         <w:fldChar w:fldCharType="separate"/>
       </w:r>
       <w:r>
-        <w:t>(Girshick, 2015; S. Ren et al., 2016)</w:t>
+        <w:t>(</w:t>
+      </w:r>
+      <w:proofErr w:type="spellStart"/>
+      <w:r>
+        <w:t>Girshick</w:t>
+      </w:r>
+      <w:proofErr w:type="spellEnd"/>
+      <w:r>
+        <w:t>, 2015; S. Ren et al., 2016)</w:t>
       </w:r>
       <w:r>
         <w:fldChar w:fldCharType="end"/>
@@ -1507,7 +1515,15 @@
         <w:fldChar w:fldCharType="separate"/>
       </w:r>
       <w:r>
-        <w:t>(Jocher et al., 2023)</w:t>
+        <w:t>(</w:t>
+      </w:r>
+      <w:proofErr w:type="spellStart"/>
+      <w:r>
+        <w:t>Jocher</w:t>
+      </w:r>
+      <w:proofErr w:type="spellEnd"/>
+      <w:r>
+        <w:t xml:space="preserve"> et al., 2023)</w:t>
       </w:r>
       <w:r>
         <w:fldChar w:fldCharType="end"/>
@@ -2856,10 +2872,41 @@
       <w:r>
         <w:rPr>
           <w:rFonts w:cstheme="minorHAnsi"/>
-          <w:color w:val="FF0000"/>
-          <w:shd w:val="clear" w:color="auto" w:fill="FFFFFF"/>
-        </w:rPr>
-        <w:t xml:space="preserve">(MODEL OF CAMERA) </w:t>
+          <w:shd w:val="clear" w:color="auto" w:fill="FFFFFF"/>
+        </w:rPr>
+        <w:t xml:space="preserve">Canon </w:t>
+      </w:r>
+      <w:proofErr w:type="spellStart"/>
+      <w:r>
+        <w:rPr>
+          <w:rFonts w:cstheme="minorHAnsi"/>
+          <w:shd w:val="clear" w:color="auto" w:fill="FFFFFF"/>
+        </w:rPr>
+        <w:t>Powershot</w:t>
+      </w:r>
+      <w:proofErr w:type="spellEnd"/>
+      <w:r>
+        <w:rPr>
+          <w:rFonts w:cstheme="minorHAnsi"/>
+          <w:shd w:val="clear" w:color="auto" w:fill="FFFFFF"/>
+        </w:rPr>
+        <w:t xml:space="preserve"> G10</w:t>
+      </w:r>
+      <w:r>
+        <w:rPr>
+          <w:rFonts w:cstheme="minorHAnsi"/>
+          <w:color w:val="000000" w:themeColor="text1"/>
+          <w:shd w:val="clear" w:color="auto" w:fill="FFFFFF"/>
+        </w:rPr>
+        <w:t xml:space="preserve"> </w:t>
+      </w:r>
+      <w:r>
+        <w:rPr>
+          <w:rFonts w:cstheme="minorHAnsi"/>
+          <w:color w:val="000000" w:themeColor="text1"/>
+          <w:shd w:val="clear" w:color="auto" w:fill="FFFFFF"/>
+        </w:rPr>
+        <w:t xml:space="preserve">14.7MP digital camera </w:t>
       </w:r>
       <w:r>
         <w:rPr>
@@ -3497,7 +3544,35 @@
         <w:rPr>
           <w:rFonts w:cstheme="minorHAnsi"/>
         </w:rPr>
-        <w:t>(Jocher, 2020; Jocher et al., 2023)</w:t>
+        <w:t>(</w:t>
+      </w:r>
+      <w:proofErr w:type="spellStart"/>
+      <w:r>
+        <w:rPr>
+          <w:rFonts w:cstheme="minorHAnsi"/>
+        </w:rPr>
+        <w:t>Jocher</w:t>
+      </w:r>
+      <w:proofErr w:type="spellEnd"/>
+      <w:r>
+        <w:rPr>
+          <w:rFonts w:cstheme="minorHAnsi"/>
+        </w:rPr>
+        <w:t xml:space="preserve">, 2020; </w:t>
+      </w:r>
+      <w:proofErr w:type="spellStart"/>
+      <w:r>
+        <w:rPr>
+          <w:rFonts w:cstheme="minorHAnsi"/>
+        </w:rPr>
+        <w:t>Jocher</w:t>
+      </w:r>
+      <w:proofErr w:type="spellEnd"/>
+      <w:r>
+        <w:rPr>
+          <w:rFonts w:cstheme="minorHAnsi"/>
+        </w:rPr>
+        <w:t xml:space="preserve"> et al., 2023)</w:t>
       </w:r>
       <w:r>
         <w:rPr>
@@ -6395,18 +6470,9 @@
                 <w:tab w:val="left" w:pos="2095"/>
               </w:tabs>
             </w:pPr>
-          </w:p>
-        </w:tc>
-        <w:tc>
-          <w:tcPr>
-            <w:tcW w:w="1368" w:type="dxa"/>
-          </w:tcPr>
-          <w:p>
-            <w:pPr>
-              <w:tabs>
-                <w:tab w:val="left" w:pos="2095"/>
-              </w:tabs>
-            </w:pPr>
+            <w:r>
+              <w:t>X</w:t>
+            </w:r>
           </w:p>
         </w:tc>
         <w:tc>
@@ -6420,7 +6486,25 @@
               </w:tabs>
             </w:pPr>
             <w:r>
-              <w:t>0.981</w:t>
+              <w:t>X</w:t>
+            </w:r>
+          </w:p>
+        </w:tc>
+        <w:tc>
+          <w:tcPr>
+            <w:tcW w:w="1368" w:type="dxa"/>
+          </w:tcPr>
+          <w:p>
+            <w:pPr>
+              <w:tabs>
+                <w:tab w:val="left" w:pos="2095"/>
+              </w:tabs>
+            </w:pPr>
+            <w:r>
+              <w:t>0.9</w:t>
+            </w:r>
+            <w:r>
+              <w:t>76</w:t>
             </w:r>
           </w:p>
         </w:tc>
@@ -6437,6 +6521,12 @@
             <w:r>
               <w:t xml:space="preserve"> </w:t>
             </w:r>
+            <w:r>
+              <w:t>0</w:t>
+            </w:r>
+            <w:r>
+              <w:t>.764</w:t>
+            </w:r>
           </w:p>
         </w:tc>
         <w:tc>
@@ -6450,7 +6540,10 @@
               </w:tabs>
             </w:pPr>
             <w:r>
-              <w:t>2.4</w:t>
+              <w:t>2.</w:t>
+            </w:r>
+            <w:r>
+              <w:t>024</w:t>
             </w:r>
             <w:r>
               <w:t xml:space="preserve"> Hours</w:t>
@@ -7027,6 +7120,9 @@
                 <w:tab w:val="left" w:pos="2095"/>
               </w:tabs>
             </w:pPr>
+            <w:r>
+              <w:t>X</w:t>
+            </w:r>
           </w:p>
         </w:tc>
         <w:tc>
@@ -7039,6 +7135,9 @@
                 <w:tab w:val="left" w:pos="2095"/>
               </w:tabs>
             </w:pPr>
+            <w:r>
+              <w:t>X</w:t>
+            </w:r>
           </w:p>
         </w:tc>
         <w:tc>
@@ -7084,9 +7183,6 @@
                 <w:tab w:val="left" w:pos="2095"/>
               </w:tabs>
             </w:pPr>
-            <w:r>
-              <w:t>6</w:t>
-            </w:r>
             <w:r>
               <w:t xml:space="preserve"> Hours</w:t>
             </w:r>

</xml_diff>

<commit_message>
First set of comments covered
</commit_message>
<xml_diff>
--- a/Manuscript.docx
+++ b/Manuscript.docx
@@ -144,8 +144,32 @@
           <w:sz w:val="28"/>
           <w:szCs w:val="28"/>
         </w:rPr>
-        <w:t xml:space="preserve"> due to Climate Change</w:t>
-      </w:r>
+        <w:t xml:space="preserve"> </w:t>
+      </w:r>
+      <w:ins w:id="0" w:author="Nathaniel Haulk" w:date="2023-04-24T12:56:00Z">
+        <w:r>
+          <w:rPr>
+            <w:rStyle w:val="cf01"/>
+            <w:rFonts w:asciiTheme="minorHAnsi" w:hAnsiTheme="minorHAnsi" w:cstheme="minorBidi"/>
+            <w:b/>
+            <w:bCs/>
+            <w:sz w:val="28"/>
+            <w:szCs w:val="28"/>
+          </w:rPr>
+          <w:t>due to Climate Change</w:t>
+        </w:r>
+        <w:r>
+          <w:rPr>
+            <w:rStyle w:val="cf01"/>
+            <w:rFonts w:asciiTheme="minorHAnsi" w:hAnsiTheme="minorHAnsi" w:cstheme="minorBidi"/>
+            <w:b/>
+            <w:bCs/>
+            <w:sz w:val="28"/>
+            <w:szCs w:val="28"/>
+          </w:rPr>
+          <w:t xml:space="preserve"> </w:t>
+        </w:r>
+      </w:ins>
       <w:r>
         <w:rPr>
           <w:rStyle w:val="cf01"/>
@@ -155,7 +179,7 @@
           <w:sz w:val="28"/>
           <w:szCs w:val="28"/>
         </w:rPr>
-        <w:t xml:space="preserve"> in the </w:t>
+        <w:t xml:space="preserve">in the </w:t>
       </w:r>
       <w:r>
         <w:rPr>
@@ -212,36 +236,21 @@
         </w:rPr>
         <w:t xml:space="preserve">, </w:t>
       </w:r>
-      <w:r>
-        <w:rPr>
-          <w:rStyle w:val="cf01"/>
-          <w:rFonts w:asciiTheme="minorHAnsi" w:hAnsiTheme="minorHAnsi" w:cstheme="minorBidi"/>
-          <w:b/>
-          <w:bCs/>
-          <w:i/>
-          <w:iCs/>
-          <w:sz w:val="28"/>
-          <w:szCs w:val="28"/>
-        </w:rPr>
-        <w:t xml:space="preserve">Spodoptera </w:t>
-      </w:r>
-      <w:proofErr w:type="spellStart"/>
-      <w:proofErr w:type="gramStart"/>
-      <w:r>
-        <w:rPr>
-          <w:rStyle w:val="cf01"/>
-          <w:rFonts w:asciiTheme="minorHAnsi" w:hAnsiTheme="minorHAnsi" w:cstheme="minorBidi"/>
-          <w:b/>
-          <w:bCs/>
-          <w:i/>
-          <w:iCs/>
-          <w:sz w:val="28"/>
-          <w:szCs w:val="28"/>
-        </w:rPr>
-        <w:t>frugiperda</w:t>
-      </w:r>
-      <w:proofErr w:type="spellEnd"/>
-      <w:proofErr w:type="gramEnd"/>
+      <w:ins w:id="1" w:author="Nathaniel Haulk" w:date="2023-04-24T12:55:00Z">
+        <w:r>
+          <w:rPr>
+            <w:rStyle w:val="cf01"/>
+            <w:rFonts w:asciiTheme="minorHAnsi" w:hAnsiTheme="minorHAnsi" w:cstheme="minorBidi"/>
+            <w:b/>
+            <w:bCs/>
+            <w:i/>
+            <w:iCs/>
+            <w:sz w:val="28"/>
+            <w:szCs w:val="28"/>
+          </w:rPr>
+          <w:t>Spodoptera frugiperda</w:t>
+        </w:r>
+      </w:ins>
     </w:p>
     <w:p>
       <w:pPr>
@@ -331,18 +340,8 @@
           <w:i/>
           <w:iCs/>
         </w:rPr>
-        <w:t xml:space="preserve">Spodoptera </w:t>
-      </w:r>
-      <w:proofErr w:type="spellStart"/>
-      <w:r>
-        <w:rPr>
-          <w:rFonts w:cstheme="minorHAnsi"/>
-          <w:i/>
-          <w:iCs/>
-        </w:rPr>
-        <w:t>frugiperda</w:t>
-      </w:r>
-      <w:proofErr w:type="spellEnd"/>
+        <w:t>Spodoptera frugiperda</w:t>
+      </w:r>
       <w:r>
         <w:rPr>
           <w:rFonts w:cstheme="minorHAnsi"/>
@@ -449,7 +448,29 @@
         <w:rPr>
           <w:rFonts w:cstheme="minorHAnsi"/>
         </w:rPr>
-        <w:t xml:space="preserve">the manual counting of insect immune cells, requiring large amounts of time on the </w:t>
+        <w:t xml:space="preserve">the manual counting of </w:t>
+      </w:r>
+      <w:del w:id="2" w:author="Nathaniel Haulk" w:date="2023-04-24T12:56:00Z">
+        <w:r>
+          <w:rPr>
+            <w:rFonts w:cstheme="minorHAnsi"/>
+          </w:rPr>
+          <w:delText>insect immune cells</w:delText>
+        </w:r>
+      </w:del>
+      <w:ins w:id="3" w:author="Nathaniel Haulk" w:date="2023-04-24T12:56:00Z">
+        <w:r>
+          <w:rPr>
+            <w:rFonts w:cstheme="minorHAnsi"/>
+          </w:rPr>
+          <w:t>hemocytes</w:t>
+        </w:r>
+      </w:ins>
+      <w:r>
+        <w:rPr>
+          <w:rFonts w:cstheme="minorHAnsi"/>
+        </w:rPr>
+        <w:t xml:space="preserve">, requiring large amounts of time on the </w:t>
       </w:r>
       <w:r>
         <w:rPr>
@@ -485,7 +506,123 @@
         <w:rPr>
           <w:rFonts w:cstheme="minorHAnsi"/>
         </w:rPr>
-        <w:t>on their ability to automatically count hemocytes. We also rear fall armyworms generationally at two temperatures, 26</w:t>
+        <w:t>on their ability to automatically count hemocytes.</w:t>
+      </w:r>
+      <w:ins w:id="4" w:author="Nathaniel Haulk" w:date="2023-04-24T12:56:00Z">
+        <w:r>
+          <w:rPr>
+            <w:rFonts w:cstheme="minorHAnsi"/>
+          </w:rPr>
+          <w:t xml:space="preserve"> To </w:t>
+        </w:r>
+      </w:ins>
+      <w:ins w:id="5" w:author="Nathaniel Haulk" w:date="2023-04-24T12:57:00Z">
+        <w:r>
+          <w:rPr>
+            <w:rFonts w:cstheme="minorHAnsi"/>
+          </w:rPr>
+          <w:t xml:space="preserve">perform counts, we </w:t>
+        </w:r>
+      </w:ins>
+      <w:ins w:id="6" w:author="Nathaniel Haulk" w:date="2023-04-24T13:11:00Z">
+        <w:r>
+          <w:rPr>
+            <w:rFonts w:cstheme="minorHAnsi"/>
+          </w:rPr>
+          <w:t>trained</w:t>
+        </w:r>
+      </w:ins>
+      <w:ins w:id="7" w:author="Nathaniel Haulk" w:date="2023-04-24T12:57:00Z">
+        <w:r>
+          <w:rPr>
+            <w:rFonts w:cstheme="minorHAnsi"/>
+          </w:rPr>
+          <w:t xml:space="preserve"> YOLOv8</w:t>
+        </w:r>
+      </w:ins>
+      <w:ins w:id="8" w:author="Nathaniel Haulk" w:date="2023-04-24T13:10:00Z">
+        <w:r>
+          <w:rPr>
+            <w:rFonts w:cstheme="minorHAnsi"/>
+          </w:rPr>
+          <w:t xml:space="preserve"> on </w:t>
+        </w:r>
+      </w:ins>
+      <w:ins w:id="9" w:author="Nathaniel Haulk" w:date="2023-04-24T13:13:00Z">
+        <w:r>
+          <w:rPr>
+            <w:rFonts w:cstheme="minorHAnsi"/>
+          </w:rPr>
+          <w:t>398</w:t>
+        </w:r>
+      </w:ins>
+      <w:ins w:id="10" w:author="Nathaniel Haulk" w:date="2023-04-24T13:11:00Z">
+        <w:r>
+          <w:rPr>
+            <w:rFonts w:cstheme="minorHAnsi"/>
+          </w:rPr>
+          <w:t xml:space="preserve"> photos and validated </w:t>
+        </w:r>
+      </w:ins>
+      <w:ins w:id="11" w:author="Nathaniel Haulk" w:date="2023-04-24T13:12:00Z">
+        <w:r>
+          <w:rPr>
+            <w:rFonts w:cstheme="minorHAnsi"/>
+          </w:rPr>
+          <w:t>on 1</w:t>
+        </w:r>
+      </w:ins>
+      <w:ins w:id="12" w:author="Nathaniel Haulk" w:date="2023-04-24T13:13:00Z">
+        <w:r>
+          <w:rPr>
+            <w:rFonts w:cstheme="minorHAnsi"/>
+          </w:rPr>
+          <w:t>14</w:t>
+        </w:r>
+      </w:ins>
+      <w:ins w:id="13" w:author="Nathaniel Haulk" w:date="2023-04-24T13:12:00Z">
+        <w:r>
+          <w:rPr>
+            <w:rFonts w:cstheme="minorHAnsi"/>
+          </w:rPr>
+          <w:t xml:space="preserve"> photos</w:t>
+        </w:r>
+      </w:ins>
+      <w:ins w:id="14" w:author="Nathaniel Haulk" w:date="2023-04-24T13:13:00Z">
+        <w:r>
+          <w:rPr>
+            <w:rFonts w:cstheme="minorHAnsi"/>
+          </w:rPr>
+          <w:t>.</w:t>
+        </w:r>
+      </w:ins>
+      <w:ins w:id="15" w:author="Nathaniel Haulk" w:date="2023-04-24T12:57:00Z">
+        <w:r>
+          <w:rPr>
+            <w:rFonts w:cstheme="minorHAnsi"/>
+          </w:rPr>
+          <w:t xml:space="preserve"> </w:t>
+        </w:r>
+      </w:ins>
+      <w:r>
+        <w:rPr>
+          <w:rFonts w:cstheme="minorHAnsi"/>
+        </w:rPr>
+        <w:t xml:space="preserve"> We also rear</w:t>
+      </w:r>
+      <w:ins w:id="16" w:author="Nathaniel Haulk" w:date="2023-04-24T12:58:00Z">
+        <w:r>
+          <w:rPr>
+            <w:rFonts w:cstheme="minorHAnsi"/>
+          </w:rPr>
+          <w:t>ed</w:t>
+        </w:r>
+      </w:ins>
+      <w:r>
+        <w:rPr>
+          <w:rFonts w:cstheme="minorHAnsi"/>
+        </w:rPr>
+        <w:t xml:space="preserve"> fall armyworms generationally at two temperatures, 26</w:t>
       </w:r>
       <w:r>
         <w:rPr>
@@ -639,35 +776,10 @@
           <w:i/>
           <w:iCs/>
         </w:rPr>
-        <w:t xml:space="preserve">Spodoptera </w:t>
-      </w:r>
-      <w:proofErr w:type="spellStart"/>
-      <w:r>
-        <w:rPr>
-          <w:i/>
-          <w:iCs/>
-        </w:rPr>
-        <w:t>frugiperda</w:t>
-      </w:r>
-      <w:proofErr w:type="spellEnd"/>
-      <w:r>
-        <w:t>) is a major agricultural pest thought to originate from the tropical environments of Central and South America. The larvae feed primarily on corn, rice, and grasses, but have also been known to destroy crops like tobacco and cotton (Wang et al., 2022).  In the last 10 years, fall armyworms have spread into Western and Central Africa causing massive agricultural damage to maize plots within the area (</w:t>
-      </w:r>
-      <w:proofErr w:type="spellStart"/>
-      <w:r>
-        <w:t>Goergan</w:t>
-      </w:r>
-      <w:proofErr w:type="spellEnd"/>
-      <w:r>
-        <w:t xml:space="preserve"> et al, 2016). Fall armyworms thrive in warmer climates and are most active in the late summers in North America (Ali et al., 1990). While pesticides have traditionally been used to help </w:t>
-      </w:r>
-      <w:proofErr w:type="gramStart"/>
-      <w:r>
-        <w:t>cull</w:t>
-      </w:r>
-      <w:proofErr w:type="gramEnd"/>
-      <w:r>
-        <w:t xml:space="preserve"> outbreaks, the emergence of resistance to commonly used pesticides like carbamates and organophosphates has made it increasingly challenging to control the populations (Tay et al, 2023). Biocontrol practices like the use of predators, parasitoids, and pathogens have been shown to be successful in reducing the number of larvae. Compared to pesticides, biocontrol methods have a unique ability to adapt and overcome host resistance, thereby leading to more long-term control options. Despite the potential aforementioned benefits, only a limited number of studies have investigated the use of biocontrol agents to control populations of the fall armyworm, with those available focusing primarily on parasitoids and pheromone traps </w:t>
+        <w:t>Spodoptera frugiperda</w:t>
+      </w:r>
+      <w:r>
+        <w:t xml:space="preserve">) is a major agricultural pest thought to originate from the tropical environments of Central and South America. The larvae feed primarily on corn, rice, and grasses, but have also been known to destroy crops like tobacco and cotton (Wang et al., 2022).  In the last 10 years, fall armyworms have spread into Western and Central Africa causing massive agricultural damage to maize plots within the area (Goergan et al, 2016). Fall armyworms thrive in warmer climates and are most active in the late summers in North America (Ali et al., 1990). While pesticides have traditionally been used to help cull outbreaks, the emergence of resistance to commonly used pesticides like carbamates and organophosphates has made it increasingly challenging to control the populations (Tay et al, 2023). Biocontrol practices like the use of predators, parasitoids, and pathogens have been shown to be successful in reducing the number of larvae. Compared to pesticides, biocontrol methods have a unique ability to adapt and overcome host resistance, thereby leading to more long-term control options. Despite the potential aforementioned benefits, only a limited number of studies have investigated the use of biocontrol agents to control populations of the fall armyworm, with those available focusing primarily on parasitoids and pheromone traps </w:t>
       </w:r>
       <w:r>
         <w:fldChar w:fldCharType="begin"/>
@@ -700,75 +812,66 @@
           <w:iCs/>
           <w:shd w:val="clear" w:color="auto" w:fill="FCFCFC"/>
         </w:rPr>
-        <w:t xml:space="preserve">Spodoptera </w:t>
-      </w:r>
-      <w:proofErr w:type="spellStart"/>
-      <w:r>
-        <w:rPr>
-          <w:rFonts w:cstheme="minorHAnsi"/>
-          <w:i/>
-          <w:iCs/>
+        <w:t>Spodoptera frugiperda</w:t>
+      </w:r>
+      <w:r>
+        <w:rPr>
+          <w:rFonts w:cstheme="minorHAnsi"/>
           <w:shd w:val="clear" w:color="auto" w:fill="FCFCFC"/>
         </w:rPr>
-        <w:t>frugiperda</w:t>
-      </w:r>
-      <w:proofErr w:type="spellEnd"/>
-      <w:r>
-        <w:rPr>
-          <w:rFonts w:cstheme="minorHAnsi"/>
-          <w:shd w:val="clear" w:color="auto" w:fill="FCFCFC"/>
-        </w:rPr>
-        <w:t> </w:t>
-      </w:r>
-      <w:proofErr w:type="spellStart"/>
-      <w:r>
-        <w:rPr>
-          <w:rFonts w:cstheme="minorHAnsi"/>
-          <w:shd w:val="clear" w:color="auto" w:fill="FCFCFC"/>
-        </w:rPr>
-        <w:t>multicapsid</w:t>
-      </w:r>
-      <w:proofErr w:type="spellEnd"/>
-      <w:r>
-        <w:rPr>
-          <w:rFonts w:cstheme="minorHAnsi"/>
-          <w:shd w:val="clear" w:color="auto" w:fill="FCFCFC"/>
-        </w:rPr>
-        <w:t xml:space="preserve"> </w:t>
-      </w:r>
-      <w:proofErr w:type="spellStart"/>
-      <w:r>
-        <w:rPr>
-          <w:rFonts w:cstheme="minorHAnsi"/>
-          <w:shd w:val="clear" w:color="auto" w:fill="FCFCFC"/>
-        </w:rPr>
-        <w:t>nucleopolyhedrovirus</w:t>
-      </w:r>
-      <w:proofErr w:type="spellEnd"/>
-      <w:r>
-        <w:rPr>
-          <w:rFonts w:cstheme="minorHAnsi"/>
-          <w:shd w:val="clear" w:color="auto" w:fill="FCFCFC"/>
-        </w:rPr>
-        <w:t xml:space="preserve"> (</w:t>
-      </w:r>
-      <w:proofErr w:type="spellStart"/>
+        <w:t> multicapsid nucleopolyhedrovirus (</w:t>
+      </w:r>
+      <w:del w:id="17" w:author="Nathaniel Haulk" w:date="2023-04-24T13:41:00Z">
+        <w:r>
+          <w:rPr>
+            <w:rFonts w:cstheme="minorHAnsi"/>
+            <w:color w:val="212121"/>
+            <w:shd w:val="clear" w:color="auto" w:fill="FFFFFF"/>
+          </w:rPr>
+          <w:delText>SpfrMNPV</w:delText>
+        </w:r>
+      </w:del>
+      <w:ins w:id="18" w:author="Nathaniel Haulk" w:date="2023-04-24T13:41:00Z">
+        <w:r>
+          <w:rPr>
+            <w:rFonts w:cstheme="minorHAnsi"/>
+            <w:color w:val="212121"/>
+            <w:shd w:val="clear" w:color="auto" w:fill="FFFFFF"/>
+          </w:rPr>
+          <w:t>S</w:t>
+        </w:r>
+        <w:r>
+          <w:rPr>
+            <w:rFonts w:cstheme="minorHAnsi"/>
+            <w:color w:val="212121"/>
+            <w:shd w:val="clear" w:color="auto" w:fill="FFFFFF"/>
+          </w:rPr>
+          <w:t>f</w:t>
+        </w:r>
+        <w:r>
+          <w:rPr>
+            <w:rFonts w:cstheme="minorHAnsi"/>
+            <w:color w:val="212121"/>
+            <w:shd w:val="clear" w:color="auto" w:fill="FFFFFF"/>
+          </w:rPr>
+          <w:t>MNPV</w:t>
+        </w:r>
+      </w:ins>
       <w:r>
         <w:rPr>
           <w:rFonts w:cstheme="minorHAnsi"/>
           <w:color w:val="212121"/>
           <w:shd w:val="clear" w:color="auto" w:fill="FFFFFF"/>
         </w:rPr>
-        <w:t>SpfrMNPV</w:t>
-      </w:r>
-      <w:proofErr w:type="spellEnd"/>
+        <w:t>)</w:t>
+      </w:r>
       <w:r>
         <w:rPr>
           <w:rFonts w:cstheme="minorHAnsi"/>
           <w:color w:val="212121"/>
           <w:shd w:val="clear" w:color="auto" w:fill="FFFFFF"/>
         </w:rPr>
-        <w:t>)</w:t>
+        <w:t xml:space="preserve">, </w:t>
       </w:r>
       <w:r>
         <w:rPr>
@@ -776,26 +879,10 @@
           <w:color w:val="212121"/>
           <w:shd w:val="clear" w:color="auto" w:fill="FFFFFF"/>
         </w:rPr>
-        <w:t xml:space="preserve">, </w:t>
-      </w:r>
-      <w:r>
-        <w:rPr>
-          <w:rFonts w:cstheme="minorHAnsi"/>
-          <w:color w:val="212121"/>
-          <w:shd w:val="clear" w:color="auto" w:fill="FFFFFF"/>
-        </w:rPr>
         <w:t xml:space="preserve">a specialist virus that has been shown to effectively reduce fall army worm populations, making it a candidate for further study </w:t>
       </w:r>
       <w:r>
-        <w:t>(</w:t>
-      </w:r>
-      <w:proofErr w:type="spellStart"/>
-      <w:r>
-        <w:t>Behle</w:t>
-      </w:r>
-      <w:proofErr w:type="spellEnd"/>
-      <w:r>
-        <w:t xml:space="preserve"> &amp; Popham, 2012)</w:t>
+        <w:t>(Behle &amp; Popham, 2012)</w:t>
       </w:r>
       <w:r>
         <w:t>.</w:t>
@@ -882,10 +969,13 @@
         <w:t>h</w:t>
       </w:r>
       <w:r>
-        <w:t xml:space="preserve">emocyte counting is a vital step in understanding how the immune system of the fall armyworm and other arthropod species </w:t>
+        <w:t xml:space="preserve">emocyte counting is a </w:t>
       </w:r>
       <w:r>
         <w:lastRenderedPageBreak/>
+        <w:t xml:space="preserve">vital step in understanding how the immune system of the fall armyworm and other arthropod species </w:t>
+      </w:r>
+      <w:r>
         <w:t xml:space="preserve">responds </w:t>
       </w:r>
       <w:r>
@@ -931,15 +1021,7 @@
         <w:t xml:space="preserve"> </w:t>
       </w:r>
       <w:r>
-        <w:t>(</w:t>
-      </w:r>
-      <w:proofErr w:type="spellStart"/>
-      <w:r>
-        <w:t>Smilanich</w:t>
-      </w:r>
-      <w:proofErr w:type="spellEnd"/>
-      <w:r>
-        <w:t xml:space="preserve"> et al., 2018)</w:t>
+        <w:t>(Smilanich et al., 2018)</w:t>
       </w:r>
       <w:r>
         <w:t xml:space="preserve">. </w:t>
@@ -975,15 +1057,7 @@
         <w:t>a low dose</w:t>
       </w:r>
       <w:r>
-        <w:t xml:space="preserve"> (</w:t>
-      </w:r>
-      <w:proofErr w:type="spellStart"/>
-      <w:r>
-        <w:t>Eslin</w:t>
-      </w:r>
-      <w:proofErr w:type="spellEnd"/>
-      <w:r>
-        <w:t xml:space="preserve"> &amp; Prévost, 1998)</w:t>
+        <w:t xml:space="preserve"> (Eslin &amp; Prévost, 1998)</w:t>
       </w:r>
       <w:r>
         <w:t>.</w:t>
@@ -1145,16 +1219,11 @@
         <w:t>Additionally, h</w:t>
       </w:r>
       <w:r>
-        <w:t xml:space="preserve">emocytes will cluster together after </w:t>
-      </w:r>
-      <w:proofErr w:type="gramStart"/>
-      <w:r>
-        <w:t xml:space="preserve">a </w:t>
+        <w:t xml:space="preserve">emocytes will cluster together after a </w:t>
       </w:r>
       <w:r>
         <w:t>period of time</w:t>
       </w:r>
-      <w:proofErr w:type="gramEnd"/>
       <w:r>
         <w:t xml:space="preserve"> which can further compound these challenges</w:t>
       </w:r>
@@ -1182,7 +1251,6 @@
       <w:r>
         <w:t xml:space="preserve">. </w:t>
       </w:r>
-      <w:proofErr w:type="gramStart"/>
       <w:r>
         <w:t>In particular</w:t>
       </w:r>
@@ -1190,11 +1258,7 @@
         <w:t>,</w:t>
       </w:r>
       <w:r>
-        <w:t xml:space="preserve"> images</w:t>
-      </w:r>
-      <w:proofErr w:type="gramEnd"/>
-      <w:r>
-        <w:t xml:space="preserve"> taken in </w:t>
+        <w:t xml:space="preserve"> images taken in </w:t>
       </w:r>
       <w:r>
         <w:t xml:space="preserve">low light </w:t>
@@ -1338,15 +1402,7 @@
         <w:t xml:space="preserve">-stage detectors include </w:t>
       </w:r>
       <w:r>
-        <w:t xml:space="preserve">You Only Look Once (YOLO) and Single Shot </w:t>
-      </w:r>
-      <w:proofErr w:type="spellStart"/>
-      <w:r>
-        <w:t>Multibox</w:t>
-      </w:r>
-      <w:proofErr w:type="spellEnd"/>
-      <w:r>
-        <w:t xml:space="preserve"> Detector (SSD)</w:t>
+        <w:t>You Only Look Once (YOLO) and Single Shot Multibox Detector (SSD)</w:t>
       </w:r>
       <w:r>
         <w:t xml:space="preserve"> (Redmon et al., 2016; Liu et al., 2016)</w:t>
@@ -1568,32 +1624,16 @@
         <w:t xml:space="preserve"> </w:t>
       </w:r>
       <w:r>
-        <w:t>infected white blood cells (</w:t>
-      </w:r>
-      <w:proofErr w:type="spellStart"/>
-      <w:r>
-        <w:t>Poostchi</w:t>
-      </w:r>
-      <w:proofErr w:type="spellEnd"/>
-      <w:r>
-        <w:t xml:space="preserve"> et al., 2018). However, these studies often aim to detect large objects </w:t>
+        <w:t xml:space="preserve">infected white blood cells (Poostchi et al., 2018). However, these studies often aim to detect large objects </w:t>
       </w:r>
       <w:r>
         <w:t>occupying</w:t>
       </w:r>
       <w:r>
-        <w:t xml:space="preserve"> </w:t>
-      </w:r>
-      <w:proofErr w:type="gramStart"/>
-      <w:r>
-        <w:t xml:space="preserve">the </w:t>
-      </w:r>
-      <w:r>
-        <w:t>majority of</w:t>
-      </w:r>
-      <w:proofErr w:type="gramEnd"/>
-      <w:r>
-        <w:t xml:space="preserve"> pixels in the</w:t>
+        <w:t xml:space="preserve"> the </w:t>
+      </w:r>
+      <w:r>
+        <w:t>majority of pixels in the</w:t>
       </w:r>
       <w:r>
         <w:t xml:space="preserve"> photo</w:t>
@@ -1762,18 +1802,10 @@
         <w:t xml:space="preserve">the </w:t>
       </w:r>
       <w:r>
-        <w:t xml:space="preserve">virus </w:t>
-      </w:r>
-      <w:proofErr w:type="gramStart"/>
-      <w:r>
-        <w:t xml:space="preserve">to </w:t>
-      </w:r>
-      <w:r>
-        <w:t>exhibit</w:t>
-      </w:r>
-      <w:proofErr w:type="gramEnd"/>
-      <w:r>
-        <w:t xml:space="preserve"> </w:t>
+        <w:t xml:space="preserve">virus to </w:t>
+      </w:r>
+      <w:r>
+        <w:t xml:space="preserve">exhibit </w:t>
       </w:r>
       <w:r>
         <w:t xml:space="preserve">a stronger hemocyte response than those who </w:t>
@@ -1784,8 +1816,29 @@
       <w:r>
         <w:t xml:space="preserve"> not. Finally, </w:t>
       </w:r>
-      <w:r>
-        <w:t xml:space="preserve">caterpillars exposed to virus when dissected should show a stronger hemocyte response than those that </w:t>
+      <w:del w:id="19" w:author="Nathaniel Haulk" w:date="2023-04-24T13:41:00Z">
+        <w:r>
+          <w:delText xml:space="preserve">caterpillars </w:delText>
+        </w:r>
+      </w:del>
+      <w:ins w:id="20" w:author="Nathaniel Haulk" w:date="2023-04-24T13:41:00Z">
+        <w:r>
+          <w:t>larvae</w:t>
+        </w:r>
+        <w:r>
+          <w:t xml:space="preserve"> </w:t>
+        </w:r>
+      </w:ins>
+      <w:r>
+        <w:t xml:space="preserve">exposed to virus </w:t>
+      </w:r>
+      <w:del w:id="21" w:author="Nathaniel Haulk" w:date="2023-04-24T13:41:00Z">
+        <w:r>
+          <w:delText xml:space="preserve">when dissected </w:delText>
+        </w:r>
+      </w:del>
+      <w:r>
+        <w:t xml:space="preserve">should show a stronger hemocyte response than those that </w:t>
       </w:r>
       <w:r>
         <w:t>were not exposed</w:t>
@@ -1864,242 +1917,267 @@
       <w:r>
         <w:t>w</w:t>
       </w:r>
-      <w:r>
-        <w:t>as</w:t>
+      <w:del w:id="22" w:author="Nathaniel Haulk" w:date="2023-04-24T13:36:00Z">
+        <w:r>
+          <w:delText>as</w:delText>
+        </w:r>
+        <w:r>
+          <w:delText xml:space="preserve"> </w:delText>
+        </w:r>
+        <w:r>
+          <w:delText>purchased</w:delText>
+        </w:r>
+        <w:r>
+          <w:delText xml:space="preserve"> from </w:delText>
+        </w:r>
+        <w:r>
+          <w:rPr>
+            <w:color w:val="000000" w:themeColor="text1"/>
+          </w:rPr>
+          <w:delText xml:space="preserve">Benzon Research </w:delText>
+        </w:r>
+        <w:r>
+          <w:rPr>
+            <w:color w:val="000000" w:themeColor="text1"/>
+          </w:rPr>
+          <w:delText>Incorporated</w:delText>
+        </w:r>
+        <w:r>
+          <w:rPr>
+            <w:color w:val="000000" w:themeColor="text1"/>
+          </w:rPr>
+          <w:delText xml:space="preserve"> </w:delText>
+        </w:r>
+        <w:r>
+          <w:rPr>
+            <w:color w:val="FF0000"/>
+          </w:rPr>
+          <w:delText>(</w:delText>
+        </w:r>
+        <w:r>
+          <w:rPr>
+            <w:color w:val="FF0000"/>
+          </w:rPr>
+          <w:delText>cite</w:delText>
+        </w:r>
+        <w:r>
+          <w:rPr>
+            <w:color w:val="FF0000"/>
+          </w:rPr>
+          <w:delText>?)</w:delText>
+        </w:r>
+        <w:r>
+          <w:rPr>
+            <w:color w:val="000000" w:themeColor="text1"/>
+          </w:rPr>
+          <w:delText>.</w:delText>
+        </w:r>
+        <w:r>
+          <w:rPr>
+            <w:color w:val="000000" w:themeColor="text1"/>
+          </w:rPr>
+          <w:delText xml:space="preserve"> </w:delText>
+        </w:r>
+      </w:del>
+      <w:ins w:id="23" w:author="Nathaniel Haulk" w:date="2023-04-24T13:36:00Z">
+        <w:r>
+          <w:t xml:space="preserve">re collected from cornfields in West Lafayette, Indiana. </w:t>
+        </w:r>
+      </w:ins>
+      <w:r>
+        <w:t xml:space="preserve">Caterpillars were reared on a mix of corn-based diet until </w:t>
+      </w:r>
+      <w:r>
+        <w:t xml:space="preserve">reaching </w:t>
+      </w:r>
+      <w:r>
+        <w:t>fourth instars.</w:t>
       </w:r>
       <w:r>
         <w:t xml:space="preserve"> </w:t>
       </w:r>
       <w:r>
-        <w:t>purchased</w:t>
-      </w:r>
-      <w:r>
-        <w:t xml:space="preserve"> from </w:t>
-      </w:r>
-      <w:proofErr w:type="spellStart"/>
-      <w:r>
-        <w:rPr>
-          <w:color w:val="000000" w:themeColor="text1"/>
-        </w:rPr>
-        <w:t>Benzon</w:t>
-      </w:r>
-      <w:proofErr w:type="spellEnd"/>
-      <w:r>
-        <w:rPr>
-          <w:color w:val="000000" w:themeColor="text1"/>
-        </w:rPr>
-        <w:t xml:space="preserve"> Research </w:t>
-      </w:r>
-      <w:r>
-        <w:rPr>
-          <w:color w:val="000000" w:themeColor="text1"/>
-        </w:rPr>
-        <w:t>Incorporated</w:t>
-      </w:r>
-      <w:r>
-        <w:rPr>
-          <w:color w:val="000000" w:themeColor="text1"/>
-        </w:rPr>
+        <w:t>For the first generation, c</w:t>
+      </w:r>
+      <w:r>
+        <w:t xml:space="preserve">aterpillars were split into </w:t>
+      </w:r>
+      <w:r>
+        <w:t>two</w:t>
+      </w:r>
+      <w:r>
+        <w:t xml:space="preserve"> treatments: 26</w:t>
+      </w:r>
+      <w:r>
+        <w:rPr>
+          <w:color w:val="333333"/>
+          <w:shd w:val="clear" w:color="auto" w:fill="FFFFFF"/>
+        </w:rPr>
+        <w:t>°</w:t>
+      </w:r>
+      <w:r>
+        <w:t xml:space="preserve"> C</w:t>
+      </w:r>
+      <w:r>
+        <w:t xml:space="preserve"> and</w:t>
+      </w:r>
+      <w:r>
+        <w:t xml:space="preserve"> 31</w:t>
+      </w:r>
+      <w:r>
+        <w:rPr>
+          <w:color w:val="333333"/>
+          <w:shd w:val="clear" w:color="auto" w:fill="FFFFFF"/>
+        </w:rPr>
+        <w:t>°</w:t>
+      </w:r>
+      <w:r>
+        <w:t xml:space="preserve"> C</w:t>
+      </w:r>
+      <w:r>
+        <w:t xml:space="preserve">. </w:t>
+      </w:r>
+      <w:r>
+        <w:t>The 26</w:t>
+      </w:r>
+      <w:r>
+        <w:rPr>
+          <w:color w:val="333333"/>
+          <w:shd w:val="clear" w:color="auto" w:fill="FFFFFF"/>
+        </w:rPr>
+        <w:t>°</w:t>
+      </w:r>
+      <w:r>
+        <w:t xml:space="preserve"> C treatment was kept at 26</w:t>
+      </w:r>
+      <w:r>
+        <w:rPr>
+          <w:color w:val="333333"/>
+          <w:shd w:val="clear" w:color="auto" w:fill="FFFFFF"/>
+        </w:rPr>
+        <w:t>°</w:t>
+      </w:r>
+      <w:r>
+        <w:t xml:space="preserve"> C for 12 hours during the day and 16</w:t>
+      </w:r>
+      <w:r>
+        <w:rPr>
+          <w:color w:val="333333"/>
+          <w:shd w:val="clear" w:color="auto" w:fill="FFFFFF"/>
+        </w:rPr>
+        <w:t>°</w:t>
+      </w:r>
+      <w:r>
+        <w:t xml:space="preserve"> C at night</w:t>
+      </w:r>
+      <w:r>
+        <w:t>,</w:t>
+      </w:r>
+      <w:r>
+        <w:t xml:space="preserve"> while the 31</w:t>
+      </w:r>
+      <w:r>
+        <w:rPr>
+          <w:color w:val="333333"/>
+          <w:shd w:val="clear" w:color="auto" w:fill="FFFFFF"/>
+        </w:rPr>
+        <w:t>°</w:t>
+      </w:r>
+      <w:r>
+        <w:t xml:space="preserve"> C treatment was kept at 31</w:t>
+      </w:r>
+      <w:r>
+        <w:rPr>
+          <w:color w:val="333333"/>
+          <w:shd w:val="clear" w:color="auto" w:fill="FFFFFF"/>
+        </w:rPr>
+        <w:t>°</w:t>
+      </w:r>
+      <w:r>
+        <w:t xml:space="preserve"> C for 12 hours during the day and 21</w:t>
+      </w:r>
+      <w:r>
+        <w:rPr>
+          <w:color w:val="333333"/>
+          <w:shd w:val="clear" w:color="auto" w:fill="FFFFFF"/>
+        </w:rPr>
+        <w:t>°</w:t>
+      </w:r>
+      <w:r>
+        <w:t xml:space="preserve"> C at night. </w:t>
+      </w:r>
+      <w:r>
+        <w:t xml:space="preserve">For each treatment, a dose response was initially performed to calculate the lethal </w:t>
+      </w:r>
+      <w:r>
+        <w:t xml:space="preserve">viral </w:t>
+      </w:r>
+      <w:r>
+        <w:t>dose</w:t>
+      </w:r>
+      <w:r>
         <w:t xml:space="preserve"> </w:t>
       </w:r>
       <w:r>
-        <w:rPr>
-          <w:color w:val="FF0000"/>
-        </w:rPr>
-        <w:t>(</w:t>
-      </w:r>
-      <w:r>
-        <w:rPr>
-          <w:color w:val="FF0000"/>
-        </w:rPr>
-        <w:t>cite</w:t>
-      </w:r>
-      <w:r>
-        <w:rPr>
-          <w:color w:val="FF0000"/>
-        </w:rPr>
-        <w:t>?)</w:t>
-      </w:r>
-      <w:r>
-        <w:rPr>
-          <w:color w:val="000000" w:themeColor="text1"/>
-        </w:rPr>
-        <w:t>.</w:t>
-      </w:r>
-      <w:r>
-        <w:rPr>
-          <w:color w:val="000000" w:themeColor="text1"/>
-        </w:rPr>
+        <w:t>for</w:t>
+      </w:r>
+      <w:r>
+        <w:t xml:space="preserve"> 50% of the population (LD50).</w:t>
+      </w:r>
+      <w:r>
         <w:t xml:space="preserve"> </w:t>
       </w:r>
       <w:r>
-        <w:t xml:space="preserve">Caterpillars were reared on a mix of corn-based diet until </w:t>
-      </w:r>
-      <w:r>
-        <w:t xml:space="preserve">reaching </w:t>
-      </w:r>
-      <w:r>
-        <w:t>fourth instars.</w:t>
+        <w:t xml:space="preserve">We isolated and starved </w:t>
+      </w:r>
+      <w:r>
+        <w:t xml:space="preserve">180 </w:t>
+      </w:r>
+      <w:r>
+        <w:t xml:space="preserve">caterpillars for 24 hours to ensure consumption </w:t>
+      </w:r>
+      <w:r>
+        <w:t>of</w:t>
       </w:r>
       <w:r>
         <w:t xml:space="preserve"> </w:t>
       </w:r>
-      <w:r>
-        <w:t>For the first generation, c</w:t>
-      </w:r>
-      <w:r>
-        <w:t xml:space="preserve">aterpillars were split into </w:t>
-      </w:r>
-      <w:r>
-        <w:t>two</w:t>
-      </w:r>
-      <w:r>
-        <w:t xml:space="preserve"> treatments: 26</w:t>
-      </w:r>
-      <w:r>
-        <w:rPr>
-          <w:color w:val="333333"/>
-          <w:shd w:val="clear" w:color="auto" w:fill="FFFFFF"/>
-        </w:rPr>
-        <w:t>°</w:t>
-      </w:r>
-      <w:r>
-        <w:t xml:space="preserve"> C</w:t>
-      </w:r>
-      <w:r>
-        <w:t xml:space="preserve"> and</w:t>
-      </w:r>
-      <w:r>
-        <w:t xml:space="preserve"> 31</w:t>
-      </w:r>
-      <w:r>
-        <w:rPr>
-          <w:color w:val="333333"/>
-          <w:shd w:val="clear" w:color="auto" w:fill="FFFFFF"/>
-        </w:rPr>
-        <w:t>°</w:t>
-      </w:r>
-      <w:r>
-        <w:t xml:space="preserve"> C</w:t>
-      </w:r>
-      <w:r>
-        <w:t xml:space="preserve">. </w:t>
-      </w:r>
-      <w:r>
-        <w:t>The 26</w:t>
-      </w:r>
-      <w:r>
-        <w:rPr>
-          <w:color w:val="333333"/>
-          <w:shd w:val="clear" w:color="auto" w:fill="FFFFFF"/>
-        </w:rPr>
-        <w:t>°</w:t>
-      </w:r>
-      <w:r>
-        <w:t xml:space="preserve"> C treatment was kept at 26</w:t>
-      </w:r>
-      <w:r>
-        <w:rPr>
-          <w:color w:val="333333"/>
-          <w:shd w:val="clear" w:color="auto" w:fill="FFFFFF"/>
-        </w:rPr>
-        <w:t>°</w:t>
-      </w:r>
-      <w:r>
-        <w:t xml:space="preserve"> C for 12 hours during the day and 16</w:t>
-      </w:r>
-      <w:r>
-        <w:rPr>
-          <w:color w:val="333333"/>
-          <w:shd w:val="clear" w:color="auto" w:fill="FFFFFF"/>
-        </w:rPr>
-        <w:t>°</w:t>
-      </w:r>
-      <w:r>
-        <w:t xml:space="preserve"> C at night</w:t>
-      </w:r>
-      <w:r>
-        <w:t>,</w:t>
-      </w:r>
-      <w:r>
-        <w:t xml:space="preserve"> while the 31</w:t>
-      </w:r>
-      <w:r>
-        <w:rPr>
-          <w:color w:val="333333"/>
-          <w:shd w:val="clear" w:color="auto" w:fill="FFFFFF"/>
-        </w:rPr>
-        <w:t>°</w:t>
-      </w:r>
-      <w:r>
-        <w:t xml:space="preserve"> C treatment was kept at 31</w:t>
-      </w:r>
-      <w:r>
-        <w:rPr>
-          <w:color w:val="333333"/>
-          <w:shd w:val="clear" w:color="auto" w:fill="FFFFFF"/>
-        </w:rPr>
-        <w:t>°</w:t>
-      </w:r>
-      <w:r>
-        <w:t xml:space="preserve"> C for 12 hours during the day and 21</w:t>
-      </w:r>
-      <w:r>
-        <w:rPr>
-          <w:color w:val="333333"/>
-          <w:shd w:val="clear" w:color="auto" w:fill="FFFFFF"/>
-        </w:rPr>
-        <w:t>°</w:t>
-      </w:r>
-      <w:r>
-        <w:t xml:space="preserve"> C at night. </w:t>
-      </w:r>
-      <w:r>
-        <w:t xml:space="preserve">For each treatment, a dose response was initially performed to calculate the lethal </w:t>
-      </w:r>
-      <w:r>
-        <w:t xml:space="preserve">viral </w:t>
-      </w:r>
-      <w:r>
-        <w:t>dose</w:t>
-      </w:r>
-      <w:r>
-        <w:t xml:space="preserve"> </w:t>
-      </w:r>
-      <w:r>
-        <w:t>for</w:t>
-      </w:r>
-      <w:r>
-        <w:t xml:space="preserve"> 50% of the population (LD50).</w:t>
-      </w:r>
-      <w:r>
-        <w:t xml:space="preserve"> </w:t>
-      </w:r>
-      <w:r>
-        <w:t xml:space="preserve">We isolated and starved </w:t>
-      </w:r>
-      <w:r>
-        <w:t xml:space="preserve">180 </w:t>
-      </w:r>
-      <w:r>
-        <w:t xml:space="preserve">caterpillars for 24 hours to ensure consumption </w:t>
-      </w:r>
-      <w:r>
-        <w:t>of</w:t>
-      </w:r>
-      <w:r>
-        <w:t xml:space="preserve"> </w:t>
-      </w:r>
-      <w:proofErr w:type="spellStart"/>
-      <w:r>
-        <w:rPr>
-          <w:rFonts w:cstheme="minorHAnsi"/>
-          <w:color w:val="212121"/>
-          <w:shd w:val="clear" w:color="auto" w:fill="FFFFFF"/>
-        </w:rPr>
-        <w:t>SpfrMNPV</w:t>
-      </w:r>
-      <w:proofErr w:type="spellEnd"/>
+      <w:del w:id="24" w:author="Nathaniel Haulk" w:date="2023-04-24T13:40:00Z">
+        <w:r>
+          <w:rPr>
+            <w:rFonts w:cstheme="minorHAnsi"/>
+            <w:color w:val="212121"/>
+            <w:shd w:val="clear" w:color="auto" w:fill="FFFFFF"/>
+          </w:rPr>
+          <w:delText>SpfrMNPV</w:delText>
+        </w:r>
+      </w:del>
+      <w:ins w:id="25" w:author="Nathaniel Haulk" w:date="2023-04-24T13:40:00Z">
+        <w:r>
+          <w:rPr>
+            <w:rFonts w:cstheme="minorHAnsi"/>
+            <w:color w:val="212121"/>
+            <w:shd w:val="clear" w:color="auto" w:fill="FFFFFF"/>
+          </w:rPr>
+          <w:t>S</w:t>
+        </w:r>
+        <w:r>
+          <w:rPr>
+            <w:rFonts w:cstheme="minorHAnsi"/>
+            <w:color w:val="212121"/>
+            <w:shd w:val="clear" w:color="auto" w:fill="FFFFFF"/>
+          </w:rPr>
+          <w:t>f</w:t>
+        </w:r>
+        <w:r>
+          <w:rPr>
+            <w:rFonts w:cstheme="minorHAnsi"/>
+            <w:color w:val="212121"/>
+            <w:shd w:val="clear" w:color="auto" w:fill="FFFFFF"/>
+          </w:rPr>
+          <w:t>MNPV</w:t>
+        </w:r>
+      </w:ins>
       <w:r>
         <w:t>. Caterpillars were then transferred to individual cups containing small cubes of diet</w:t>
       </w:r>
@@ -2109,7 +2187,6 @@
       <w:r>
         <w:t xml:space="preserve"> 3 </w:t>
       </w:r>
-      <w:proofErr w:type="spellStart"/>
       <w:r>
         <w:rPr>
           <w:rStyle w:val="Strong"/>
@@ -2120,7 +2197,6 @@
         </w:rPr>
         <w:t>μl</w:t>
       </w:r>
-      <w:proofErr w:type="spellEnd"/>
       <w:r>
         <w:rPr>
           <w:rStyle w:val="Strong"/>
@@ -2160,13 +2236,8 @@
         <w:t xml:space="preserve"> from 100 </w:t>
       </w:r>
       <w:r>
-        <w:t>cells/</w:t>
-      </w:r>
-      <w:proofErr w:type="spellStart"/>
-      <w:r>
-        <w:t>μL</w:t>
-      </w:r>
-      <w:proofErr w:type="spellEnd"/>
+        <w:t>cells/μL</w:t>
+      </w:r>
       <w:r>
         <w:t xml:space="preserve"> of virus to 10</w:t>
       </w:r>
@@ -2177,13 +2248,8 @@
         <w:t xml:space="preserve">6 </w:t>
       </w:r>
       <w:r>
-        <w:t>cells/</w:t>
-      </w:r>
-      <w:proofErr w:type="spellStart"/>
-      <w:r>
-        <w:t>μL</w:t>
-      </w:r>
-      <w:proofErr w:type="spellEnd"/>
+        <w:t>cells/μL</w:t>
+      </w:r>
       <w:r>
         <w:t xml:space="preserve"> of virus</w:t>
       </w:r>
@@ -2200,13 +2266,31 @@
         <w:t xml:space="preserve">. </w:t>
       </w:r>
       <w:r>
-        <w:t>The control tray was dosed with DI water</w:t>
+        <w:t xml:space="preserve">The control </w:t>
+      </w:r>
+      <w:del w:id="26" w:author="Nathaniel Haulk" w:date="2023-04-24T13:43:00Z">
+        <w:r>
+          <w:delText>tray was</w:delText>
+        </w:r>
+      </w:del>
+      <w:ins w:id="27" w:author="Nathaniel Haulk" w:date="2023-04-24T13:43:00Z">
+        <w:r>
+          <w:t>group’s diet cubes were</w:t>
+        </w:r>
+      </w:ins>
+      <w:r>
+        <w:t xml:space="preserve"> dosed with DI water</w:t>
       </w:r>
       <w:r>
         <w:t xml:space="preserve"> containing no virus</w:t>
       </w:r>
-      <w:r>
-        <w:t xml:space="preserve"> to account for aversion to wet diet.</w:t>
+      <w:del w:id="28" w:author="Nathaniel Haulk" w:date="2023-04-24T13:43:00Z">
+        <w:r>
+          <w:delText xml:space="preserve"> to account for aversion to wet diet</w:delText>
+        </w:r>
+      </w:del>
+      <w:r>
+        <w:t>.</w:t>
       </w:r>
       <w:r>
         <w:t xml:space="preserve"> We left caterpillars </w:t>
@@ -2221,15 +2305,7 @@
         <w:t>into individual containers half full of the corn-based diet</w:t>
       </w:r>
       <w:r>
-        <w:t xml:space="preserve">. The date of mortality or pupation was recorded for </w:t>
-      </w:r>
-      <w:proofErr w:type="gramStart"/>
-      <w:r>
-        <w:t>each individual</w:t>
-      </w:r>
-      <w:proofErr w:type="gramEnd"/>
-      <w:r>
-        <w:t xml:space="preserve"> for use in calculating the LD5</w:t>
+        <w:t>. The date of mortality or pupation was recorded for each individual for use in calculating the LD5</w:t>
       </w:r>
       <w:r>
         <w:t xml:space="preserve">0 for the subsequent generation. </w:t>
@@ -2237,18 +2313,50 @@
       <w:r>
         <w:t xml:space="preserve">Once all caterpillars had pupated or died, individuals infected with </w:t>
       </w:r>
-      <w:proofErr w:type="spellStart"/>
-      <w:r>
-        <w:rPr>
-          <w:rFonts w:cstheme="minorHAnsi"/>
-          <w:color w:val="212121"/>
-          <w:shd w:val="clear" w:color="auto" w:fill="FFFFFF"/>
-        </w:rPr>
-        <w:t>SpfrMNPV</w:t>
-      </w:r>
-      <w:proofErr w:type="spellEnd"/>
-      <w:r>
-        <w:t xml:space="preserve"> were processed to collect remaining viral particles. This processed virus was then used to infect the next generation of caterpillars. </w:t>
+      <w:del w:id="29" w:author="Nathaniel Haulk" w:date="2023-04-24T13:40:00Z">
+        <w:r>
+          <w:rPr>
+            <w:rFonts w:cstheme="minorHAnsi"/>
+            <w:color w:val="212121"/>
+            <w:shd w:val="clear" w:color="auto" w:fill="FFFFFF"/>
+          </w:rPr>
+          <w:delText>SpfrMNPV</w:delText>
+        </w:r>
+        <w:r>
+          <w:delText xml:space="preserve"> </w:delText>
+        </w:r>
+      </w:del>
+      <w:ins w:id="30" w:author="Nathaniel Haulk" w:date="2023-04-24T13:40:00Z">
+        <w:r>
+          <w:rPr>
+            <w:rFonts w:cstheme="minorHAnsi"/>
+            <w:color w:val="212121"/>
+            <w:shd w:val="clear" w:color="auto" w:fill="FFFFFF"/>
+          </w:rPr>
+          <w:t>S</w:t>
+        </w:r>
+        <w:r>
+          <w:rPr>
+            <w:rFonts w:cstheme="minorHAnsi"/>
+            <w:color w:val="212121"/>
+            <w:shd w:val="clear" w:color="auto" w:fill="FFFFFF"/>
+          </w:rPr>
+          <w:t>f</w:t>
+        </w:r>
+        <w:r>
+          <w:rPr>
+            <w:rFonts w:cstheme="minorHAnsi"/>
+            <w:color w:val="212121"/>
+            <w:shd w:val="clear" w:color="auto" w:fill="FFFFFF"/>
+          </w:rPr>
+          <w:t>MNPV</w:t>
+        </w:r>
+        <w:r>
+          <w:t xml:space="preserve"> </w:t>
+        </w:r>
+      </w:ins>
+      <w:r>
+        <w:t xml:space="preserve">were processed to collect remaining viral particles. This processed virus was then used to infect the next generation of caterpillars. </w:t>
       </w:r>
       <w:r>
         <w:t>For individuals that survived infection and</w:t>
@@ -2313,6 +2421,11 @@
       <w:r>
         <w:t xml:space="preserve"> </w:t>
       </w:r>
+      <w:ins w:id="31" w:author="Nathaniel Haulk" w:date="2023-04-24T13:45:00Z">
+        <w:r>
+          <w:t>This accounts for the coevolution of virus and host under different temperature regimes.</w:t>
+        </w:r>
+      </w:ins>
     </w:p>
     <w:p>
       <w:pPr>
@@ -2384,23 +2497,7 @@
           <w:rFonts w:cstheme="minorHAnsi"/>
           <w:color w:val="000000" w:themeColor="text1"/>
         </w:rPr>
-        <w:t xml:space="preserve"> from the infected treatment were taken for collection every 24 hours, until 72 hours had </w:t>
-      </w:r>
-      <w:proofErr w:type="gramStart"/>
-      <w:r>
-        <w:rPr>
-          <w:rFonts w:cstheme="minorHAnsi"/>
-          <w:color w:val="000000" w:themeColor="text1"/>
-        </w:rPr>
-        <w:t>passed</w:t>
-      </w:r>
-      <w:proofErr w:type="gramEnd"/>
-      <w:r>
-        <w:rPr>
-          <w:rFonts w:cstheme="minorHAnsi"/>
-          <w:color w:val="000000" w:themeColor="text1"/>
-        </w:rPr>
-        <w:t xml:space="preserve"> and all </w:t>
+        <w:t xml:space="preserve"> from the infected treatment were taken for collection every 24 hours, until 72 hours had passed and all </w:t>
       </w:r>
       <w:r>
         <w:rPr>
@@ -2560,7 +2657,35 @@
           <w:color w:val="000000" w:themeColor="text1"/>
           <w:shd w:val="clear" w:color="auto" w:fill="FFFFFF"/>
         </w:rPr>
-        <w:t xml:space="preserve"> using surgical needles.</w:t>
+        <w:t xml:space="preserve"> using surgical </w:t>
+      </w:r>
+      <w:del w:id="32" w:author="Nathaniel Haulk" w:date="2023-04-24T13:45:00Z">
+        <w:r>
+          <w:rPr>
+            <w:rFonts w:cstheme="minorHAnsi"/>
+            <w:color w:val="000000" w:themeColor="text1"/>
+            <w:shd w:val="clear" w:color="auto" w:fill="FFFFFF"/>
+          </w:rPr>
+          <w:delText>needles</w:delText>
+        </w:r>
+      </w:del>
+      <w:ins w:id="33" w:author="Nathaniel Haulk" w:date="2023-04-24T13:45:00Z">
+        <w:r>
+          <w:rPr>
+            <w:rFonts w:cstheme="minorHAnsi"/>
+            <w:color w:val="000000" w:themeColor="text1"/>
+            <w:shd w:val="clear" w:color="auto" w:fill="FFFFFF"/>
+          </w:rPr>
+          <w:t>scissors</w:t>
+        </w:r>
+      </w:ins>
+      <w:r>
+        <w:rPr>
+          <w:rFonts w:cstheme="minorHAnsi"/>
+          <w:color w:val="000000" w:themeColor="text1"/>
+          <w:shd w:val="clear" w:color="auto" w:fill="FFFFFF"/>
+        </w:rPr>
+        <w:t>.</w:t>
       </w:r>
       <w:r>
         <w:rPr>
@@ -2763,7 +2888,15 @@
           <w:rFonts w:cstheme="minorHAnsi"/>
           <w:color w:val="000000" w:themeColor="text1"/>
         </w:rPr>
-        <w:t xml:space="preserve"> a ratio of 1 hemolymph: 2 anticoagulants</w:t>
+        <w:t xml:space="preserve"> a ratio of 1 hemolymph: 2 </w:t>
+      </w:r>
+      <w:r>
+        <w:rPr>
+          <w:rFonts w:cstheme="minorHAnsi"/>
+          <w:color w:val="000000" w:themeColor="text1"/>
+        </w:rPr>
+        <w:lastRenderedPageBreak/>
+        <w:t>anticoagulants</w:t>
       </w:r>
       <w:r>
         <w:rPr>
@@ -2777,23 +2910,7 @@
           <w:rFonts w:cstheme="minorHAnsi"/>
           <w:color w:val="000000" w:themeColor="text1"/>
         </w:rPr>
-        <w:t xml:space="preserve"> for 48 hour and </w:t>
-      </w:r>
-      <w:proofErr w:type="gramStart"/>
-      <w:r>
-        <w:rPr>
-          <w:rFonts w:cstheme="minorHAnsi"/>
-          <w:color w:val="000000" w:themeColor="text1"/>
-        </w:rPr>
-        <w:t>72 hour</w:t>
-      </w:r>
-      <w:proofErr w:type="gramEnd"/>
-      <w:r>
-        <w:rPr>
-          <w:rFonts w:cstheme="minorHAnsi"/>
-          <w:color w:val="000000" w:themeColor="text1"/>
-        </w:rPr>
-        <w:t xml:space="preserve"> treatments</w:t>
+        <w:t xml:space="preserve"> for 48 hour and 72 hour treatments</w:t>
       </w:r>
       <w:r>
         <w:rPr>
@@ -2855,6 +2972,16 @@
         </w:rPr>
         <w:t>emocytometer</w:t>
       </w:r>
+      <w:ins w:id="34" w:author="Nathaniel Haulk" w:date="2023-04-24T13:51:00Z">
+        <w:r>
+          <w:rPr>
+            <w:rFonts w:cstheme="minorHAnsi"/>
+            <w:color w:val="000000" w:themeColor="text1"/>
+            <w:shd w:val="clear" w:color="auto" w:fill="FFFFFF"/>
+          </w:rPr>
+          <w:t xml:space="preserve"> (Hausser Scientific, Horsham, PA)</w:t>
+        </w:r>
+      </w:ins>
       <w:r>
         <w:rPr>
           <w:rFonts w:cstheme="minorHAnsi"/>
@@ -2869,7 +2996,6 @@
           <w:color w:val="000000" w:themeColor="text1"/>
           <w:shd w:val="clear" w:color="auto" w:fill="FFFFFF"/>
         </w:rPr>
-        <w:lastRenderedPageBreak/>
         <w:t xml:space="preserve">counting under a 40x magnification lens. A </w:t>
       </w:r>
       <w:r>
@@ -2877,23 +3003,7 @@
           <w:rFonts w:cstheme="minorHAnsi"/>
           <w:shd w:val="clear" w:color="auto" w:fill="FFFFFF"/>
         </w:rPr>
-        <w:t xml:space="preserve">Canon </w:t>
-      </w:r>
-      <w:proofErr w:type="spellStart"/>
-      <w:r>
-        <w:rPr>
-          <w:rFonts w:cstheme="minorHAnsi"/>
-          <w:shd w:val="clear" w:color="auto" w:fill="FFFFFF"/>
-        </w:rPr>
-        <w:t>Powershot</w:t>
-      </w:r>
-      <w:proofErr w:type="spellEnd"/>
-      <w:r>
-        <w:rPr>
-          <w:rFonts w:cstheme="minorHAnsi"/>
-          <w:shd w:val="clear" w:color="auto" w:fill="FFFFFF"/>
-        </w:rPr>
-        <w:t xml:space="preserve"> G10</w:t>
+        <w:t>Canon Powershot G10</w:t>
       </w:r>
       <w:r>
         <w:rPr>
@@ -3021,49 +3131,23 @@
         </w:rPr>
         <w:t>Nine photos were taken on the hemocytometer grid</w:t>
       </w:r>
-      <w:r>
-        <w:rPr>
-          <w:rFonts w:cstheme="minorHAnsi"/>
-          <w:color w:val="000000" w:themeColor="text1"/>
-          <w:shd w:val="clear" w:color="auto" w:fill="FFFFFF"/>
-        </w:rPr>
-        <w:t xml:space="preserve">. Additional photos were taken </w:t>
-      </w:r>
-      <w:proofErr w:type="gramStart"/>
-      <w:r>
-        <w:rPr>
-          <w:rFonts w:cstheme="minorHAnsi"/>
-          <w:color w:val="000000" w:themeColor="text1"/>
-          <w:shd w:val="clear" w:color="auto" w:fill="FFFFFF"/>
-        </w:rPr>
-        <w:t>off of</w:t>
-      </w:r>
-      <w:proofErr w:type="gramEnd"/>
-      <w:r>
-        <w:rPr>
-          <w:rFonts w:cstheme="minorHAnsi"/>
-          <w:color w:val="000000" w:themeColor="text1"/>
-          <w:shd w:val="clear" w:color="auto" w:fill="FFFFFF"/>
-        </w:rPr>
-        <w:t xml:space="preserve"> the </w:t>
-      </w:r>
-      <w:proofErr w:type="gramStart"/>
-      <w:r>
-        <w:rPr>
-          <w:rFonts w:cstheme="minorHAnsi"/>
-          <w:color w:val="000000" w:themeColor="text1"/>
-          <w:shd w:val="clear" w:color="auto" w:fill="FFFFFF"/>
-        </w:rPr>
-        <w:t>grid</w:t>
-      </w:r>
-      <w:proofErr w:type="gramEnd"/>
-      <w:r>
-        <w:rPr>
-          <w:rFonts w:cstheme="minorHAnsi"/>
-          <w:color w:val="000000" w:themeColor="text1"/>
-          <w:shd w:val="clear" w:color="auto" w:fill="FFFFFF"/>
-        </w:rPr>
-        <w:t xml:space="preserve"> if hemocytes </w:t>
+      <w:ins w:id="35" w:author="Nathaniel Haulk" w:date="2023-04-24T13:46:00Z">
+        <w:r>
+          <w:rPr>
+            <w:rFonts w:cstheme="minorHAnsi"/>
+            <w:color w:val="000000" w:themeColor="text1"/>
+            <w:shd w:val="clear" w:color="auto" w:fill="FFFFFF"/>
+          </w:rPr>
+          <w:t xml:space="preserve"> (Figure 1)</w:t>
+        </w:r>
+      </w:ins>
+      <w:r>
+        <w:rPr>
+          <w:rFonts w:cstheme="minorHAnsi"/>
+          <w:color w:val="000000" w:themeColor="text1"/>
+          <w:shd w:val="clear" w:color="auto" w:fill="FFFFFF"/>
+        </w:rPr>
+        <w:t xml:space="preserve">. Additional photos were taken off of the grid if hemocytes </w:t>
       </w:r>
       <w:r>
         <w:rPr>
@@ -3199,25 +3283,7 @@
           <w:color w:val="000000" w:themeColor="text1"/>
           <w:shd w:val="clear" w:color="auto" w:fill="FFFFFF"/>
         </w:rPr>
-        <w:t xml:space="preserve">manually annotated using the program </w:t>
-      </w:r>
-      <w:proofErr w:type="spellStart"/>
-      <w:r>
-        <w:rPr>
-          <w:rFonts w:cstheme="minorHAnsi"/>
-          <w:color w:val="000000" w:themeColor="text1"/>
-          <w:shd w:val="clear" w:color="auto" w:fill="FFFFFF"/>
-        </w:rPr>
-        <w:t>LabelImg</w:t>
-      </w:r>
-      <w:proofErr w:type="spellEnd"/>
-      <w:r>
-        <w:rPr>
-          <w:rFonts w:cstheme="minorHAnsi"/>
-          <w:color w:val="000000" w:themeColor="text1"/>
-          <w:shd w:val="clear" w:color="auto" w:fill="FFFFFF"/>
-        </w:rPr>
-        <w:t xml:space="preserve"> (</w:t>
+        <w:t>manually annotated using the program LabelImg (</w:t>
       </w:r>
       <w:hyperlink r:id="rId8" w:history="1">
         <w:r>
@@ -3342,24 +3408,55 @@
         <w:t xml:space="preserve">Training data was used to train the models, the validation set was used during training to estimate the current model accuracy and help prevent overfitting, and the test set was used once training finished to measure </w:t>
       </w:r>
       <w:r>
-        <w:t xml:space="preserve">the accuracy of each algorithm </w:t>
-      </w:r>
-      <w:proofErr w:type="spellStart"/>
-      <w:r>
-        <w:t>in</w:t>
-      </w:r>
-      <w:r>
-        <w:t>counting</w:t>
-      </w:r>
-      <w:proofErr w:type="spellEnd"/>
-      <w:r>
-        <w:t xml:space="preserve"> hemocytes. </w:t>
+        <w:t>the accuracy of each algorithm in</w:t>
+      </w:r>
+      <w:ins w:id="36" w:author="Nathaniel Haulk" w:date="2023-04-24T13:56:00Z">
+        <w:r>
+          <w:t xml:space="preserve"> </w:t>
+        </w:r>
+      </w:ins>
+      <w:r>
+        <w:t xml:space="preserve">counting hemocytes. </w:t>
       </w:r>
       <w:r>
         <w:t xml:space="preserve">After data was sorted, the photos labeled training were augmented to increase the size of the </w:t>
       </w:r>
       <w:r>
-        <w:t>dataset. Data in training was then augmented to flip 180 degrees to accou</w:t>
+        <w:t>dataset</w:t>
+      </w:r>
+      <w:ins w:id="37" w:author="Nathaniel Haulk" w:date="2023-04-24T13:59:00Z">
+        <w:r>
+          <w:t xml:space="preserve"> </w:t>
+        </w:r>
+        <w:r>
+          <w:t>(Shorten &amp; Khoshgoftaar, 2019)</w:t>
+        </w:r>
+      </w:ins>
+      <w:r>
+        <w:t xml:space="preserve">. Data in training was then augmented </w:t>
+      </w:r>
+      <w:del w:id="38" w:author="Nathaniel Haulk" w:date="2023-04-24T14:01:00Z">
+        <w:r>
+          <w:delText>to flip</w:delText>
+        </w:r>
+      </w:del>
+      <w:ins w:id="39" w:author="Nathaniel Haulk" w:date="2023-04-24T14:01:00Z">
+        <w:r>
+          <w:t>by f</w:t>
+        </w:r>
+      </w:ins>
+      <w:ins w:id="40" w:author="Nathaniel Haulk" w:date="2023-04-24T14:02:00Z">
+        <w:r>
+          <w:t>lip</w:t>
+        </w:r>
+      </w:ins>
+      <w:ins w:id="41" w:author="Nathaniel Haulk" w:date="2023-04-24T14:01:00Z">
+        <w:r>
+          <w:t>ping the photo</w:t>
+        </w:r>
+      </w:ins>
+      <w:r>
+        <w:t xml:space="preserve"> 180 degrees to accou</w:t>
       </w:r>
       <w:r>
         <w:t>nt for any unusual orientation of hemocytes and</w:t>
@@ -3368,7 +3465,20 @@
         <w:t xml:space="preserve"> to</w:t>
       </w:r>
       <w:r>
-        <w:t xml:space="preserve"> better account for changes in light. The contrast of photos was further exaggerated to ensure hemocyte detection could occur even with different levels of exposure. This tripled the size of our training data. Models were then trained twice, once with and once without the training data to determine if the additional computational time required to train more photos was beneficial</w:t>
+        <w:t xml:space="preserve"> better account for changes in light. The contrast of photos was further exaggerated to ensure hemocyte detection could occur even with different levels of exposure. This tripled the size of our training data. Models were then trained twice, once with and once without the </w:t>
+      </w:r>
+      <w:ins w:id="42" w:author="Nathaniel Haulk" w:date="2023-04-24T14:01:00Z">
+        <w:r>
+          <w:t>additional</w:t>
+        </w:r>
+      </w:ins>
+      <w:ins w:id="43" w:author="Nathaniel Haulk" w:date="2023-04-24T14:02:00Z">
+        <w:r>
+          <w:t xml:space="preserve"> </w:t>
+        </w:r>
+      </w:ins>
+      <w:r>
+        <w:t>training data to determine if the additional computational time required to train more photos was beneficial</w:t>
       </w:r>
       <w:r>
         <w:t xml:space="preserve"> to </w:t>
@@ -3479,8 +3589,56 @@
         <w:rPr>
           <w:rFonts w:cstheme="minorHAnsi"/>
         </w:rPr>
-        <w:t xml:space="preserve">used to represent single-shot detectors. </w:t>
-      </w:r>
+        <w:t>used to represent single-shot detectors.</w:t>
+      </w:r>
+      <w:ins w:id="44" w:author="Nathaniel Haulk" w:date="2023-04-24T14:04:00Z">
+        <w:r>
+          <w:rPr>
+            <w:rFonts w:cstheme="minorHAnsi"/>
+          </w:rPr>
+          <w:t xml:space="preserve"> </w:t>
+        </w:r>
+      </w:ins>
+      <w:ins w:id="45" w:author="Nathaniel Haulk" w:date="2023-04-24T14:05:00Z">
+        <w:r>
+          <w:rPr>
+            <w:rFonts w:cstheme="minorHAnsi"/>
+          </w:rPr>
+          <w:t xml:space="preserve">Both YOLOv5 and YOLOv8 use CSPDarknet53 as a backbone and an Adam optimizer during training. However, </w:t>
+        </w:r>
+      </w:ins>
+      <w:ins w:id="46" w:author="Nathaniel Haulk" w:date="2023-04-24T14:08:00Z">
+        <w:r>
+          <w:rPr>
+            <w:rFonts w:cstheme="minorHAnsi"/>
+          </w:rPr>
+          <w:t xml:space="preserve">YOLOv8 </w:t>
+        </w:r>
+      </w:ins>
+      <w:ins w:id="47" w:author="Nathaniel Haulk" w:date="2023-04-24T14:11:00Z">
+        <w:r>
+          <w:rPr>
+            <w:rFonts w:cstheme="minorHAnsi"/>
+          </w:rPr>
+          <w:t xml:space="preserve">does not use anchor boxes </w:t>
+        </w:r>
+      </w:ins>
+      <w:ins w:id="48" w:author="Nathaniel Haulk" w:date="2023-04-24T14:12:00Z">
+        <w:r>
+          <w:rPr>
+            <w:rFonts w:cstheme="minorHAnsi"/>
+          </w:rPr>
+          <w:t>and uses different convolutions.</w:t>
+        </w:r>
+      </w:ins>
+      <w:del w:id="49" w:author="Nathaniel Haulk" w:date="2023-04-24T14:12:00Z">
+        <w:r>
+          <w:rPr>
+            <w:rFonts w:cstheme="minorHAnsi"/>
+          </w:rPr>
+          <w:delText xml:space="preserve"> </w:delText>
+        </w:r>
+      </w:del>
       <w:r>
         <w:rPr>
           <w:rFonts w:cstheme="minorHAnsi"/>
@@ -3509,21 +3667,7 @@
         <w:rPr>
           <w:rFonts w:cstheme="minorHAnsi"/>
         </w:rPr>
-        <w:t xml:space="preserve"> was sourced from </w:t>
-      </w:r>
-      <w:proofErr w:type="spellStart"/>
-      <w:r>
-        <w:rPr>
-          <w:rFonts w:cstheme="minorHAnsi"/>
-        </w:rPr>
-        <w:t>Ultralytics</w:t>
-      </w:r>
-      <w:proofErr w:type="spellEnd"/>
-      <w:r>
-        <w:rPr>
-          <w:rFonts w:cstheme="minorHAnsi"/>
-        </w:rPr>
-        <w:t xml:space="preserve"> for use in training on our own models </w:t>
+        <w:t xml:space="preserve"> was sourced from Ultralytics for use in training on our own models </w:t>
       </w:r>
       <w:r>
         <w:rPr>
@@ -3567,7 +3711,6 @@
         </w:rPr>
         <w:t xml:space="preserve"> All models other than YOLO based models were trained using </w:t>
       </w:r>
-      <w:proofErr w:type="spellStart"/>
       <w:r>
         <w:rPr>
           <w:rFonts w:cstheme="minorHAnsi"/>
@@ -3578,28 +3721,7 @@
         <w:rPr>
           <w:rFonts w:cstheme="minorHAnsi"/>
         </w:rPr>
-        <w:t>etection</w:t>
-      </w:r>
-      <w:proofErr w:type="spellEnd"/>
-      <w:r>
-        <w:rPr>
-          <w:rFonts w:cstheme="minorHAnsi"/>
-        </w:rPr>
-        <w:t xml:space="preserve"> and code available on </w:t>
-      </w:r>
-      <w:proofErr w:type="spellStart"/>
-      <w:r>
-        <w:rPr>
-          <w:rFonts w:cstheme="minorHAnsi"/>
-        </w:rPr>
-        <w:t>Github</w:t>
-      </w:r>
-      <w:proofErr w:type="spellEnd"/>
-      <w:r>
-        <w:rPr>
-          <w:rFonts w:cstheme="minorHAnsi"/>
-        </w:rPr>
-        <w:t xml:space="preserve"> due to their extensive model library and easy to configure models (Chen et al., 2019).</w:t>
+        <w:t>etection and code available on Github due to their extensive model library and easy to configure models (Chen et al., 2019).</w:t>
       </w:r>
       <w:r>
         <w:rPr>
@@ -3806,7 +3928,14 @@
         <w:rPr>
           <w:rFonts w:cstheme="minorHAnsi"/>
         </w:rPr>
-        <w:t>the Mean Average Precision when predicted boxes overlapped more tha</w:t>
+        <w:t xml:space="preserve">the Mean Average Precision when predicted boxes </w:t>
+      </w:r>
+      <w:r>
+        <w:rPr>
+          <w:rFonts w:cstheme="minorHAnsi"/>
+        </w:rPr>
+        <w:lastRenderedPageBreak/>
+        <w:t>overlapped more tha</w:t>
       </w:r>
       <w:r>
         <w:rPr>
@@ -3903,7 +4032,6 @@
             <w:rPr>
               <w:rFonts w:ascii="Cambria Math" w:hAnsi="Cambria Math" w:cstheme="minorHAnsi"/>
             </w:rPr>
-            <w:lastRenderedPageBreak/>
             <m:t xml:space="preserve">Precision= </m:t>
           </m:r>
           <m:f>
@@ -4019,8 +4147,21 @@
       <w:r>
         <w:t xml:space="preserve"> Once all photos were cropped down to the hemocytometer square, counts were </w:t>
       </w:r>
-      <w:r>
-        <w:t>remade,</w:t>
+      <w:del w:id="50" w:author="Nathaniel Haulk" w:date="2023-04-24T14:12:00Z">
+        <w:r>
+          <w:delText>remade</w:delText>
+        </w:r>
+      </w:del>
+      <w:ins w:id="51" w:author="Nathaniel Haulk" w:date="2023-04-24T14:12:00Z">
+        <w:r>
+          <w:t>re</w:t>
+        </w:r>
+        <w:r>
+          <w:t>taken</w:t>
+        </w:r>
+      </w:ins>
+      <w:r>
+        <w:t>,</w:t>
       </w:r>
       <w:r>
         <w:t xml:space="preserve"> and another T-test was performed to compare hemocyte counts.</w:t>
@@ -4156,16 +4297,60 @@
         <w:rPr>
           <w:rFonts w:cstheme="minorHAnsi"/>
         </w:rPr>
-        <w:t xml:space="preserve">% on </w:t>
-      </w:r>
-      <w:proofErr w:type="spellStart"/>
-      <w:r>
-        <w:rPr>
-          <w:rFonts w:cstheme="minorHAnsi"/>
-        </w:rPr>
-        <w:t>unaugmented</w:t>
-      </w:r>
-      <w:proofErr w:type="spellEnd"/>
+        <w:t xml:space="preserve">% on unaugmented </w:t>
+      </w:r>
+      <w:r>
+        <w:rPr>
+          <w:rFonts w:cstheme="minorHAnsi"/>
+        </w:rPr>
+        <w:t>with a precision of 95.</w:t>
+      </w:r>
+      <w:r>
+        <w:rPr>
+          <w:rFonts w:cstheme="minorHAnsi"/>
+        </w:rPr>
+        <w:t>4</w:t>
+      </w:r>
+      <w:r>
+        <w:rPr>
+          <w:rFonts w:cstheme="minorHAnsi"/>
+        </w:rPr>
+        <w:t>% and a recall of 94.2%</w:t>
+      </w:r>
+      <w:r>
+        <w:rPr>
+          <w:rFonts w:cstheme="minorHAnsi"/>
+        </w:rPr>
+        <w:t xml:space="preserve"> (Figure 2)</w:t>
+      </w:r>
+      <w:r>
+        <w:rPr>
+          <w:rFonts w:cstheme="minorHAnsi"/>
+        </w:rPr>
+        <w:t xml:space="preserve">. This </w:t>
+      </w:r>
+      <w:r>
+        <w:rPr>
+          <w:rFonts w:cstheme="minorHAnsi"/>
+        </w:rPr>
+        <w:t xml:space="preserve">model </w:t>
+      </w:r>
+      <w:del w:id="52" w:author="Nathaniel Haulk" w:date="2023-04-24T14:16:00Z">
+        <w:r>
+          <w:rPr>
+            <w:rFonts w:cstheme="minorHAnsi"/>
+          </w:rPr>
+          <w:delText>had a</w:delText>
+        </w:r>
+      </w:del>
+      <w:ins w:id="53" w:author="Nathaniel Haulk" w:date="2023-04-24T14:16:00Z">
+        <w:r>
+          <w:rPr>
+            <w:rFonts w:cstheme="minorHAnsi"/>
+          </w:rPr>
+          <w:t>showed a small increase of</w:t>
+        </w:r>
+      </w:ins>
       <w:r>
         <w:rPr>
           <w:rFonts w:cstheme="minorHAnsi"/>
@@ -4176,37 +4361,95 @@
         <w:rPr>
           <w:rFonts w:cstheme="minorHAnsi"/>
         </w:rPr>
-        <w:t>with a precision of 95.</w:t>
-      </w:r>
-      <w:r>
-        <w:rPr>
-          <w:rFonts w:cstheme="minorHAnsi"/>
-        </w:rPr>
-        <w:t>4</w:t>
-      </w:r>
-      <w:r>
-        <w:rPr>
-          <w:rFonts w:cstheme="minorHAnsi"/>
-        </w:rPr>
-        <w:t>% and a recall of 94.2%</w:t>
-      </w:r>
-      <w:r>
-        <w:rPr>
-          <w:rFonts w:cstheme="minorHAnsi"/>
-        </w:rPr>
-        <w:t xml:space="preserve"> (Figure 2)</w:t>
-      </w:r>
-      <w:r>
-        <w:rPr>
-          <w:rFonts w:cstheme="minorHAnsi"/>
-        </w:rPr>
-        <w:t xml:space="preserve">. This </w:t>
-      </w:r>
-      <w:r>
-        <w:rPr>
-          <w:rFonts w:cstheme="minorHAnsi"/>
-        </w:rPr>
-        <w:t>model had a</w:t>
+        <w:t>0</w:t>
+      </w:r>
+      <w:r>
+        <w:rPr>
+          <w:rFonts w:cstheme="minorHAnsi"/>
+        </w:rPr>
+        <w:t>.04</w:t>
+      </w:r>
+      <w:r>
+        <w:rPr>
+          <w:rFonts w:cstheme="minorHAnsi"/>
+        </w:rPr>
+        <w:t>%</w:t>
+      </w:r>
+      <w:r>
+        <w:rPr>
+          <w:rFonts w:cstheme="minorHAnsi"/>
+        </w:rPr>
+        <w:t xml:space="preserve"> higher mAP50 </w:t>
+      </w:r>
+      <w:r>
+        <w:rPr>
+          <w:rFonts w:cstheme="minorHAnsi"/>
+        </w:rPr>
+        <w:t xml:space="preserve">than the most complex YOLOv5 </w:t>
+      </w:r>
+      <w:r>
+        <w:rPr>
+          <w:rFonts w:cstheme="minorHAnsi"/>
+        </w:rPr>
+        <w:t xml:space="preserve">model and faster R-CNN models. </w:t>
+      </w:r>
+      <w:r>
+        <w:rPr>
+          <w:rFonts w:cstheme="minorHAnsi"/>
+        </w:rPr>
+        <w:t xml:space="preserve">Additionally, compared to the </w:t>
+      </w:r>
+      <w:del w:id="54" w:author="Nathaniel Haulk" w:date="2023-04-24T14:17:00Z">
+        <w:r>
+          <w:rPr>
+            <w:rFonts w:cstheme="minorHAnsi"/>
+          </w:rPr>
+          <w:delText>F</w:delText>
+        </w:r>
+      </w:del>
+      <w:ins w:id="55" w:author="Nathaniel Haulk" w:date="2023-04-24T14:17:00Z">
+        <w:r>
+          <w:rPr>
+            <w:rFonts w:cstheme="minorHAnsi"/>
+          </w:rPr>
+          <w:t>f</w:t>
+        </w:r>
+      </w:ins>
+      <w:r>
+        <w:rPr>
+          <w:rFonts w:cstheme="minorHAnsi"/>
+        </w:rPr>
+        <w:t xml:space="preserve">aster-RCNN model, </w:t>
+      </w:r>
+      <w:r>
+        <w:rPr>
+          <w:rFonts w:cstheme="minorHAnsi"/>
+        </w:rPr>
+        <w:t>both YOLOv5 and YOLO</w:t>
+      </w:r>
+      <w:r>
+        <w:rPr>
+          <w:rFonts w:cstheme="minorHAnsi"/>
+        </w:rPr>
+        <w:t>v</w:t>
+      </w:r>
+      <w:r>
+        <w:rPr>
+          <w:rFonts w:cstheme="minorHAnsi"/>
+        </w:rPr>
+        <w:t xml:space="preserve">8 had </w:t>
+      </w:r>
+      <w:r>
+        <w:rPr>
+          <w:rFonts w:cstheme="minorHAnsi"/>
+        </w:rPr>
+        <w:t xml:space="preserve">overall </w:t>
+      </w:r>
+      <w:r>
+        <w:rPr>
+          <w:rFonts w:cstheme="minorHAnsi"/>
+        </w:rPr>
+        <w:t>shorter training times</w:t>
       </w:r>
       <w:r>
         <w:rPr>
@@ -4218,49 +4461,57 @@
         <w:rPr>
           <w:rFonts w:cstheme="minorHAnsi"/>
         </w:rPr>
-        <w:t>0</w:t>
-      </w:r>
-      <w:r>
-        <w:rPr>
-          <w:rFonts w:cstheme="minorHAnsi"/>
-        </w:rPr>
-        <w:t>.04</w:t>
-      </w:r>
-      <w:r>
-        <w:rPr>
-          <w:rFonts w:cstheme="minorHAnsi"/>
-        </w:rPr>
-        <w:t>%</w:t>
-      </w:r>
-      <w:r>
-        <w:rPr>
-          <w:rFonts w:cstheme="minorHAnsi"/>
-        </w:rPr>
-        <w:t xml:space="preserve"> higher mAP50 </w:t>
-      </w:r>
-      <w:r>
-        <w:rPr>
-          <w:rFonts w:cstheme="minorHAnsi"/>
-        </w:rPr>
-        <w:t xml:space="preserve">than the most complex YOLOv5 </w:t>
-      </w:r>
-      <w:r>
-        <w:rPr>
-          <w:rFonts w:cstheme="minorHAnsi"/>
-        </w:rPr>
-        <w:t xml:space="preserve">model and faster R-CNN models. </w:t>
-      </w:r>
-      <w:r>
-        <w:rPr>
-          <w:rFonts w:cstheme="minorHAnsi"/>
-        </w:rPr>
-        <w:t xml:space="preserve">Additionally, compared to the Faster-RCNN model, </w:t>
-      </w:r>
-      <w:r>
-        <w:rPr>
-          <w:rFonts w:cstheme="minorHAnsi"/>
-        </w:rPr>
-        <w:t>both YOLOv5 and YOLO</w:t>
+        <w:t>(Table 1)</w:t>
+      </w:r>
+      <w:r>
+        <w:rPr>
+          <w:rFonts w:cstheme="minorHAnsi"/>
+        </w:rPr>
+        <w:t xml:space="preserve">. </w:t>
+      </w:r>
+      <w:r>
+        <w:rPr>
+          <w:rFonts w:cstheme="minorHAnsi"/>
+        </w:rPr>
+        <w:t>YOLO</w:t>
+      </w:r>
+      <w:ins w:id="56" w:author="Nathaniel Haulk" w:date="2023-04-24T14:17:00Z">
+        <w:r>
+          <w:rPr>
+            <w:rFonts w:cstheme="minorHAnsi"/>
+          </w:rPr>
+          <w:t>v</w:t>
+        </w:r>
+      </w:ins>
+      <w:r>
+        <w:rPr>
+          <w:rFonts w:cstheme="minorHAnsi"/>
+        </w:rPr>
+        <w:t>8 also showed a higher mAP50-95 than both models. A</w:t>
+      </w:r>
+      <w:r>
+        <w:rPr>
+          <w:rFonts w:cstheme="minorHAnsi"/>
+        </w:rPr>
+        <w:t>ugmenting photos</w:t>
+      </w:r>
+      <w:r>
+        <w:rPr>
+          <w:rFonts w:cstheme="minorHAnsi"/>
+        </w:rPr>
+        <w:t xml:space="preserve"> to increase training data had surprisingly little effect on accuracy and precision.</w:t>
+      </w:r>
+      <w:r>
+        <w:rPr>
+          <w:rFonts w:cstheme="minorHAnsi"/>
+        </w:rPr>
+        <w:t xml:space="preserve"> </w:t>
+      </w:r>
+      <w:r>
+        <w:rPr>
+          <w:rFonts w:cstheme="minorHAnsi"/>
+        </w:rPr>
+        <w:t>YOLO</w:t>
       </w:r>
       <w:r>
         <w:rPr>
@@ -4272,19 +4523,31 @@
         <w:rPr>
           <w:rFonts w:cstheme="minorHAnsi"/>
         </w:rPr>
-        <w:t xml:space="preserve">8 had </w:t>
-      </w:r>
-      <w:r>
-        <w:rPr>
-          <w:rFonts w:cstheme="minorHAnsi"/>
-        </w:rPr>
-        <w:t xml:space="preserve">overall </w:t>
-      </w:r>
-      <w:r>
-        <w:rPr>
-          <w:rFonts w:cstheme="minorHAnsi"/>
-        </w:rPr>
-        <w:t>shorter training times</w:t>
+        <w:t xml:space="preserve">8 trained on augmented photos had a slightly higher mAP50 of 0.01, but a lower </w:t>
+      </w:r>
+      <w:r>
+        <w:rPr>
+          <w:rFonts w:cstheme="minorHAnsi"/>
+        </w:rPr>
+        <w:t>mAP50-95 compared to YOLO</w:t>
+      </w:r>
+      <w:r>
+        <w:rPr>
+          <w:rFonts w:cstheme="minorHAnsi"/>
+        </w:rPr>
+        <w:t>v</w:t>
+      </w:r>
+      <w:r>
+        <w:rPr>
+          <w:rFonts w:cstheme="minorHAnsi"/>
+        </w:rPr>
+        <w:t>8 models trained on unaugmented data. Other models followed similar trends where augmentation had little to no effect on the accuracy of the model</w:t>
+      </w:r>
+      <w:r>
+        <w:rPr>
+          <w:rFonts w:cstheme="minorHAnsi"/>
+        </w:rPr>
+        <w:t>.</w:t>
       </w:r>
       <w:r>
         <w:rPr>
@@ -4296,43 +4559,19 @@
         <w:rPr>
           <w:rFonts w:cstheme="minorHAnsi"/>
         </w:rPr>
-        <w:t>(Table 1)</w:t>
-      </w:r>
-      <w:r>
-        <w:rPr>
-          <w:rFonts w:cstheme="minorHAnsi"/>
-        </w:rPr>
-        <w:t xml:space="preserve">. </w:t>
-      </w:r>
-      <w:r>
-        <w:rPr>
-          <w:rFonts w:cstheme="minorHAnsi"/>
-        </w:rPr>
-        <w:t>YOLO8 also showed a higher mAP50-95 than both models. A</w:t>
-      </w:r>
-      <w:r>
-        <w:rPr>
-          <w:rFonts w:cstheme="minorHAnsi"/>
-        </w:rPr>
-        <w:t>ugmenting photos</w:t>
-      </w:r>
-      <w:r>
-        <w:rPr>
-          <w:rFonts w:cstheme="minorHAnsi"/>
-        </w:rPr>
-        <w:t xml:space="preserve"> to increase training data had surprisingly little effect on accuracy and precision.</w:t>
-      </w:r>
-      <w:r>
-        <w:rPr>
-          <w:rFonts w:cstheme="minorHAnsi"/>
-        </w:rPr>
-        <w:t xml:space="preserve"> </w:t>
-      </w:r>
-      <w:r>
-        <w:rPr>
-          <w:rFonts w:cstheme="minorHAnsi"/>
-        </w:rPr>
-        <w:t>YOLO</w:t>
+        <w:t xml:space="preserve">Due to </w:t>
+      </w:r>
+      <w:r>
+        <w:rPr>
+          <w:rFonts w:cstheme="minorHAnsi"/>
+        </w:rPr>
+        <w:t>having the</w:t>
+      </w:r>
+      <w:r>
+        <w:rPr>
+          <w:rFonts w:cstheme="minorHAnsi"/>
+        </w:rPr>
+        <w:t xml:space="preserve"> highest accuracy, YOLO</w:t>
       </w:r>
       <w:r>
         <w:rPr>
@@ -4344,80 +4583,6 @@
         <w:rPr>
           <w:rFonts w:cstheme="minorHAnsi"/>
         </w:rPr>
-        <w:t xml:space="preserve">8 trained on augmented photos had a slightly higher mAP50 of 0.01, but a lower </w:t>
-      </w:r>
-      <w:r>
-        <w:rPr>
-          <w:rFonts w:cstheme="minorHAnsi"/>
-        </w:rPr>
-        <w:t>mAP50-95 compared to YOLO</w:t>
-      </w:r>
-      <w:r>
-        <w:rPr>
-          <w:rFonts w:cstheme="minorHAnsi"/>
-        </w:rPr>
-        <w:t>v</w:t>
-      </w:r>
-      <w:r>
-        <w:rPr>
-          <w:rFonts w:cstheme="minorHAnsi"/>
-        </w:rPr>
-        <w:t xml:space="preserve">8 models trained on </w:t>
-      </w:r>
-      <w:proofErr w:type="spellStart"/>
-      <w:r>
-        <w:rPr>
-          <w:rFonts w:cstheme="minorHAnsi"/>
-        </w:rPr>
-        <w:t>unaugmented</w:t>
-      </w:r>
-      <w:proofErr w:type="spellEnd"/>
-      <w:r>
-        <w:rPr>
-          <w:rFonts w:cstheme="minorHAnsi"/>
-        </w:rPr>
-        <w:t xml:space="preserve"> data. Other models followed similar trends where augmentation had little to no effect on the accuracy of the model</w:t>
-      </w:r>
-      <w:r>
-        <w:rPr>
-          <w:rFonts w:cstheme="minorHAnsi"/>
-        </w:rPr>
-        <w:t>.</w:t>
-      </w:r>
-      <w:r>
-        <w:rPr>
-          <w:rFonts w:cstheme="minorHAnsi"/>
-        </w:rPr>
-        <w:t xml:space="preserve"> </w:t>
-      </w:r>
-      <w:r>
-        <w:rPr>
-          <w:rFonts w:cstheme="minorHAnsi"/>
-        </w:rPr>
-        <w:t xml:space="preserve">Due to </w:t>
-      </w:r>
-      <w:r>
-        <w:rPr>
-          <w:rFonts w:cstheme="minorHAnsi"/>
-        </w:rPr>
-        <w:t>having the</w:t>
-      </w:r>
-      <w:r>
-        <w:rPr>
-          <w:rFonts w:cstheme="minorHAnsi"/>
-        </w:rPr>
-        <w:t xml:space="preserve"> highest accuracy, YOLO</w:t>
-      </w:r>
-      <w:r>
-        <w:rPr>
-          <w:rFonts w:cstheme="minorHAnsi"/>
-        </w:rPr>
-        <w:t>v</w:t>
-      </w:r>
-      <w:r>
-        <w:rPr>
-          <w:rFonts w:cstheme="minorHAnsi"/>
-        </w:rPr>
         <w:t>8 was used for counting hemocytes</w:t>
       </w:r>
       <w:r>
@@ -4430,7 +4595,29 @@
         <w:rPr>
           <w:rFonts w:cstheme="minorHAnsi"/>
         </w:rPr>
-        <w:t xml:space="preserve"> present in photos.  </w:t>
+        <w:t xml:space="preserve"> present</w:t>
+      </w:r>
+      <w:ins w:id="57" w:author="Nathaniel Haulk" w:date="2023-04-24T14:17:00Z">
+        <w:r>
+          <w:rPr>
+            <w:rFonts w:cstheme="minorHAnsi"/>
+          </w:rPr>
+          <w:t>ed</w:t>
+        </w:r>
+      </w:ins>
+      <w:del w:id="58" w:author="Nathaniel Haulk" w:date="2023-04-24T14:17:00Z">
+        <w:r>
+          <w:rPr>
+            <w:rFonts w:cstheme="minorHAnsi"/>
+          </w:rPr>
+          <w:delText xml:space="preserve"> in photos</w:delText>
+        </w:r>
+      </w:del>
+      <w:r>
+        <w:rPr>
+          <w:rFonts w:cstheme="minorHAnsi"/>
+        </w:rPr>
+        <w:t xml:space="preserve">.  </w:t>
       </w:r>
       <w:r>
         <w:rPr>
@@ -4557,7 +4744,7 @@
         </w:rPr>
         <w:tab/>
       </w:r>
-      <w:commentRangeStart w:id="0"/>
+      <w:commentRangeStart w:id="59"/>
       <w:r>
         <w:rPr>
           <w:rFonts w:cstheme="minorHAnsi"/>
@@ -4570,12 +4757,12 @@
         </w:rPr>
         <w:t xml:space="preserve"> </w:t>
       </w:r>
-      <w:commentRangeEnd w:id="0"/>
+      <w:commentRangeEnd w:id="59"/>
       <w:r>
         <w:rPr>
           <w:rStyle w:val="CommentReference"/>
         </w:rPr>
-        <w:commentReference w:id="0"/>
+        <w:commentReference w:id="59"/>
       </w:r>
       <w:r>
         <w:rPr>
@@ -4843,9 +5030,10 @@
           <w:color w:val="000000" w:themeColor="text1"/>
           <w:shd w:val="clear" w:color="auto" w:fill="FFFFFF"/>
         </w:rPr>
+        <w:lastRenderedPageBreak/>
         <w:tab/>
       </w:r>
-      <w:commentRangeStart w:id="1"/>
+      <w:commentRangeStart w:id="60"/>
       <w:r>
         <w:rPr>
           <w:rFonts w:cstheme="minorHAnsi"/>
@@ -4854,13 +5042,13 @@
         </w:rPr>
         <w:t>Further</w:t>
       </w:r>
-      <w:commentRangeEnd w:id="1"/>
+      <w:commentRangeEnd w:id="60"/>
       <w:r>
         <w:rPr>
           <w:rStyle w:val="CommentReference"/>
           <w:rFonts w:cstheme="minorHAnsi"/>
         </w:rPr>
-        <w:commentReference w:id="1"/>
+        <w:commentReference w:id="60"/>
       </w:r>
       <w:r>
         <w:rPr>
@@ -4884,16 +5072,7 @@
           <w:color w:val="000000" w:themeColor="text1"/>
           <w:shd w:val="clear" w:color="auto" w:fill="FFFFFF"/>
         </w:rPr>
-        <w:t xml:space="preserve">Infected control populations saw a significant difference in counts with a higher mean in the 26°C population. Finally, the uninfected control showed </w:t>
-      </w:r>
-      <w:r>
-        <w:rPr>
-          <w:rFonts w:cstheme="minorHAnsi"/>
-          <w:color w:val="000000" w:themeColor="text1"/>
-          <w:shd w:val="clear" w:color="auto" w:fill="FFFFFF"/>
-        </w:rPr>
-        <w:lastRenderedPageBreak/>
-        <w:t xml:space="preserve">the opposite effect where the 31°C treatment had a higher average hemocyte count than the </w:t>
+        <w:t xml:space="preserve">Infected control populations saw a significant difference in counts with a higher mean in the 26°C population. Finally, the uninfected control showed the opposite effect where the 31°C treatment had a higher average hemocyte count than the </w:t>
       </w:r>
       <w:r>
         <w:rPr>
@@ -5008,6 +5187,11 @@
       <w:r>
         <w:t>trend close to a 1 to 1 line</w:t>
       </w:r>
+      <w:ins w:id="61" w:author="Nathaniel Haulk" w:date="2023-04-24T14:18:00Z">
+        <w:r>
+          <w:t xml:space="preserve"> (Figure 2)</w:t>
+        </w:r>
+      </w:ins>
       <w:r>
         <w:t xml:space="preserve">. </w:t>
       </w:r>
@@ -5114,14 +5298,44 @@
         <w:t xml:space="preserve"> more accurate</w:t>
       </w:r>
       <w:r>
-        <w:t xml:space="preserve"> on the COCO dataset</w:t>
-      </w:r>
+        <w:t xml:space="preserve"> on the </w:t>
+      </w:r>
+      <w:ins w:id="62" w:author="Nathaniel Haulk" w:date="2023-04-24T14:19:00Z">
+        <w:r>
+          <w:t>standard data</w:t>
+        </w:r>
+      </w:ins>
+      <w:ins w:id="63" w:author="Nathaniel Haulk" w:date="2023-04-24T14:20:00Z">
+        <w:r>
+          <w:t>sets like the Microsoft Common Objects in Context (COCO)</w:t>
+        </w:r>
+      </w:ins>
+      <w:del w:id="64" w:author="Nathaniel Haulk" w:date="2023-04-24T14:20:00Z">
+        <w:r>
+          <w:delText>COCO dataset</w:delText>
+        </w:r>
+      </w:del>
       <w:r>
         <w:t xml:space="preserve"> </w:t>
       </w:r>
-      <w:r>
-        <w:t xml:space="preserve">than </w:t>
-      </w:r>
+      <w:del w:id="65" w:author="Nathaniel Haulk" w:date="2023-04-24T14:20:00Z">
+        <w:r>
+          <w:delText xml:space="preserve">than </w:delText>
+        </w:r>
+      </w:del>
+      <w:ins w:id="66" w:author="Nathaniel Haulk" w:date="2023-04-24T14:58:00Z">
+        <w:r>
+          <w:t>compared</w:t>
+        </w:r>
+      </w:ins>
+      <w:ins w:id="67" w:author="Nathaniel Haulk" w:date="2023-04-24T14:20:00Z">
+        <w:r>
+          <w:t xml:space="preserve"> to</w:t>
+        </w:r>
+        <w:r>
+          <w:t xml:space="preserve"> </w:t>
+        </w:r>
+      </w:ins>
       <w:r>
         <w:t>the other</w:t>
       </w:r>
@@ -5132,15 +5346,7 @@
         <w:t xml:space="preserve"> </w:t>
       </w:r>
       <w:r>
-        <w:t>(</w:t>
-      </w:r>
-      <w:proofErr w:type="spellStart"/>
-      <w:r>
-        <w:t>Jocher</w:t>
-      </w:r>
-      <w:proofErr w:type="spellEnd"/>
-      <w:r>
-        <w:t xml:space="preserve"> et al., 2023)</w:t>
+        <w:t>(Jocher et al., 2023)</w:t>
       </w:r>
       <w:r>
         <w:t xml:space="preserve">. It is surprising that YOLO </w:t>
@@ -5215,15 +5421,7 @@
         <w:t xml:space="preserve"> was how little</w:t>
       </w:r>
       <w:r>
-        <w:t xml:space="preserve"> augmenting the training data changed the overall accuracy of predictions. The addition of augmented photos has been shown to improve predictions in other studies (Shorten &amp; </w:t>
-      </w:r>
-      <w:proofErr w:type="spellStart"/>
-      <w:r>
-        <w:t>Khoshgoftaar</w:t>
-      </w:r>
-      <w:proofErr w:type="spellEnd"/>
-      <w:r>
-        <w:t xml:space="preserve">, 2019). </w:t>
+        <w:t xml:space="preserve"> augmenting the training data changed the overall accuracy of predictions. The addition of augmented photos has been shown to improve predictions in other studies (Shorten &amp; Khoshgoftaar, 2019). </w:t>
       </w:r>
       <w:r>
         <w:t xml:space="preserve">This likely indicates that </w:t>
@@ -5291,6 +5489,16 @@
       <w:r>
         <w:t>, making it harder for the machine to accurately predict the location of hemocytes within the photos.</w:t>
       </w:r>
+      <w:ins w:id="68" w:author="Nathaniel Haulk" w:date="2023-04-24T14:21:00Z">
+        <w:r>
+          <w:t xml:space="preserve"> Hemocytes may also be easy to count in photos and do not require </w:t>
+        </w:r>
+      </w:ins>
+      <w:ins w:id="69" w:author="Nathaniel Haulk" w:date="2023-04-24T14:22:00Z">
+        <w:r>
+          <w:t xml:space="preserve">additional augmentation during training. </w:t>
+        </w:r>
+      </w:ins>
     </w:p>
     <w:p>
       <w:pPr>
@@ -5334,7 +5542,32 @@
           <w:color w:val="000000" w:themeColor="text1"/>
           <w:shd w:val="clear" w:color="auto" w:fill="FFFFFF"/>
         </w:rPr>
-        <w:t xml:space="preserve"> compared to the 31 °C. </w:t>
+        <w:t xml:space="preserve"> compared to the 31 °C</w:t>
+      </w:r>
+      <w:ins w:id="70" w:author="Nathaniel Haulk" w:date="2023-04-24T14:22:00Z">
+        <w:r>
+          <w:rPr>
+            <w:color w:val="000000" w:themeColor="text1"/>
+            <w:shd w:val="clear" w:color="auto" w:fill="FFFFFF"/>
+          </w:rPr>
+          <w:t xml:space="preserve"> (Fig</w:t>
+        </w:r>
+      </w:ins>
+      <w:ins w:id="71" w:author="Nathaniel Haulk" w:date="2023-04-24T14:23:00Z">
+        <w:r>
+          <w:rPr>
+            <w:color w:val="000000" w:themeColor="text1"/>
+            <w:shd w:val="clear" w:color="auto" w:fill="FFFFFF"/>
+          </w:rPr>
+          <w:t>ure 3)</w:t>
+        </w:r>
+      </w:ins>
+      <w:r>
+        <w:rPr>
+          <w:color w:val="000000" w:themeColor="text1"/>
+          <w:shd w:val="clear" w:color="auto" w:fill="FFFFFF"/>
+        </w:rPr>
+        <w:t xml:space="preserve">. </w:t>
       </w:r>
       <w:r>
         <w:rPr>
@@ -5407,15 +5640,7 @@
         <w:t xml:space="preserve">mounting an immune response </w:t>
       </w:r>
       <w:r>
-        <w:t>(</w:t>
-      </w:r>
-      <w:proofErr w:type="spellStart"/>
-      <w:r>
-        <w:t>Catalán</w:t>
-      </w:r>
-      <w:proofErr w:type="spellEnd"/>
-      <w:r>
-        <w:t xml:space="preserve"> et al., 2012)</w:t>
+        <w:t>(Catalán et al., 2012)</w:t>
       </w:r>
       <w:r>
         <w:t>.</w:t>
@@ -5445,7 +5670,15 @@
         <w:t xml:space="preserve">differences </w:t>
       </w:r>
       <w:r>
-        <w:t xml:space="preserve">between temperature treatments. </w:t>
+        <w:t>between temperature treatments</w:t>
+      </w:r>
+      <w:ins w:id="72" w:author="Nathaniel Haulk" w:date="2023-04-24T14:23:00Z">
+        <w:r>
+          <w:t xml:space="preserve"> (Figure 4)</w:t>
+        </w:r>
+      </w:ins>
+      <w:r>
+        <w:t xml:space="preserve">. </w:t>
       </w:r>
       <w:r>
         <w:t>This suggests that</w:t>
@@ -5470,6 +5703,9 @@
       <w:pPr>
         <w:spacing w:line="240" w:lineRule="auto"/>
         <w:ind w:firstLine="720"/>
+        <w:rPr>
+          <w:ins w:id="73" w:author="Nathaniel Haulk" w:date="2023-04-24T14:41:00Z"/>
+        </w:rPr>
       </w:pPr>
       <w:r>
         <w:t xml:space="preserve">Splitting each temperature treatment into control vs infected and coevolved colonies vs no coevolution colonies yielded different results.  </w:t>
@@ -5484,7 +5720,11 @@
         <w:t>a strong</w:t>
       </w:r>
       <w:r>
-        <w:t xml:space="preserve"> immune response inside the caterpillar to </w:t>
+        <w:t xml:space="preserve"> immune </w:t>
+      </w:r>
+      <w:r>
+        <w:lastRenderedPageBreak/>
+        <w:t xml:space="preserve">response inside the caterpillar to </w:t>
       </w:r>
       <w:r>
         <w:t>combat the</w:t>
@@ -5570,15 +5810,7 @@
         <w:t>used,</w:t>
       </w:r>
       <w:r>
-        <w:t xml:space="preserve"> and results vary between hosts and viruses (</w:t>
-      </w:r>
-      <w:proofErr w:type="spellStart"/>
-      <w:r>
-        <w:t>Mastore</w:t>
-      </w:r>
-      <w:proofErr w:type="spellEnd"/>
-      <w:r>
-        <w:t xml:space="preserve"> et al., 2019). The uninfected coevolved showed higher hemocyte counts in the 26</w:t>
+        <w:t xml:space="preserve"> and results vary between hosts and viruses (Mastore et al., 2019). The uninfected coevolved showed higher hemocyte counts in the 26</w:t>
       </w:r>
       <w:r>
         <w:rPr>
@@ -5615,11 +5847,7 @@
         <w:t>defend</w:t>
       </w:r>
       <w:r>
-        <w:t xml:space="preserve"> against </w:t>
-      </w:r>
-      <w:r>
-        <w:lastRenderedPageBreak/>
-        <w:t>pathogens.</w:t>
+        <w:t xml:space="preserve"> against pathogens.</w:t>
       </w:r>
       <w:r>
         <w:t xml:space="preserve"> The control population showed higher hemocyte counts in the 31</w:t>
@@ -5672,6 +5900,82 @@
       <w:r>
         <w:t xml:space="preserve"> for the control treatments, or to errors when collecting hemocytes. </w:t>
       </w:r>
+    </w:p>
+    <w:p>
+      <w:pPr>
+        <w:spacing w:line="240" w:lineRule="auto"/>
+        <w:ind w:firstLine="720"/>
+      </w:pPr>
+      <w:ins w:id="74" w:author="Nathaniel Haulk" w:date="2023-04-24T14:43:00Z">
+        <w:r>
+          <w:t>Hemocyte collection may have been skewed by excess cutting</w:t>
+        </w:r>
+      </w:ins>
+      <w:ins w:id="75" w:author="Nathaniel Haulk" w:date="2023-04-24T14:46:00Z">
+        <w:r>
+          <w:t xml:space="preserve"> during </w:t>
+        </w:r>
+      </w:ins>
+      <w:ins w:id="76" w:author="Nathaniel Haulk" w:date="2023-04-24T14:47:00Z">
+        <w:r>
+          <w:t>extraction</w:t>
+        </w:r>
+      </w:ins>
+      <w:ins w:id="77" w:author="Nathaniel Haulk" w:date="2023-04-24T14:43:00Z">
+        <w:r>
+          <w:t xml:space="preserve">. If </w:t>
+        </w:r>
+      </w:ins>
+      <w:ins w:id="78" w:author="Nathaniel Haulk" w:date="2023-04-24T14:44:00Z">
+        <w:r>
+          <w:t xml:space="preserve">the stomach </w:t>
+        </w:r>
+      </w:ins>
+      <w:ins w:id="79" w:author="Nathaniel Haulk" w:date="2023-04-24T14:45:00Z">
+        <w:r>
+          <w:t>of larvae</w:t>
+        </w:r>
+      </w:ins>
+      <w:ins w:id="80" w:author="Nathaniel Haulk" w:date="2023-04-24T14:46:00Z">
+        <w:r>
+          <w:t xml:space="preserve"> was cut</w:t>
+        </w:r>
+      </w:ins>
+      <w:ins w:id="81" w:author="Nathaniel Haulk" w:date="2023-04-24T14:44:00Z">
+        <w:r>
+          <w:t xml:space="preserve">, foreign cells </w:t>
+        </w:r>
+      </w:ins>
+      <w:ins w:id="82" w:author="Nathaniel Haulk" w:date="2023-04-24T14:46:00Z">
+        <w:r>
+          <w:t xml:space="preserve">may have </w:t>
+        </w:r>
+      </w:ins>
+      <w:ins w:id="83" w:author="Nathaniel Haulk" w:date="2023-04-24T14:47:00Z">
+        <w:r>
+          <w:t>entered</w:t>
+        </w:r>
+      </w:ins>
+      <w:ins w:id="84" w:author="Nathaniel Haulk" w:date="2023-04-24T14:46:00Z">
+        <w:r>
+          <w:t xml:space="preserve"> the solution</w:t>
+        </w:r>
+      </w:ins>
+      <w:ins w:id="85" w:author="Nathaniel Haulk" w:date="2023-04-24T14:47:00Z">
+        <w:r>
+          <w:t xml:space="preserve"> that had similar appearance to hemocytes. </w:t>
+        </w:r>
+      </w:ins>
+      <w:ins w:id="86" w:author="Nathaniel Haulk" w:date="2023-04-24T14:49:00Z">
+        <w:r>
+          <w:t xml:space="preserve">Additionally, </w:t>
+        </w:r>
+      </w:ins>
+      <w:ins w:id="87" w:author="Nathaniel Haulk" w:date="2023-04-24T14:50:00Z">
+        <w:r>
+          <w:t xml:space="preserve">some solutions may have coagulated before photos were taken skewing the amount of hemocytes in each photo. </w:t>
+        </w:r>
+      </w:ins>
     </w:p>
     <w:p>
       <w:pPr>
@@ -5945,6 +6249,7 @@
         <w:rPr>
           <w:noProof/>
         </w:rPr>
+        <w:lastRenderedPageBreak/>
         <w:drawing>
           <wp:inline distT="0" distB="0" distL="0" distR="0" wp14:anchorId="577EDCCF" wp14:editId="2BF1468A">
             <wp:extent cx="3182966" cy="2143797"/>
@@ -5994,7 +6299,6 @@
           <w:b/>
           <w:bCs/>
         </w:rPr>
-        <w:lastRenderedPageBreak/>
         <w:t xml:space="preserve">Figure </w:t>
       </w:r>
       <w:r>
@@ -6549,6 +6853,9 @@
                 <w:tab w:val="left" w:pos="2095"/>
               </w:tabs>
             </w:pPr>
+            <w:r>
+              <w:t>SSD</w:t>
+            </w:r>
           </w:p>
         </w:tc>
         <w:tc>
@@ -6561,6 +6868,9 @@
                 <w:tab w:val="left" w:pos="2095"/>
               </w:tabs>
             </w:pPr>
+            <w:r>
+              <w:t>X</w:t>
+            </w:r>
           </w:p>
         </w:tc>
         <w:tc>
@@ -6573,6 +6883,9 @@
                 <w:tab w:val="left" w:pos="2095"/>
               </w:tabs>
             </w:pPr>
+            <w:r>
+              <w:t>X</w:t>
+            </w:r>
           </w:p>
         </w:tc>
         <w:tc>
@@ -6585,6 +6898,9 @@
                 <w:tab w:val="left" w:pos="2095"/>
               </w:tabs>
             </w:pPr>
+            <w:r>
+              <w:t>0.978</w:t>
+            </w:r>
           </w:p>
         </w:tc>
         <w:tc>
@@ -6597,9 +6913,15 @@
                 <w:tab w:val="left" w:pos="2095"/>
               </w:tabs>
               <w:rPr>
-                <w:color w:val="FF0000"/>
+                <w:color w:val="000000" w:themeColor="text1"/>
               </w:rPr>
             </w:pPr>
+            <w:r>
+              <w:rPr>
+                <w:color w:val="000000" w:themeColor="text1"/>
+              </w:rPr>
+              <w:t>0.761</w:t>
+            </w:r>
           </w:p>
         </w:tc>
         <w:tc>
@@ -6612,6 +6934,17 @@
                 <w:tab w:val="left" w:pos="2095"/>
               </w:tabs>
             </w:pPr>
+            <w:commentRangeStart w:id="88"/>
+            <w:r>
+              <w:t>0.25 Hours</w:t>
+            </w:r>
+            <w:commentRangeEnd w:id="88"/>
+            <w:r>
+              <w:rPr>
+                <w:rStyle w:val="CommentReference"/>
+              </w:rPr>
+              <w:commentReference w:id="88"/>
+            </w:r>
           </w:p>
         </w:tc>
         <w:tc>
@@ -6675,24 +7008,24 @@
       <w:r>
         <w:t xml:space="preserve"> with </w:t>
       </w:r>
-      <w:commentRangeStart w:id="2"/>
-      <w:commentRangeStart w:id="3"/>
+      <w:commentRangeStart w:id="89"/>
+      <w:commentRangeStart w:id="90"/>
       <w:r>
         <w:t>data augmentation.</w:t>
       </w:r>
-      <w:commentRangeEnd w:id="2"/>
+      <w:commentRangeEnd w:id="89"/>
       <w:r>
         <w:rPr>
           <w:rStyle w:val="CommentReference"/>
         </w:rPr>
-        <w:commentReference w:id="2"/>
-      </w:r>
-      <w:commentRangeEnd w:id="3"/>
+        <w:commentReference w:id="89"/>
+      </w:r>
+      <w:commentRangeEnd w:id="90"/>
       <w:r>
         <w:rPr>
           <w:rStyle w:val="CommentReference"/>
         </w:rPr>
-        <w:commentReference w:id="3"/>
+        <w:commentReference w:id="90"/>
       </w:r>
       <w:r>
         <w:t xml:space="preserve"> The training size increased to </w:t>
@@ -6867,13 +7200,8 @@
                 <w:tab w:val="left" w:pos="2095"/>
               </w:tabs>
             </w:pPr>
-            <w:proofErr w:type="gramStart"/>
             <w:r>
-              <w:t>..</w:t>
-            </w:r>
-            <w:proofErr w:type="gramEnd"/>
-            <w:r>
-              <w:t>968</w:t>
+              <w:t>..968</w:t>
             </w:r>
           </w:p>
         </w:tc>
@@ -7285,6 +7613,7 @@
         <w:rPr>
           <w:noProof/>
         </w:rPr>
+        <w:lastRenderedPageBreak/>
         <w:drawing>
           <wp:inline distT="0" distB="0" distL="0" distR="0" wp14:anchorId="71EB9475" wp14:editId="75AB3267">
             <wp:extent cx="4761905" cy="3149206"/>
@@ -7388,7 +7717,6 @@
         <w:rPr>
           <w:noProof/>
         </w:rPr>
-        <w:lastRenderedPageBreak/>
         <w:drawing>
           <wp:inline distT="0" distB="0" distL="0" distR="0" wp14:anchorId="172EDF2D" wp14:editId="7C3470B3">
             <wp:extent cx="4761905" cy="3149206"/>
@@ -7489,6 +7817,7 @@
         <w:rPr>
           <w:noProof/>
         </w:rPr>
+        <w:lastRenderedPageBreak/>
         <w:drawing>
           <wp:inline distT="0" distB="0" distL="0" distR="0" wp14:anchorId="3097518C" wp14:editId="3820394F">
             <wp:extent cx="4761905" cy="4076190"/>
@@ -7557,7 +7886,6 @@
           <w:b/>
           <w:bCs/>
         </w:rPr>
-        <w:lastRenderedPageBreak/>
         <w:t>Acknowledgements</w:t>
       </w:r>
       <w:r>
@@ -7579,15 +7907,7 @@
         <w:t xml:space="preserve">would like to </w:t>
       </w:r>
       <w:r>
-        <w:t xml:space="preserve">thank Kale Costanza and Scott </w:t>
-      </w:r>
-      <w:proofErr w:type="spellStart"/>
-      <w:r>
-        <w:t>Grimmell</w:t>
-      </w:r>
-      <w:proofErr w:type="spellEnd"/>
-      <w:r>
-        <w:t xml:space="preserve"> for </w:t>
+        <w:t xml:space="preserve">thank Kale Costanza and Scott Grimmell for </w:t>
       </w:r>
       <w:r>
         <w:t xml:space="preserve">assisting </w:t>
@@ -7618,15 +7938,7 @@
         <w:spacing w:line="240" w:lineRule="auto"/>
       </w:pPr>
       <w:r>
-        <w:t xml:space="preserve">Nathaniel Haulk and Bret </w:t>
-      </w:r>
-      <w:proofErr w:type="spellStart"/>
-      <w:r>
-        <w:t>Elderd</w:t>
-      </w:r>
-      <w:proofErr w:type="spellEnd"/>
-      <w:r>
-        <w:t xml:space="preserve"> </w:t>
+        <w:t xml:space="preserve">Nathaniel Haulk and Bret Elderd </w:t>
       </w:r>
       <w:r>
         <w:t>d</w:t>
@@ -7635,15 +7947,7 @@
         <w:t xml:space="preserve">esigned the </w:t>
       </w:r>
       <w:r>
-        <w:t xml:space="preserve">ideas and experiments. Nathaniel Haulk collected data and ran analysis. Nathaniel Haulk and Bret </w:t>
-      </w:r>
-      <w:proofErr w:type="spellStart"/>
-      <w:r>
-        <w:t>Elderd</w:t>
-      </w:r>
-      <w:proofErr w:type="spellEnd"/>
-      <w:r>
-        <w:t xml:space="preserve"> wrote the </w:t>
+        <w:t xml:space="preserve">ideas and experiments. Nathaniel Haulk collected data and ran analysis. Nathaniel Haulk and Bret Elderd wrote the </w:t>
       </w:r>
       <w:r>
         <w:t>manuscript.</w:t>
@@ -7738,15 +8042,7 @@
         <w:ind w:left="446" w:hanging="475"/>
       </w:pPr>
       <w:r>
-        <w:t xml:space="preserve">Ali, A., Luttrell, R. G., &amp; Schneider, J. C. (1990). Effects of Temperature and Larval Diet on Development of the Fall Armyworm (Lepidoptera: </w:t>
-      </w:r>
-      <w:proofErr w:type="spellStart"/>
-      <w:r>
-        <w:t>Noctuidae</w:t>
-      </w:r>
-      <w:proofErr w:type="spellEnd"/>
-      <w:r>
-        <w:t xml:space="preserve">). </w:t>
+        <w:t xml:space="preserve">Ali, A., Luttrell, R. G., &amp; Schneider, J. C. (1990). Effects of Temperature and Larval Diet on Development of the Fall Armyworm (Lepidoptera: Noctuidae). </w:t>
       </w:r>
       <w:r>
         <w:rPr>
@@ -7783,39 +8079,8 @@
         <w:ind w:left="446" w:hanging="475"/>
       </w:pPr>
       <w:r>
-        <w:t xml:space="preserve">Allen, T., </w:t>
-      </w:r>
-      <w:proofErr w:type="spellStart"/>
-      <w:r>
-        <w:t>Kenis</w:t>
-      </w:r>
-      <w:proofErr w:type="spellEnd"/>
-      <w:r>
-        <w:t xml:space="preserve">, M., &amp; Norgrove, L. (2021). </w:t>
-      </w:r>
-      <w:proofErr w:type="spellStart"/>
-      <w:r>
-        <w:t>Eiphosoma</w:t>
-      </w:r>
-      <w:proofErr w:type="spellEnd"/>
-      <w:r>
-        <w:t xml:space="preserve"> </w:t>
-      </w:r>
-      <w:proofErr w:type="spellStart"/>
-      <w:r>
-        <w:t>laphygmae</w:t>
-      </w:r>
-      <w:proofErr w:type="spellEnd"/>
-      <w:r>
-        <w:t xml:space="preserve">, a classical solution for the biocontrol of the fall armyworm, Spodoptera </w:t>
-      </w:r>
-      <w:proofErr w:type="spellStart"/>
-      <w:r>
-        <w:t>frugiperda</w:t>
-      </w:r>
-      <w:proofErr w:type="spellEnd"/>
-      <w:r>
-        <w:t xml:space="preserve">? </w:t>
+        <w:lastRenderedPageBreak/>
+        <w:t xml:space="preserve">Allen, T., Kenis, M., &amp; Norgrove, L. (2021). Eiphosoma laphygmae, a classical solution for the biocontrol of the fall armyworm, Spodoptera frugiperda? </w:t>
       </w:r>
       <w:r>
         <w:rPr>
@@ -7851,21 +8116,8 @@
         <w:spacing w:line="240" w:lineRule="auto"/>
         <w:ind w:left="446" w:hanging="475"/>
       </w:pPr>
-      <w:proofErr w:type="spellStart"/>
-      <w:r>
-        <w:t>Behle</w:t>
-      </w:r>
-      <w:proofErr w:type="spellEnd"/>
-      <w:r>
-        <w:t xml:space="preserve">, R. W., &amp; Popham, H. J. R. (2012). Laboratory and field evaluations of the efficacy of a fast-killing baculovirus isolate from Spodoptera </w:t>
-      </w:r>
-      <w:proofErr w:type="spellStart"/>
-      <w:r>
-        <w:t>frugiperda</w:t>
-      </w:r>
-      <w:proofErr w:type="spellEnd"/>
-      <w:r>
-        <w:t xml:space="preserve">. </w:t>
+      <w:r>
+        <w:t xml:space="preserve">Behle, R. W., &amp; Popham, H. J. R. (2012). Laboratory and field evaluations of the efficacy of a fast-killing baculovirus isolate from Spodoptera frugiperda. </w:t>
       </w:r>
       <w:r>
         <w:rPr>
@@ -7901,29 +8153,8 @@
         <w:spacing w:line="240" w:lineRule="auto"/>
         <w:ind w:left="446" w:hanging="475"/>
       </w:pPr>
-      <w:proofErr w:type="spellStart"/>
-      <w:r>
-        <w:t>Catalán</w:t>
-      </w:r>
-      <w:proofErr w:type="spellEnd"/>
-      <w:r>
-        <w:t xml:space="preserve">, T. P., Wozniak, A., Niemeyer, H. M., </w:t>
-      </w:r>
-      <w:proofErr w:type="spellStart"/>
-      <w:r>
-        <w:t>Kalergis</w:t>
-      </w:r>
-      <w:proofErr w:type="spellEnd"/>
-      <w:r>
-        <w:t xml:space="preserve">, A. M., &amp; </w:t>
-      </w:r>
-      <w:proofErr w:type="spellStart"/>
-      <w:r>
-        <w:t>Bozinovic</w:t>
-      </w:r>
-      <w:proofErr w:type="spellEnd"/>
-      <w:r>
-        <w:t xml:space="preserve">, F. (2012). Interplay between thermal and immune ecology: Effect of environmental temperature on insect immune response and energetic costs after an immune challenge. </w:t>
+      <w:r>
+        <w:t xml:space="preserve">Catalán, T. P., Wozniak, A., Niemeyer, H. M., Kalergis, A. M., &amp; Bozinovic, F. (2012). Interplay between thermal and immune ecology: Effect of environmental temperature on insect immune response and energetic costs after an immune challenge. </w:t>
       </w:r>
       <w:r>
         <w:rPr>
@@ -7960,39 +8191,14 @@
         <w:ind w:left="446" w:hanging="475"/>
       </w:pPr>
       <w:r>
-        <w:t xml:space="preserve">Chen, K., Wang, J., Pang, J., Cao, Y., Xiong, Y., Li, X., Sun, S., Feng, W., Liu, Z., Xu, J., Zhang, Z., Cheng, D., Zhu, C., Cheng, T., Zhao, Q., Li, B., Lu, X., Zhu, R., Wu, Y., … Lin, D. (2019). </w:t>
-      </w:r>
-      <w:proofErr w:type="spellStart"/>
-      <w:r>
-        <w:t>MMDetection</w:t>
-      </w:r>
-      <w:proofErr w:type="spellEnd"/>
-      <w:r>
-        <w:t xml:space="preserve">: Open </w:t>
-      </w:r>
-      <w:proofErr w:type="spellStart"/>
-      <w:r>
-        <w:t>MMLab</w:t>
-      </w:r>
-      <w:proofErr w:type="spellEnd"/>
-      <w:r>
-        <w:t xml:space="preserve"> Detection Toolbox and Benchmark. </w:t>
-      </w:r>
-      <w:proofErr w:type="spellStart"/>
+        <w:t xml:space="preserve">Chen, K., Wang, J., Pang, J., Cao, Y., Xiong, Y., Li, X., Sun, S., Feng, W., Liu, Z., Xu, J., Zhang, Z., Cheng, D., Zhu, C., Cheng, T., Zhao, Q., Li, B., Lu, X., Zhu, R., Wu, Y., … Lin, D. (2019). MMDetection: Open MMLab Detection Toolbox and Benchmark. </w:t>
+      </w:r>
       <w:r>
         <w:rPr>
           <w:i/>
           <w:iCs/>
         </w:rPr>
-        <w:t>ArXiv</w:t>
-      </w:r>
-      <w:proofErr w:type="spellEnd"/>
-      <w:r>
-        <w:rPr>
-          <w:i/>
-          <w:iCs/>
-        </w:rPr>
-        <w:t xml:space="preserve"> Preprint ArXiv:1906.07155</w:t>
+        <w:t>ArXiv Preprint ArXiv:1906.07155</w:t>
       </w:r>
       <w:r>
         <w:t>.</w:t>
@@ -8003,29 +8209,8 @@
         <w:spacing w:line="240" w:lineRule="auto"/>
         <w:ind w:left="446" w:hanging="475"/>
       </w:pPr>
-      <w:proofErr w:type="spellStart"/>
-      <w:r>
-        <w:t>Eslin</w:t>
-      </w:r>
-      <w:proofErr w:type="spellEnd"/>
-      <w:r>
-        <w:t xml:space="preserve">, P., &amp; Prévost, G. (1998). Hemocyte load and immune resistance to </w:t>
-      </w:r>
-      <w:proofErr w:type="spellStart"/>
-      <w:r>
-        <w:t>Asobara</w:t>
-      </w:r>
-      <w:proofErr w:type="spellEnd"/>
-      <w:r>
-        <w:t xml:space="preserve"> </w:t>
-      </w:r>
-      <w:proofErr w:type="spellStart"/>
-      <w:r>
-        <w:t>tabida</w:t>
-      </w:r>
-      <w:proofErr w:type="spellEnd"/>
-      <w:r>
-        <w:t xml:space="preserve"> are correlated in species of the Drosophila melanogaster subgroup. </w:t>
+      <w:r>
+        <w:t xml:space="preserve">Eslin, P., &amp; Prévost, G. (1998). Hemocyte load and immune resistance to Asobara tabida are correlated in species of the Drosophila melanogaster subgroup. </w:t>
       </w:r>
       <w:r>
         <w:rPr>
@@ -8061,13 +8246,8 @@
         <w:spacing w:line="240" w:lineRule="auto"/>
         <w:ind w:left="446" w:hanging="475"/>
       </w:pPr>
-      <w:proofErr w:type="spellStart"/>
-      <w:r>
-        <w:t>Girshick</w:t>
-      </w:r>
-      <w:proofErr w:type="spellEnd"/>
-      <w:r>
-        <w:t xml:space="preserve">, R. (2015). </w:t>
+      <w:r>
+        <w:t xml:space="preserve">Girshick, R. (2015). </w:t>
       </w:r>
       <w:r>
         <w:rPr>
@@ -8077,15 +8257,7 @@
         <w:t>Fast R-CNN</w:t>
       </w:r>
       <w:r>
-        <w:t xml:space="preserve"> (arXiv:1504.08083). </w:t>
-      </w:r>
-      <w:proofErr w:type="spellStart"/>
-      <w:r>
-        <w:t>arXiv</w:t>
-      </w:r>
-      <w:proofErr w:type="spellEnd"/>
-      <w:r>
-        <w:t xml:space="preserve">. </w:t>
+        <w:t xml:space="preserve"> (arXiv:1504.08083). arXiv. </w:t>
       </w:r>
       <w:hyperlink r:id="rId25" w:history="1">
         <w:r>
@@ -8101,53 +8273,8 @@
         <w:spacing w:line="240" w:lineRule="auto"/>
         <w:ind w:left="446" w:hanging="475"/>
       </w:pPr>
-      <w:proofErr w:type="spellStart"/>
-      <w:r>
-        <w:t>Goergen</w:t>
-      </w:r>
-      <w:proofErr w:type="spellEnd"/>
-      <w:r>
-        <w:t xml:space="preserve">, G., Kumar, P. L., </w:t>
-      </w:r>
-      <w:proofErr w:type="spellStart"/>
-      <w:r>
-        <w:t>Sankung</w:t>
-      </w:r>
-      <w:proofErr w:type="spellEnd"/>
-      <w:r>
-        <w:t xml:space="preserve">, S. B., </w:t>
-      </w:r>
-      <w:proofErr w:type="spellStart"/>
-      <w:r>
-        <w:t>Togola</w:t>
-      </w:r>
-      <w:proofErr w:type="spellEnd"/>
-      <w:r>
-        <w:t xml:space="preserve">, A., &amp; </w:t>
-      </w:r>
-      <w:proofErr w:type="spellStart"/>
-      <w:r>
-        <w:t>Tamò</w:t>
-      </w:r>
-      <w:proofErr w:type="spellEnd"/>
-      <w:r>
-        <w:t xml:space="preserve">, M. (2016). First Report of Outbreaks of the Fall Armyworm Spodoptera </w:t>
-      </w:r>
-      <w:proofErr w:type="spellStart"/>
-      <w:r>
-        <w:t>frugiperda</w:t>
-      </w:r>
-      <w:proofErr w:type="spellEnd"/>
-      <w:r>
-        <w:t xml:space="preserve"> (J E Smith) (Lepidoptera, </w:t>
-      </w:r>
-      <w:proofErr w:type="spellStart"/>
-      <w:r>
-        <w:t>Noctuidae</w:t>
-      </w:r>
-      <w:proofErr w:type="spellEnd"/>
-      <w:r>
-        <w:t xml:space="preserve">), a New Alien Invasive Pest in West and Central Africa. </w:t>
+      <w:r>
+        <w:t xml:space="preserve">Goergen, G., Kumar, P. L., Sankung, S. B., Togola, A., &amp; Tamò, M. (2016). First Report of Outbreaks of the Fall Armyworm Spodoptera frugiperda (J E Smith) (Lepidoptera, Noctuidae), a New Alien Invasive Pest in West and Central Africa. </w:t>
       </w:r>
       <w:r>
         <w:rPr>
@@ -8183,30 +8310,16 @@
         <w:spacing w:line="240" w:lineRule="auto"/>
         <w:ind w:left="446" w:hanging="475"/>
       </w:pPr>
-      <w:proofErr w:type="spellStart"/>
-      <w:r>
-        <w:t>Jocher</w:t>
-      </w:r>
-      <w:proofErr w:type="spellEnd"/>
-      <w:r>
-        <w:t xml:space="preserve">, G. (2020). </w:t>
+      <w:r>
+        <w:t xml:space="preserve">Jocher, G. (2020). </w:t>
       </w:r>
       <w:r>
         <w:rPr>
           <w:i/>
           <w:iCs/>
         </w:rPr>
-        <w:t xml:space="preserve">YOLOv5 by </w:t>
-      </w:r>
-      <w:proofErr w:type="spellStart"/>
-      <w:r>
-        <w:rPr>
-          <w:i/>
-          <w:iCs/>
-        </w:rPr>
-        <w:t>Ultralytics</w:t>
-      </w:r>
-      <w:proofErr w:type="spellEnd"/>
+        <w:t>YOLOv5 by Ultralytics</w:t>
+      </w:r>
       <w:r>
         <w:t xml:space="preserve"> (7.0). </w:t>
       </w:r>
@@ -8224,47 +8337,16 @@
         <w:spacing w:line="240" w:lineRule="auto"/>
         <w:ind w:left="446" w:hanging="475"/>
       </w:pPr>
-      <w:proofErr w:type="spellStart"/>
-      <w:r>
-        <w:lastRenderedPageBreak/>
-        <w:t>Jocher</w:t>
-      </w:r>
-      <w:proofErr w:type="spellEnd"/>
-      <w:r>
-        <w:t xml:space="preserve">, G., </w:t>
-      </w:r>
-      <w:proofErr w:type="spellStart"/>
-      <w:r>
-        <w:t>Chaurasia</w:t>
-      </w:r>
-      <w:proofErr w:type="spellEnd"/>
-      <w:r>
-        <w:t xml:space="preserve">, A., &amp; </w:t>
-      </w:r>
-      <w:proofErr w:type="spellStart"/>
-      <w:r>
-        <w:t>Qiu</w:t>
-      </w:r>
-      <w:proofErr w:type="spellEnd"/>
-      <w:r>
-        <w:t xml:space="preserve">, J. (2023). </w:t>
+      <w:r>
+        <w:t xml:space="preserve">Jocher, G., Chaurasia, A., &amp; Qiu, J. (2023). </w:t>
       </w:r>
       <w:r>
         <w:rPr>
           <w:i/>
           <w:iCs/>
         </w:rPr>
-        <w:t xml:space="preserve">YOLO by </w:t>
-      </w:r>
-      <w:proofErr w:type="spellStart"/>
-      <w:r>
-        <w:rPr>
-          <w:i/>
-          <w:iCs/>
-        </w:rPr>
-        <w:t>Ultralytics</w:t>
-      </w:r>
-      <w:proofErr w:type="spellEnd"/>
+        <w:t>YOLO by Ultralytics</w:t>
+      </w:r>
       <w:r>
         <w:t xml:space="preserve"> (8.0.0). </w:t>
       </w:r>
@@ -8320,39 +8402,7 @@
         <w:ind w:left="446" w:hanging="475"/>
       </w:pPr>
       <w:r>
-        <w:t xml:space="preserve">Liu, W., </w:t>
-      </w:r>
-      <w:proofErr w:type="spellStart"/>
-      <w:r>
-        <w:t>Anguelov</w:t>
-      </w:r>
-      <w:proofErr w:type="spellEnd"/>
-      <w:r>
-        <w:t xml:space="preserve">, D., Erhan, D., </w:t>
-      </w:r>
-      <w:proofErr w:type="spellStart"/>
-      <w:r>
-        <w:t>Szegedy</w:t>
-      </w:r>
-      <w:proofErr w:type="spellEnd"/>
-      <w:r>
-        <w:t xml:space="preserve">, C., Reed, S., Fu, C.-Y., &amp; Berg, A. C. (2016). </w:t>
-      </w:r>
-      <w:proofErr w:type="spellStart"/>
-      <w:r>
-        <w:t>Ssd</w:t>
-      </w:r>
-      <w:proofErr w:type="spellEnd"/>
-      <w:r>
-        <w:t xml:space="preserve">: Single shot </w:t>
-      </w:r>
-      <w:proofErr w:type="spellStart"/>
-      <w:r>
-        <w:t>multibox</w:t>
-      </w:r>
-      <w:proofErr w:type="spellEnd"/>
-      <w:r>
-        <w:t xml:space="preserve"> detector. </w:t>
+        <w:t xml:space="preserve">Liu, W., Anguelov, D., Erhan, D., Szegedy, C., Reed, S., Fu, C.-Y., &amp; Berg, A. C. (2016). Ssd: Single shot multibox detector. </w:t>
       </w:r>
       <w:r>
         <w:rPr>
@@ -8371,15 +8421,7 @@
         <w:ind w:left="446" w:hanging="475"/>
       </w:pPr>
       <w:r>
-        <w:t xml:space="preserve">Liu, Y., Sun, P., </w:t>
-      </w:r>
-      <w:proofErr w:type="spellStart"/>
-      <w:r>
-        <w:t>Wergeles</w:t>
-      </w:r>
-      <w:proofErr w:type="spellEnd"/>
-      <w:r>
-        <w:t xml:space="preserve">, N., &amp; Shang, Y. (2021). A survey and performance evaluation of deep learning methods for small object detection. </w:t>
+        <w:t xml:space="preserve">Liu, Y., Sun, P., Wergeles, N., &amp; Shang, Y. (2021). A survey and performance evaluation of deep learning methods for small object detection. </w:t>
       </w:r>
       <w:r>
         <w:rPr>
@@ -8415,37 +8457,8 @@
         <w:spacing w:line="240" w:lineRule="auto"/>
         <w:ind w:left="446" w:hanging="475"/>
       </w:pPr>
-      <w:proofErr w:type="spellStart"/>
-      <w:r>
-        <w:t>Mastore</w:t>
-      </w:r>
-      <w:proofErr w:type="spellEnd"/>
-      <w:r>
-        <w:t xml:space="preserve">, M., </w:t>
-      </w:r>
-      <w:proofErr w:type="spellStart"/>
-      <w:r>
-        <w:t>Quadroni</w:t>
-      </w:r>
-      <w:proofErr w:type="spellEnd"/>
-      <w:r>
-        <w:t xml:space="preserve">, S., Toscano, A., </w:t>
-      </w:r>
-      <w:proofErr w:type="spellStart"/>
-      <w:r>
-        <w:t>Mottadelli</w:t>
-      </w:r>
-      <w:proofErr w:type="spellEnd"/>
-      <w:r>
-        <w:t xml:space="preserve">, N., &amp; </w:t>
-      </w:r>
-      <w:proofErr w:type="spellStart"/>
-      <w:r>
-        <w:t>Brivio</w:t>
-      </w:r>
-      <w:proofErr w:type="spellEnd"/>
-      <w:r>
-        <w:t xml:space="preserve">, M. F. (2019). Susceptibility to entomopathogens and modulation of basal immunity in two insect models at different temperatures. </w:t>
+      <w:r>
+        <w:t xml:space="preserve">Mastore, M., Quadroni, S., Toscano, A., Mottadelli, N., &amp; Brivio, M. F. (2019). Susceptibility to entomopathogens and modulation of basal immunity in two insect models at different temperatures. </w:t>
       </w:r>
       <w:r>
         <w:rPr>
@@ -8518,29 +8531,9 @@
         <w:spacing w:line="240" w:lineRule="auto"/>
         <w:ind w:left="446" w:hanging="475"/>
       </w:pPr>
-      <w:proofErr w:type="spellStart"/>
-      <w:r>
-        <w:t>Poostchi</w:t>
-      </w:r>
-      <w:proofErr w:type="spellEnd"/>
-      <w:r>
-        <w:t xml:space="preserve">, M., </w:t>
-      </w:r>
-      <w:proofErr w:type="spellStart"/>
-      <w:r>
-        <w:t>Silamut</w:t>
-      </w:r>
-      <w:proofErr w:type="spellEnd"/>
-      <w:r>
-        <w:t xml:space="preserve">, K., Maude, R. J., Jaeger, S., &amp; </w:t>
-      </w:r>
-      <w:proofErr w:type="spellStart"/>
-      <w:r>
-        <w:t>Thoma</w:t>
-      </w:r>
-      <w:proofErr w:type="spellEnd"/>
-      <w:r>
-        <w:t xml:space="preserve">, G. (2018). Image analysis and machine learning for detecting malaria. </w:t>
+      <w:r>
+        <w:lastRenderedPageBreak/>
+        <w:t xml:space="preserve">Poostchi, M., Silamut, K., Maude, R. J., Jaeger, S., &amp; Thoma, G. (2018). Image analysis and machine learning for detecting malaria. </w:t>
       </w:r>
       <w:r>
         <w:rPr>
@@ -8576,52 +8569,15 @@
         <w:spacing w:line="240" w:lineRule="auto"/>
         <w:ind w:left="446" w:hanging="475"/>
       </w:pPr>
-      <w:proofErr w:type="spellStart"/>
-      <w:r>
-        <w:t>Prasetyo</w:t>
-      </w:r>
-      <w:proofErr w:type="spellEnd"/>
-      <w:r>
-        <w:t xml:space="preserve">, E., </w:t>
-      </w:r>
-      <w:proofErr w:type="spellStart"/>
-      <w:r>
-        <w:t>Suciati</w:t>
-      </w:r>
-      <w:proofErr w:type="spellEnd"/>
-      <w:r>
-        <w:t xml:space="preserve">, N., &amp; </w:t>
-      </w:r>
-      <w:proofErr w:type="spellStart"/>
-      <w:r>
-        <w:t>Fatichah</w:t>
-      </w:r>
-      <w:proofErr w:type="spellEnd"/>
-      <w:r>
-        <w:t xml:space="preserve">, C. (2020). A Comparison of YOLO and Mask R-CNN for Segmenting Head and Tail of Fish. </w:t>
+      <w:r>
+        <w:t xml:space="preserve">Prasetyo, E., Suciati, N., &amp; Fatichah, C. (2020). A Comparison of YOLO and Mask R-CNN for Segmenting Head and Tail of Fish. </w:t>
       </w:r>
       <w:r>
         <w:rPr>
           <w:i/>
           <w:iCs/>
         </w:rPr>
-        <w:t>2020 4th International Conference on Informatics and Computational Sciences (</w:t>
-      </w:r>
-      <w:proofErr w:type="spellStart"/>
-      <w:r>
-        <w:rPr>
-          <w:i/>
-          <w:iCs/>
-        </w:rPr>
-        <w:t>ICICoS</w:t>
-      </w:r>
-      <w:proofErr w:type="spellEnd"/>
-      <w:r>
-        <w:rPr>
-          <w:i/>
-          <w:iCs/>
-        </w:rPr>
-        <w:t>)</w:t>
+        <w:t>2020 4th International Conference on Informatics and Computational Sciences (ICICoS)</w:t>
       </w:r>
       <w:r>
         <w:t xml:space="preserve">, 1–6. </w:t>
@@ -8641,23 +8597,7 @@
         <w:ind w:left="446" w:hanging="475"/>
       </w:pPr>
       <w:r>
-        <w:t xml:space="preserve">Redmon, J., </w:t>
-      </w:r>
-      <w:proofErr w:type="spellStart"/>
-      <w:r>
-        <w:t>Divvala</w:t>
-      </w:r>
-      <w:proofErr w:type="spellEnd"/>
-      <w:r>
-        <w:t xml:space="preserve">, S., </w:t>
-      </w:r>
-      <w:proofErr w:type="spellStart"/>
-      <w:r>
-        <w:t>Girshick</w:t>
-      </w:r>
-      <w:proofErr w:type="spellEnd"/>
-      <w:r>
-        <w:t xml:space="preserve">, R., &amp; Farhadi, A. (2016). You Only Look Once: Unified, Real-Time Object Detection. </w:t>
+        <w:t xml:space="preserve">Redmon, J., Divvala, S., Girshick, R., &amp; Farhadi, A. (2016). You Only Look Once: Unified, Real-Time Object Detection. </w:t>
       </w:r>
       <w:r>
         <w:rPr>
@@ -8721,15 +8661,7 @@
         <w:ind w:left="446" w:hanging="475"/>
       </w:pPr>
       <w:r>
-        <w:t xml:space="preserve">Ren, S., He, K., </w:t>
-      </w:r>
-      <w:proofErr w:type="spellStart"/>
-      <w:r>
-        <w:t>Girshick</w:t>
-      </w:r>
-      <w:proofErr w:type="spellEnd"/>
-      <w:r>
-        <w:t xml:space="preserve">, R., &amp; Sun, J. (2016). </w:t>
+        <w:t xml:space="preserve">Ren, S., He, K., Girshick, R., &amp; Sun, J. (2016). </w:t>
       </w:r>
       <w:r>
         <w:rPr>
@@ -8739,15 +8671,7 @@
         <w:t>Faster R-CNN: Towards Real-Time Object Detection with Region Proposal Networks</w:t>
       </w:r>
       <w:r>
-        <w:t xml:space="preserve"> (arXiv:1506.01497). </w:t>
-      </w:r>
-      <w:proofErr w:type="spellStart"/>
-      <w:r>
-        <w:t>arXiv</w:t>
-      </w:r>
-      <w:proofErr w:type="spellEnd"/>
-      <w:r>
-        <w:t xml:space="preserve">. </w:t>
+        <w:t xml:space="preserve"> (arXiv:1506.01497). arXiv. </w:t>
       </w:r>
       <w:hyperlink r:id="rId37" w:history="1">
         <w:r>
@@ -8764,23 +8688,7 @@
         <w:ind w:left="446" w:hanging="475"/>
       </w:pPr>
       <w:r>
-        <w:t xml:space="preserve">Schneider, C. A., </w:t>
-      </w:r>
-      <w:proofErr w:type="spellStart"/>
-      <w:r>
-        <w:t>Rasband</w:t>
-      </w:r>
-      <w:proofErr w:type="spellEnd"/>
-      <w:r>
-        <w:t xml:space="preserve">, W. S., &amp; </w:t>
-      </w:r>
-      <w:proofErr w:type="spellStart"/>
-      <w:r>
-        <w:t>Eliceiri</w:t>
-      </w:r>
-      <w:proofErr w:type="spellEnd"/>
-      <w:r>
-        <w:t xml:space="preserve">, K. W. (2012). NIH Image to ImageJ: 25 years of image analysis. </w:t>
+        <w:t xml:space="preserve">Schneider, C. A., Rasband, W. S., &amp; Eliceiri, K. W. (2012). NIH Image to ImageJ: 25 years of image analysis. </w:t>
       </w:r>
       <w:r>
         <w:rPr>
@@ -8809,15 +8717,7 @@
         <w:ind w:left="446" w:hanging="475"/>
       </w:pPr>
       <w:r>
-        <w:t xml:space="preserve">Shorten, C., &amp; </w:t>
-      </w:r>
-      <w:proofErr w:type="spellStart"/>
-      <w:r>
-        <w:t>Khoshgoftaar</w:t>
-      </w:r>
-      <w:proofErr w:type="spellEnd"/>
-      <w:r>
-        <w:t xml:space="preserve">, T. M. (2019). A survey on Image Data Augmentation for Deep Learning. </w:t>
+        <w:t xml:space="preserve">Shorten, C., &amp; Khoshgoftaar, T. M. (2019). A survey on Image Data Augmentation for Deep Learning. </w:t>
       </w:r>
       <w:r>
         <w:rPr>
@@ -8853,29 +8753,8 @@
         <w:spacing w:line="240" w:lineRule="auto"/>
         <w:ind w:left="446" w:hanging="475"/>
       </w:pPr>
-      <w:proofErr w:type="spellStart"/>
-      <w:r>
-        <w:t>Smilanich</w:t>
-      </w:r>
-      <w:proofErr w:type="spellEnd"/>
-      <w:r>
-        <w:t xml:space="preserve">, A. M., </w:t>
-      </w:r>
-      <w:proofErr w:type="spellStart"/>
-      <w:r>
-        <w:t>Langus</w:t>
-      </w:r>
-      <w:proofErr w:type="spellEnd"/>
-      <w:r>
-        <w:t xml:space="preserve">, T. C., Doan, L., Dyer, L. A., Harrison, J. G., Hsueh, J., &amp; </w:t>
-      </w:r>
-      <w:proofErr w:type="spellStart"/>
-      <w:r>
-        <w:t>Teglas</w:t>
-      </w:r>
-      <w:proofErr w:type="spellEnd"/>
-      <w:r>
-        <w:t xml:space="preserve">, M. B. (2018). Host plant associated enhancement of immunity and survival in virus infected caterpillars. </w:t>
+      <w:r>
+        <w:t xml:space="preserve">Smilanich, A. M., Langus, T. C., Doan, L., Dyer, L. A., Harrison, J. G., Hsueh, J., &amp; Teglas, M. B. (2018). Host plant associated enhancement of immunity and survival in virus infected caterpillars. </w:t>
       </w:r>
       <w:r>
         <w:rPr>
@@ -8912,24 +8791,7 @@
         <w:ind w:left="446" w:hanging="475"/>
       </w:pPr>
       <w:r>
-        <w:lastRenderedPageBreak/>
-        <w:t xml:space="preserve">Tay, W. T., Meagher, R. L., </w:t>
-      </w:r>
-      <w:proofErr w:type="spellStart"/>
-      <w:r>
-        <w:t>Czepak</w:t>
-      </w:r>
-      <w:proofErr w:type="spellEnd"/>
-      <w:r>
-        <w:t xml:space="preserve">, C., &amp; Groot, A. T. (2023). Spodoptera </w:t>
-      </w:r>
-      <w:proofErr w:type="spellStart"/>
-      <w:r>
-        <w:t>frugiperda</w:t>
-      </w:r>
-      <w:proofErr w:type="spellEnd"/>
-      <w:r>
-        <w:t xml:space="preserve">: Ecology, Evolution, and Management Options of an Invasive Species. </w:t>
+        <w:t xml:space="preserve">Tay, W. T., Meagher, R. L., Czepak, C., &amp; Groot, A. T. (2023). Spodoptera frugiperda: Ecology, Evolution, and Management Options of an Invasive Species. </w:t>
       </w:r>
       <w:r>
         <w:rPr>
@@ -8966,71 +8828,7 @@
         <w:ind w:left="446" w:hanging="475"/>
       </w:pPr>
       <w:r>
-        <w:t xml:space="preserve">Varshney, R., </w:t>
-      </w:r>
-      <w:proofErr w:type="spellStart"/>
-      <w:r>
-        <w:t>Poornesha</w:t>
-      </w:r>
-      <w:proofErr w:type="spellEnd"/>
-      <w:r>
-        <w:t xml:space="preserve">, B., Raghavendra, A., Lalitha, Y., Apoorva, V., </w:t>
-      </w:r>
-      <w:proofErr w:type="spellStart"/>
-      <w:r>
-        <w:t>Ramanujam</w:t>
-      </w:r>
-      <w:proofErr w:type="spellEnd"/>
-      <w:r>
-        <w:t xml:space="preserve">, B., </w:t>
-      </w:r>
-      <w:proofErr w:type="spellStart"/>
-      <w:r>
-        <w:t>Rangeshwaran</w:t>
-      </w:r>
-      <w:proofErr w:type="spellEnd"/>
-      <w:r>
-        <w:t xml:space="preserve">, R., </w:t>
-      </w:r>
-      <w:proofErr w:type="spellStart"/>
-      <w:r>
-        <w:t>Subaharan</w:t>
-      </w:r>
-      <w:proofErr w:type="spellEnd"/>
-      <w:r>
-        <w:t xml:space="preserve">, K., </w:t>
-      </w:r>
-      <w:proofErr w:type="spellStart"/>
-      <w:r>
-        <w:t>Shylesha</w:t>
-      </w:r>
-      <w:proofErr w:type="spellEnd"/>
-      <w:r>
-        <w:t xml:space="preserve">, A. N., </w:t>
-      </w:r>
-      <w:proofErr w:type="spellStart"/>
-      <w:r>
-        <w:t>Bakthavatsalam</w:t>
-      </w:r>
-      <w:proofErr w:type="spellEnd"/>
-      <w:r>
-        <w:t xml:space="preserve">, N., Chaudhary, M., &amp; Pandit, V. (2021). Biocontrol-based management of fall armyworm, Spodoptera </w:t>
-      </w:r>
-      <w:proofErr w:type="spellStart"/>
-      <w:r>
-        <w:t>frugiperda</w:t>
-      </w:r>
-      <w:proofErr w:type="spellEnd"/>
-      <w:r>
-        <w:t xml:space="preserve"> (J E Smith) (Lepidoptera: </w:t>
-      </w:r>
-      <w:proofErr w:type="spellStart"/>
-      <w:r>
-        <w:t>Noctuidae</w:t>
-      </w:r>
-      <w:proofErr w:type="spellEnd"/>
-      <w:r>
-        <w:t xml:space="preserve">) on Indian Maize. </w:t>
+        <w:t xml:space="preserve">Varshney, R., Poornesha, B., Raghavendra, A., Lalitha, Y., Apoorva, V., Ramanujam, B., Rangeshwaran, R., Subaharan, K., Shylesha, A. N., Bakthavatsalam, N., Chaudhary, M., &amp; Pandit, V. (2021). Biocontrol-based management of fall armyworm, Spodoptera frugiperda (J E Smith) (Lepidoptera: Noctuidae) on Indian Maize. </w:t>
       </w:r>
       <w:r>
         <w:rPr>
@@ -9086,47 +8884,7 @@
         <w:ind w:left="446" w:hanging="475"/>
       </w:pPr>
       <w:r>
-        <w:t xml:space="preserve">Wang, P., Meng, F., Donaldson, P., Horan, S., </w:t>
-      </w:r>
-      <w:proofErr w:type="spellStart"/>
-      <w:r>
-        <w:t>Panchy</w:t>
-      </w:r>
-      <w:proofErr w:type="spellEnd"/>
-      <w:r>
-        <w:t xml:space="preserve">, N. L., </w:t>
-      </w:r>
-      <w:proofErr w:type="spellStart"/>
-      <w:r>
-        <w:t>Vischulis</w:t>
-      </w:r>
-      <w:proofErr w:type="spellEnd"/>
-      <w:r>
-        <w:t xml:space="preserve">, E., Winship, E., Conner, J. K., </w:t>
-      </w:r>
-      <w:proofErr w:type="spellStart"/>
-      <w:r>
-        <w:t>Krysan</w:t>
-      </w:r>
-      <w:proofErr w:type="spellEnd"/>
-      <w:r>
-        <w:t xml:space="preserve">, P. J., </w:t>
-      </w:r>
-      <w:proofErr w:type="spellStart"/>
-      <w:r>
-        <w:t>Shiu</w:t>
-      </w:r>
-      <w:proofErr w:type="spellEnd"/>
-      <w:r>
-        <w:t xml:space="preserve">, S.-H., &amp; </w:t>
-      </w:r>
-      <w:proofErr w:type="spellStart"/>
-      <w:r>
-        <w:t>Lehti-Shiu</w:t>
-      </w:r>
-      <w:proofErr w:type="spellEnd"/>
-      <w:r>
-        <w:t xml:space="preserve">, M. D. (2022). High-throughput measurement of plant fitness traits with an object detection method using Faster R-CNN. </w:t>
+        <w:t xml:space="preserve">Wang, P., Meng, F., Donaldson, P., Horan, S., Panchy, N. L., Vischulis, E., Winship, E., Conner, J. K., Krysan, P. J., Shiu, S.-H., &amp; Lehti-Shiu, M. D. (2022). High-throughput measurement of plant fitness traits with an object detection method using Faster R-CNN. </w:t>
       </w:r>
       <w:r>
         <w:rPr>
@@ -9163,15 +8921,7 @@
         <w:ind w:left="446" w:hanging="475"/>
       </w:pPr>
       <w:r>
-        <w:t xml:space="preserve">Wang, W., He, P., Zhang, Y., Liu, T., Jing, X., &amp; Zhang, S. (2020). The Population Growth of Spodoptera </w:t>
-      </w:r>
-      <w:proofErr w:type="spellStart"/>
-      <w:r>
-        <w:t>frugiperda</w:t>
-      </w:r>
-      <w:proofErr w:type="spellEnd"/>
-      <w:r>
-        <w:t xml:space="preserve"> on Six Cash Crop Species and Implications for Its Occurrence and Damage Potential in China. </w:t>
+        <w:t xml:space="preserve">Wang, W., He, P., Zhang, Y., Liu, T., Jing, X., &amp; Zhang, S. (2020). The Population Growth of Spodoptera frugiperda on Six Cash Crop Species and Implications for Its Occurrence and Damage Potential in China. </w:t>
       </w:r>
       <w:r>
         <w:rPr>
@@ -9218,15 +8968,7 @@
         <w:t>Object Detection in 20 Years: A Survey</w:t>
       </w:r>
       <w:r>
-        <w:t xml:space="preserve"> (arXiv:1905.05055). </w:t>
-      </w:r>
-      <w:proofErr w:type="spellStart"/>
-      <w:r>
-        <w:t>arXiv</w:t>
-      </w:r>
-      <w:proofErr w:type="spellEnd"/>
-      <w:r>
-        <w:t xml:space="preserve">. </w:t>
+        <w:t xml:space="preserve"> (arXiv:1905.05055). arXiv. </w:t>
       </w:r>
       <w:hyperlink r:id="rId44" w:history="1">
         <w:r>
@@ -9257,7 +8999,7 @@
 
 <file path=word/comments.xml><?xml version="1.0" encoding="utf-8"?>
 <w:comments xmlns:wpc="http://schemas.microsoft.com/office/word/2010/wordprocessingCanvas" xmlns:cx="http://schemas.microsoft.com/office/drawing/2014/chartex" xmlns:cx1="http://schemas.microsoft.com/office/drawing/2015/9/8/chartex" xmlns:cx2="http://schemas.microsoft.com/office/drawing/2015/10/21/chartex" xmlns:cx3="http://schemas.microsoft.com/office/drawing/2016/5/9/chartex" xmlns:cx4="http://schemas.microsoft.com/office/drawing/2016/5/10/chartex" xmlns:cx5="http://schemas.microsoft.com/office/drawing/2016/5/11/chartex" xmlns:cx6="http://schemas.microsoft.com/office/drawing/2016/5/12/chartex" xmlns:cx7="http://schemas.microsoft.com/office/drawing/2016/5/13/chartex" xmlns:cx8="http://schemas.microsoft.com/office/drawing/2016/5/14/chartex" xmlns:mc="http://schemas.openxmlformats.org/markup-compatibility/2006" xmlns:aink="http://schemas.microsoft.com/office/drawing/2016/ink" xmlns:am3d="http://schemas.microsoft.com/office/drawing/2017/model3d" xmlns:o="urn:schemas-microsoft-com:office:office" xmlns:oel="http://schemas.microsoft.com/office/2019/extlst" xmlns:r="http://schemas.openxmlformats.org/officeDocument/2006/relationships" xmlns:m="http://schemas.openxmlformats.org/officeDocument/2006/math" xmlns:v="urn:schemas-microsoft-com:vml" xmlns:wp14="http://schemas.microsoft.com/office/word/2010/wordprocessingDrawing" xmlns:wp="http://schemas.openxmlformats.org/drawingml/2006/wordprocessingDrawing" xmlns:w10="urn:schemas-microsoft-com:office:word" xmlns:w="http://schemas.openxmlformats.org/wordprocessingml/2006/main" xmlns:w14="http://schemas.microsoft.com/office/word/2010/wordml" xmlns:w15="http://schemas.microsoft.com/office/word/2012/wordml" xmlns:w16cex="http://schemas.microsoft.com/office/word/2018/wordml/cex" xmlns:w16cid="http://schemas.microsoft.com/office/word/2016/wordml/cid" xmlns:w16="http://schemas.microsoft.com/office/word/2018/wordml" xmlns:w16du="http://schemas.microsoft.com/office/word/2023/wordml/word16du" xmlns:w16sdtdh="http://schemas.microsoft.com/office/word/2020/wordml/sdtdatahash" xmlns:w16se="http://schemas.microsoft.com/office/word/2015/wordml/symex" xmlns:wpg="http://schemas.microsoft.com/office/word/2010/wordprocessingGroup" xmlns:wpi="http://schemas.microsoft.com/office/word/2010/wordprocessingInk" xmlns:wne="http://schemas.microsoft.com/office/word/2006/wordml" xmlns:wps="http://schemas.microsoft.com/office/word/2010/wordprocessingShape" mc:Ignorable="w14 w15 w16se w16cid w16 w16cex w16sdtdh wp14">
-  <w:comment w:id="0" w:author="Nathaniel Haulk" w:date="2023-04-13T17:30:00Z" w:initials="NH">
+  <w:comment w:id="59" w:author="Nathaniel Haulk" w:date="2023-04-13T17:30:00Z" w:initials="NH">
     <w:p>
       <w:pPr>
         <w:pStyle w:val="CommentText"/>
@@ -9273,7 +9015,7 @@
       </w:r>
     </w:p>
   </w:comment>
-  <w:comment w:id="1" w:author="Nathaniel Haulk" w:date="2023-04-13T00:34:00Z" w:initials="NH">
+  <w:comment w:id="60" w:author="Nathaniel Haulk" w:date="2023-04-13T00:34:00Z" w:initials="NH">
     <w:p>
       <w:pPr>
         <w:pStyle w:val="CommentText"/>
@@ -9289,7 +9031,7 @@
       </w:r>
     </w:p>
   </w:comment>
-  <w:comment w:id="2" w:author="Nathaniel Haulk" w:date="2023-04-12T10:28:00Z" w:initials="NH">
+  <w:comment w:id="88" w:author="Nathaniel Haulk" w:date="2023-04-24T10:50:00Z" w:initials="NH">
     <w:p>
       <w:pPr>
         <w:pStyle w:val="CommentText"/>
@@ -9301,11 +9043,27 @@
         <w:annotationRef/>
       </w:r>
       <w:r>
-        <w:t>I outsourced this to roboflow. Will need to write my own code for this after so chance that values will slightly change here.</w:t>
+        <w:t>FIX</w:t>
       </w:r>
     </w:p>
   </w:comment>
-  <w:comment w:id="3" w:author="Nathaniel Haulk" w:date="2023-04-12T13:33:00Z" w:initials="NH">
+  <w:comment w:id="89" w:author="Nathaniel Haulk" w:date="2023-04-12T10:28:00Z" w:initials="NH">
+    <w:p>
+      <w:pPr>
+        <w:pStyle w:val="CommentText"/>
+      </w:pPr>
+      <w:r>
+        <w:rPr>
+          <w:rStyle w:val="CommentReference"/>
+        </w:rPr>
+        <w:annotationRef/>
+      </w:r>
+      <w:r>
+        <w:t>I outsourced this to roboflow. Will need to write my own code for this after so chance that values will slightly change here.</w:t>
+      </w:r>
+    </w:p>
+  </w:comment>
+  <w:comment w:id="90" w:author="Nathaniel Haulk" w:date="2023-04-12T13:33:00Z" w:initials="NH">
     <w:p>
       <w:pPr>
         <w:pStyle w:val="CommentText"/>
@@ -9328,6 +9086,7 @@
 <w15:commentsEx xmlns:wpc="http://schemas.microsoft.com/office/word/2010/wordprocessingCanvas" xmlns:cx="http://schemas.microsoft.com/office/drawing/2014/chartex" xmlns:cx1="http://schemas.microsoft.com/office/drawing/2015/9/8/chartex" xmlns:cx2="http://schemas.microsoft.com/office/drawing/2015/10/21/chartex" xmlns:cx3="http://schemas.microsoft.com/office/drawing/2016/5/9/chartex" xmlns:cx4="http://schemas.microsoft.com/office/drawing/2016/5/10/chartex" xmlns:cx5="http://schemas.microsoft.com/office/drawing/2016/5/11/chartex" xmlns:cx6="http://schemas.microsoft.com/office/drawing/2016/5/12/chartex" xmlns:cx7="http://schemas.microsoft.com/office/drawing/2016/5/13/chartex" xmlns:cx8="http://schemas.microsoft.com/office/drawing/2016/5/14/chartex" xmlns:mc="http://schemas.openxmlformats.org/markup-compatibility/2006" xmlns:aink="http://schemas.microsoft.com/office/drawing/2016/ink" xmlns:am3d="http://schemas.microsoft.com/office/drawing/2017/model3d" xmlns:o="urn:schemas-microsoft-com:office:office" xmlns:oel="http://schemas.microsoft.com/office/2019/extlst" xmlns:r="http://schemas.openxmlformats.org/officeDocument/2006/relationships" xmlns:m="http://schemas.openxmlformats.org/officeDocument/2006/math" xmlns:v="urn:schemas-microsoft-com:vml" xmlns:wp14="http://schemas.microsoft.com/office/word/2010/wordprocessingDrawing" xmlns:wp="http://schemas.openxmlformats.org/drawingml/2006/wordprocessingDrawing" xmlns:w10="urn:schemas-microsoft-com:office:word" xmlns:w="http://schemas.openxmlformats.org/wordprocessingml/2006/main" xmlns:w14="http://schemas.microsoft.com/office/word/2010/wordml" xmlns:w15="http://schemas.microsoft.com/office/word/2012/wordml" xmlns:w16cex="http://schemas.microsoft.com/office/word/2018/wordml/cex" xmlns:w16cid="http://schemas.microsoft.com/office/word/2016/wordml/cid" xmlns:w16="http://schemas.microsoft.com/office/word/2018/wordml" xmlns:w16du="http://schemas.microsoft.com/office/word/2023/wordml/word16du" xmlns:w16sdtdh="http://schemas.microsoft.com/office/word/2020/wordml/sdtdatahash" xmlns:w16se="http://schemas.microsoft.com/office/word/2015/wordml/symex" xmlns:wpg="http://schemas.microsoft.com/office/word/2010/wordprocessingGroup" xmlns:wpi="http://schemas.microsoft.com/office/word/2010/wordprocessingInk" xmlns:wne="http://schemas.microsoft.com/office/word/2006/wordml" xmlns:wps="http://schemas.microsoft.com/office/word/2010/wordprocessingShape" mc:Ignorable="w14 w15 w16se w16cid w16 w16cex w16sdtdh wp14">
   <w15:commentEx w15:paraId="2F6BA8C1" w15:done="0"/>
   <w15:commentEx w15:paraId="74D26A60" w15:done="0"/>
+  <w15:commentEx w15:paraId="6D4A83CC" w15:done="0"/>
   <w15:commentEx w15:paraId="3B8B5920" w15:done="0"/>
   <w15:commentEx w15:paraId="078038C1" w15:paraIdParent="3B8B5920" w15:done="0"/>
 </w15:commentsEx>
@@ -9337,6 +9096,7 @@
 <w16cex:commentsExtensible xmlns:wpc="http://schemas.microsoft.com/office/word/2010/wordprocessingCanvas" xmlns:cx="http://schemas.microsoft.com/office/drawing/2014/chartex" xmlns:cx1="http://schemas.microsoft.com/office/drawing/2015/9/8/chartex" xmlns:cx2="http://schemas.microsoft.com/office/drawing/2015/10/21/chartex" xmlns:cx3="http://schemas.microsoft.com/office/drawing/2016/5/9/chartex" xmlns:cx4="http://schemas.microsoft.com/office/drawing/2016/5/10/chartex" xmlns:cx5="http://schemas.microsoft.com/office/drawing/2016/5/11/chartex" xmlns:cx6="http://schemas.microsoft.com/office/drawing/2016/5/12/chartex" xmlns:cx7="http://schemas.microsoft.com/office/drawing/2016/5/13/chartex" xmlns:cx8="http://schemas.microsoft.com/office/drawing/2016/5/14/chartex" xmlns:mc="http://schemas.openxmlformats.org/markup-compatibility/2006" xmlns:aink="http://schemas.microsoft.com/office/drawing/2016/ink" xmlns:am3d="http://schemas.microsoft.com/office/drawing/2017/model3d" xmlns:o="urn:schemas-microsoft-com:office:office" xmlns:oel="http://schemas.microsoft.com/office/2019/extlst" xmlns:r="http://schemas.openxmlformats.org/officeDocument/2006/relationships" xmlns:m="http://schemas.openxmlformats.org/officeDocument/2006/math" xmlns:v="urn:schemas-microsoft-com:vml" xmlns:wp14="http://schemas.microsoft.com/office/word/2010/wordprocessingDrawing" xmlns:wp="http://schemas.openxmlformats.org/drawingml/2006/wordprocessingDrawing" xmlns:w10="urn:schemas-microsoft-com:office:word" xmlns:w="http://schemas.openxmlformats.org/wordprocessingml/2006/main" xmlns:w14="http://schemas.microsoft.com/office/word/2010/wordml" xmlns:w15="http://schemas.microsoft.com/office/word/2012/wordml" xmlns:w16cex="http://schemas.microsoft.com/office/word/2018/wordml/cex" xmlns:w16cid="http://schemas.microsoft.com/office/word/2016/wordml/cid" xmlns:w16="http://schemas.microsoft.com/office/word/2018/wordml" xmlns:w16du="http://schemas.microsoft.com/office/word/2023/wordml/word16du" xmlns:w16sdtdh="http://schemas.microsoft.com/office/word/2020/wordml/sdtdatahash" xmlns:w16se="http://schemas.microsoft.com/office/word/2015/wordml/symex" xmlns:wpg="http://schemas.microsoft.com/office/word/2010/wordprocessingGroup" xmlns:wpi="http://schemas.microsoft.com/office/word/2010/wordprocessingInk" xmlns:wne="http://schemas.microsoft.com/office/word/2006/wordml" xmlns:wps="http://schemas.microsoft.com/office/word/2010/wordprocessingShape" mc:Ignorable="w14 w15 w16se w16cid w16 w16cex w16sdtdh wp14">
   <w16cex:commentExtensible w16cex:durableId="27E2BA9E" w16cex:dateUtc="2023-04-13T22:30:00Z"/>
   <w16cex:commentExtensible w16cex:durableId="27E1CCAE" w16cex:dateUtc="2023-04-13T05:34:00Z"/>
+  <w16cex:commentExtensible w16cex:durableId="27F0DD7F" w16cex:dateUtc="2023-04-24T15:50:00Z"/>
   <w16cex:commentExtensible w16cex:durableId="27E10663" w16cex:dateUtc="2023-04-12T15:28:00Z"/>
   <w16cex:commentExtensible w16cex:durableId="27E131B6" w16cex:dateUtc="2023-04-12T18:33:00Z"/>
 </w16cex:commentsExtensible>
@@ -9346,6 +9106,7 @@
 <w16cid:commentsIds xmlns:wpc="http://schemas.microsoft.com/office/word/2010/wordprocessingCanvas" xmlns:cx="http://schemas.microsoft.com/office/drawing/2014/chartex" xmlns:cx1="http://schemas.microsoft.com/office/drawing/2015/9/8/chartex" xmlns:cx2="http://schemas.microsoft.com/office/drawing/2015/10/21/chartex" xmlns:cx3="http://schemas.microsoft.com/office/drawing/2016/5/9/chartex" xmlns:cx4="http://schemas.microsoft.com/office/drawing/2016/5/10/chartex" xmlns:cx5="http://schemas.microsoft.com/office/drawing/2016/5/11/chartex" xmlns:cx6="http://schemas.microsoft.com/office/drawing/2016/5/12/chartex" xmlns:cx7="http://schemas.microsoft.com/office/drawing/2016/5/13/chartex" xmlns:cx8="http://schemas.microsoft.com/office/drawing/2016/5/14/chartex" xmlns:mc="http://schemas.openxmlformats.org/markup-compatibility/2006" xmlns:aink="http://schemas.microsoft.com/office/drawing/2016/ink" xmlns:am3d="http://schemas.microsoft.com/office/drawing/2017/model3d" xmlns:o="urn:schemas-microsoft-com:office:office" xmlns:oel="http://schemas.microsoft.com/office/2019/extlst" xmlns:r="http://schemas.openxmlformats.org/officeDocument/2006/relationships" xmlns:m="http://schemas.openxmlformats.org/officeDocument/2006/math" xmlns:v="urn:schemas-microsoft-com:vml" xmlns:wp14="http://schemas.microsoft.com/office/word/2010/wordprocessingDrawing" xmlns:wp="http://schemas.openxmlformats.org/drawingml/2006/wordprocessingDrawing" xmlns:w10="urn:schemas-microsoft-com:office:word" xmlns:w="http://schemas.openxmlformats.org/wordprocessingml/2006/main" xmlns:w14="http://schemas.microsoft.com/office/word/2010/wordml" xmlns:w15="http://schemas.microsoft.com/office/word/2012/wordml" xmlns:w16cex="http://schemas.microsoft.com/office/word/2018/wordml/cex" xmlns:w16cid="http://schemas.microsoft.com/office/word/2016/wordml/cid" xmlns:w16="http://schemas.microsoft.com/office/word/2018/wordml" xmlns:w16du="http://schemas.microsoft.com/office/word/2023/wordml/word16du" xmlns:w16sdtdh="http://schemas.microsoft.com/office/word/2020/wordml/sdtdatahash" xmlns:w16se="http://schemas.microsoft.com/office/word/2015/wordml/symex" xmlns:wpg="http://schemas.microsoft.com/office/word/2010/wordprocessingGroup" xmlns:wpi="http://schemas.microsoft.com/office/word/2010/wordprocessingInk" xmlns:wne="http://schemas.microsoft.com/office/word/2006/wordml" xmlns:wps="http://schemas.microsoft.com/office/word/2010/wordprocessingShape" mc:Ignorable="w14 w15 w16se w16cid w16 w16cex w16sdtdh wp14">
   <w16cid:commentId w16cid:paraId="2F6BA8C1" w16cid:durableId="27E2BA9E"/>
   <w16cid:commentId w16cid:paraId="74D26A60" w16cid:durableId="27E1CCAE"/>
+  <w16cid:commentId w16cid:paraId="6D4A83CC" w16cid:durableId="27F0DD7F"/>
   <w16cid:commentId w16cid:paraId="3B8B5920" w16cid:durableId="27E10663"/>
   <w16cid:commentId w16cid:paraId="078038C1" w16cid:durableId="27E131B6"/>
 </w16cid:commentsIds>

</xml_diff>